<commit_message>
Latest changes, I'm collapsing
</commit_message>
<xml_diff>
--- a/Tables/02_beta_diversity/permanova_ITS.docx
+++ b/Tables/02_beta_diversity/permanova_ITS.docx
@@ -64,7 +64,7 @@
                 <w:szCs w:val="24"/>
                 <w:color w:val="000000"/>
               </w:rPr>
-              <w:t xml:space="preserve">Table X. PERMANOVA test by Experiment for the ITS community</w:t>
+              <w:t xml:space="preserve">Table X. PERMANOVA test by Experiment for the 16S community</w:t>
             </w:r>
           </w:p>
         </w:tc>
@@ -662,7 +662,7 @@
                 <w:szCs w:val="24"/>
                 <w:color w:val="000000"/>
               </w:rPr>
-              <w:t xml:space="preserve">0.44</w:t>
+              <w:t xml:space="preserve">0.19</w:t>
             </w:r>
           </w:p>
         </w:tc>
@@ -706,7 +706,7 @@
                 <w:szCs w:val="24"/>
                 <w:color w:val="000000"/>
               </w:rPr>
-              <w:t xml:space="preserve">.09</w:t>
+              <w:t xml:space="preserve">.05</w:t>
             </w:r>
           </w:p>
         </w:tc>
@@ -750,7 +750,7 @@
                 <w:szCs w:val="24"/>
                 <w:color w:val="000000"/>
               </w:rPr>
-              <w:t xml:space="preserve">1.27</w:t>
+              <w:t xml:space="preserve">1.01</w:t>
             </w:r>
           </w:p>
         </w:tc>
@@ -794,7 +794,7 @@
                 <w:szCs w:val="24"/>
                 <w:color w:val="000000"/>
               </w:rPr>
-              <w:t xml:space="preserve">0.05</w:t>
+              <w:t xml:space="preserve">0.41</w:t>
             </w:r>
           </w:p>
         </w:tc>
@@ -976,95 +976,95 @@
                 <w:szCs w:val="24"/>
                 <w:color w:val="000000"/>
               </w:rPr>
-              <w:t xml:space="preserve">27.00</w:t>
-            </w:r>
-          </w:p>
-        </w:tc>
-        <w:tc>
-          <w:tcPr>
-            <w:tcBorders>
-              <w:bottom w:val="none" w:sz="0" w:space="0" w:color="000000"/>
-              <w:top w:val="none" w:sz="0" w:space="0" w:color="000000"/>
-              <w:left w:val="none" w:sz="0" w:space="0" w:color="000000"/>
-              <w:right w:val="none" w:sz="0" w:space="0" w:color="000000"/>
-            </w:tcBorders>
-            <w:shd w:val="clear" w:color="auto" w:fill="FFFFFF"/>
-            <w:tcMar>
-              <w:top w:w="0" w:type="dxa"/>
-              <w:bottom w:w="0" w:type="dxa"/>
-              <w:left w:w="0" w:type="dxa"/>
-              <w:right w:w="0" w:type="dxa"/>
-            </w:tcMar>
-            <w:vAlign w:val="center"/>
-          </w:tcPr>
-          <w:p>
-            <w:pPr>
-              <w:pStyle w:val="Normal"/>
-              <w:jc w:val="center"/>
-              <w:pBdr>
-                <w:bottom w:val="none" w:sz="0" w:space="0" w:color="000000"/>
-                <w:top w:val="none" w:sz="0" w:space="0" w:color="000000"/>
-                <w:left w:val="none" w:sz="0" w:space="0" w:color="000000"/>
-                <w:right w:val="none" w:sz="0" w:space="0" w:color="000000"/>
-              </w:pBdr>
-              <w:spacing w:after="100" w:before="100" w:line="480"/>
-              <w:ind w:left="100" w:right="100" w:firstLine="0" w:firstLineChars="0"/>
-            </w:pPr>
-            <w:r>
-              <w:rPr>
-                <w:rFonts w:ascii="Times New Roman" w:hAnsi="Times New Roman" w:eastAsia="Times New Roman" w:cs="Times New Roman"/>
-                <w:i w:val="false"/>
-                <w:b w:val="false"/>
-                <w:u w:val="none"/>
-                <w:sz w:val="24"/>
-                <w:szCs w:val="24"/>
-                <w:color w:val="000000"/>
-              </w:rPr>
-              <w:t xml:space="preserve">4.69</w:t>
-            </w:r>
-          </w:p>
-        </w:tc>
-        <w:tc>
-          <w:tcPr>
-            <w:tcBorders>
-              <w:bottom w:val="none" w:sz="0" w:space="0" w:color="000000"/>
-              <w:top w:val="none" w:sz="0" w:space="0" w:color="000000"/>
-              <w:left w:val="none" w:sz="0" w:space="0" w:color="000000"/>
-              <w:right w:val="none" w:sz="0" w:space="0" w:color="000000"/>
-            </w:tcBorders>
-            <w:shd w:val="clear" w:color="auto" w:fill="FFFFFF"/>
-            <w:tcMar>
-              <w:top w:w="0" w:type="dxa"/>
-              <w:bottom w:w="0" w:type="dxa"/>
-              <w:left w:w="0" w:type="dxa"/>
-              <w:right w:w="0" w:type="dxa"/>
-            </w:tcMar>
-            <w:vAlign w:val="center"/>
-          </w:tcPr>
-          <w:p>
-            <w:pPr>
-              <w:pStyle w:val="Normal"/>
-              <w:jc w:val="center"/>
-              <w:pBdr>
-                <w:bottom w:val="none" w:sz="0" w:space="0" w:color="000000"/>
-                <w:top w:val="none" w:sz="0" w:space="0" w:color="000000"/>
-                <w:left w:val="none" w:sz="0" w:space="0" w:color="000000"/>
-                <w:right w:val="none" w:sz="0" w:space="0" w:color="000000"/>
-              </w:pBdr>
-              <w:spacing w:after="100" w:before="100" w:line="480"/>
-              <w:ind w:left="100" w:right="100" w:firstLine="0" w:firstLineChars="0"/>
-            </w:pPr>
-            <w:r>
-              <w:rPr>
-                <w:rFonts w:ascii="Times New Roman" w:hAnsi="Times New Roman" w:eastAsia="Times New Roman" w:cs="Times New Roman"/>
-                <w:i w:val="false"/>
-                <w:b w:val="false"/>
-                <w:u w:val="none"/>
-                <w:sz w:val="24"/>
-                <w:szCs w:val="24"/>
-                <w:color w:val="000000"/>
-              </w:rPr>
-              <w:t xml:space="preserve">.91</w:t>
+              <w:t xml:space="preserve">38.00</w:t>
+            </w:r>
+          </w:p>
+        </w:tc>
+        <w:tc>
+          <w:tcPr>
+            <w:tcBorders>
+              <w:bottom w:val="none" w:sz="0" w:space="0" w:color="000000"/>
+              <w:top w:val="none" w:sz="0" w:space="0" w:color="000000"/>
+              <w:left w:val="none" w:sz="0" w:space="0" w:color="000000"/>
+              <w:right w:val="none" w:sz="0" w:space="0" w:color="000000"/>
+            </w:tcBorders>
+            <w:shd w:val="clear" w:color="auto" w:fill="FFFFFF"/>
+            <w:tcMar>
+              <w:top w:w="0" w:type="dxa"/>
+              <w:bottom w:w="0" w:type="dxa"/>
+              <w:left w:w="0" w:type="dxa"/>
+              <w:right w:w="0" w:type="dxa"/>
+            </w:tcMar>
+            <w:vAlign w:val="center"/>
+          </w:tcPr>
+          <w:p>
+            <w:pPr>
+              <w:pStyle w:val="Normal"/>
+              <w:jc w:val="center"/>
+              <w:pBdr>
+                <w:bottom w:val="none" w:sz="0" w:space="0" w:color="000000"/>
+                <w:top w:val="none" w:sz="0" w:space="0" w:color="000000"/>
+                <w:left w:val="none" w:sz="0" w:space="0" w:color="000000"/>
+                <w:right w:val="none" w:sz="0" w:space="0" w:color="000000"/>
+              </w:pBdr>
+              <w:spacing w:after="100" w:before="100" w:line="480"/>
+              <w:ind w:left="100" w:right="100" w:firstLine="0" w:firstLineChars="0"/>
+            </w:pPr>
+            <w:r>
+              <w:rPr>
+                <w:rFonts w:ascii="Times New Roman" w:hAnsi="Times New Roman" w:eastAsia="Times New Roman" w:cs="Times New Roman"/>
+                <w:i w:val="false"/>
+                <w:b w:val="false"/>
+                <w:u w:val="none"/>
+                <w:sz w:val="24"/>
+                <w:szCs w:val="24"/>
+                <w:color w:val="000000"/>
+              </w:rPr>
+              <w:t xml:space="preserve">3.56</w:t>
+            </w:r>
+          </w:p>
+        </w:tc>
+        <w:tc>
+          <w:tcPr>
+            <w:tcBorders>
+              <w:bottom w:val="none" w:sz="0" w:space="0" w:color="000000"/>
+              <w:top w:val="none" w:sz="0" w:space="0" w:color="000000"/>
+              <w:left w:val="none" w:sz="0" w:space="0" w:color="000000"/>
+              <w:right w:val="none" w:sz="0" w:space="0" w:color="000000"/>
+            </w:tcBorders>
+            <w:shd w:val="clear" w:color="auto" w:fill="FFFFFF"/>
+            <w:tcMar>
+              <w:top w:w="0" w:type="dxa"/>
+              <w:bottom w:w="0" w:type="dxa"/>
+              <w:left w:w="0" w:type="dxa"/>
+              <w:right w:w="0" w:type="dxa"/>
+            </w:tcMar>
+            <w:vAlign w:val="center"/>
+          </w:tcPr>
+          <w:p>
+            <w:pPr>
+              <w:pStyle w:val="Normal"/>
+              <w:jc w:val="center"/>
+              <w:pBdr>
+                <w:bottom w:val="none" w:sz="0" w:space="0" w:color="000000"/>
+                <w:top w:val="none" w:sz="0" w:space="0" w:color="000000"/>
+                <w:left w:val="none" w:sz="0" w:space="0" w:color="000000"/>
+                <w:right w:val="none" w:sz="0" w:space="0" w:color="000000"/>
+              </w:pBdr>
+              <w:spacing w:after="100" w:before="100" w:line="480"/>
+              <w:ind w:left="100" w:right="100" w:firstLine="0" w:firstLineChars="0"/>
+            </w:pPr>
+            <w:r>
+              <w:rPr>
+                <w:rFonts w:ascii="Times New Roman" w:hAnsi="Times New Roman" w:eastAsia="Times New Roman" w:cs="Times New Roman"/>
+                <w:i w:val="false"/>
+                <w:b w:val="false"/>
+                <w:u w:val="none"/>
+                <w:sz w:val="24"/>
+                <w:szCs w:val="24"/>
+                <w:color w:val="000000"/>
+              </w:rPr>
+              <w:t xml:space="preserve">.95</w:t>
             </w:r>
           </w:p>
         </w:tc>
@@ -1334,51 +1334,51 @@
                 <w:szCs w:val="24"/>
                 <w:color w:val="000000"/>
               </w:rPr>
-              <w:t xml:space="preserve">29.00</w:t>
-            </w:r>
-          </w:p>
-        </w:tc>
-        <w:tc>
-          <w:tcPr>
-            <w:tcBorders>
-              <w:bottom w:val="none" w:sz="0" w:space="0" w:color="000000"/>
-              <w:top w:val="none" w:sz="0" w:space="0" w:color="000000"/>
-              <w:left w:val="none" w:sz="0" w:space="0" w:color="000000"/>
-              <w:right w:val="none" w:sz="0" w:space="0" w:color="000000"/>
-            </w:tcBorders>
-            <w:shd w:val="clear" w:color="auto" w:fill="FFFFFF"/>
-            <w:tcMar>
-              <w:top w:w="0" w:type="dxa"/>
-              <w:bottom w:w="0" w:type="dxa"/>
-              <w:left w:w="0" w:type="dxa"/>
-              <w:right w:w="0" w:type="dxa"/>
-            </w:tcMar>
-            <w:vAlign w:val="center"/>
-          </w:tcPr>
-          <w:p>
-            <w:pPr>
-              <w:pStyle w:val="Normal"/>
-              <w:jc w:val="center"/>
-              <w:pBdr>
-                <w:bottom w:val="none" w:sz="0" w:space="0" w:color="000000"/>
-                <w:top w:val="none" w:sz="0" w:space="0" w:color="000000"/>
-                <w:left w:val="none" w:sz="0" w:space="0" w:color="000000"/>
-                <w:right w:val="none" w:sz="0" w:space="0" w:color="000000"/>
-              </w:pBdr>
-              <w:spacing w:after="100" w:before="100" w:line="480"/>
-              <w:ind w:left="100" w:right="100" w:firstLine="0" w:firstLineChars="0"/>
-            </w:pPr>
-            <w:r>
-              <w:rPr>
-                <w:rFonts w:ascii="Times New Roman" w:hAnsi="Times New Roman" w:eastAsia="Times New Roman" w:cs="Times New Roman"/>
-                <w:i w:val="false"/>
-                <w:b w:val="false"/>
-                <w:u w:val="none"/>
-                <w:sz w:val="24"/>
-                <w:szCs w:val="24"/>
-                <w:color w:val="000000"/>
-              </w:rPr>
-              <w:t xml:space="preserve">5.13</w:t>
+              <w:t xml:space="preserve">40.00</w:t>
+            </w:r>
+          </w:p>
+        </w:tc>
+        <w:tc>
+          <w:tcPr>
+            <w:tcBorders>
+              <w:bottom w:val="none" w:sz="0" w:space="0" w:color="000000"/>
+              <w:top w:val="none" w:sz="0" w:space="0" w:color="000000"/>
+              <w:left w:val="none" w:sz="0" w:space="0" w:color="000000"/>
+              <w:right w:val="none" w:sz="0" w:space="0" w:color="000000"/>
+            </w:tcBorders>
+            <w:shd w:val="clear" w:color="auto" w:fill="FFFFFF"/>
+            <w:tcMar>
+              <w:top w:w="0" w:type="dxa"/>
+              <w:bottom w:w="0" w:type="dxa"/>
+              <w:left w:w="0" w:type="dxa"/>
+              <w:right w:w="0" w:type="dxa"/>
+            </w:tcMar>
+            <w:vAlign w:val="center"/>
+          </w:tcPr>
+          <w:p>
+            <w:pPr>
+              <w:pStyle w:val="Normal"/>
+              <w:jc w:val="center"/>
+              <w:pBdr>
+                <w:bottom w:val="none" w:sz="0" w:space="0" w:color="000000"/>
+                <w:top w:val="none" w:sz="0" w:space="0" w:color="000000"/>
+                <w:left w:val="none" w:sz="0" w:space="0" w:color="000000"/>
+                <w:right w:val="none" w:sz="0" w:space="0" w:color="000000"/>
+              </w:pBdr>
+              <w:spacing w:after="100" w:before="100" w:line="480"/>
+              <w:ind w:left="100" w:right="100" w:firstLine="0" w:firstLineChars="0"/>
+            </w:pPr>
+            <w:r>
+              <w:rPr>
+                <w:rFonts w:ascii="Times New Roman" w:hAnsi="Times New Roman" w:eastAsia="Times New Roman" w:cs="Times New Roman"/>
+                <w:i w:val="false"/>
+                <w:b w:val="false"/>
+                <w:u w:val="none"/>
+                <w:sz w:val="24"/>
+                <w:szCs w:val="24"/>
+                <w:color w:val="000000"/>
+              </w:rPr>
+              <w:t xml:space="preserve">3.75</w:t>
             </w:r>
           </w:p>
         </w:tc>
@@ -1736,7 +1736,7 @@
                 <w:szCs w:val="24"/>
                 <w:color w:val="000000"/>
               </w:rPr>
-              <w:t xml:space="preserve">0.30</w:t>
+              <w:t xml:space="preserve">0.19</w:t>
             </w:r>
           </w:p>
         </w:tc>
@@ -1824,51 +1824,51 @@
                 <w:szCs w:val="24"/>
                 <w:color w:val="000000"/>
               </w:rPr>
-              <w:t xml:space="preserve">0.99</w:t>
-            </w:r>
-          </w:p>
-        </w:tc>
-        <w:tc>
-          <w:tcPr>
-            <w:tcBorders>
-              <w:bottom w:val="none" w:sz="0" w:space="0" w:color="000000"/>
-              <w:top w:val="none" w:sz="0" w:space="0" w:color="000000"/>
-              <w:left w:val="none" w:sz="0" w:space="0" w:color="000000"/>
-              <w:right w:val="none" w:sz="0" w:space="0" w:color="000000"/>
-            </w:tcBorders>
-            <w:shd w:val="clear" w:color="auto" w:fill="FFFFFF"/>
-            <w:tcMar>
-              <w:top w:w="0" w:type="dxa"/>
-              <w:bottom w:w="0" w:type="dxa"/>
-              <w:left w:w="0" w:type="dxa"/>
-              <w:right w:w="0" w:type="dxa"/>
-            </w:tcMar>
-            <w:vAlign w:val="center"/>
-          </w:tcPr>
-          <w:p>
-            <w:pPr>
-              <w:pStyle w:val="Normal"/>
-              <w:jc w:val="center"/>
-              <w:pBdr>
-                <w:bottom w:val="none" w:sz="0" w:space="0" w:color="000000"/>
-                <w:top w:val="none" w:sz="0" w:space="0" w:color="000000"/>
-                <w:left w:val="none" w:sz="0" w:space="0" w:color="000000"/>
-                <w:right w:val="none" w:sz="0" w:space="0" w:color="000000"/>
-              </w:pBdr>
-              <w:spacing w:after="100" w:before="100" w:line="480"/>
-              <w:ind w:left="100" w:right="100" w:firstLine="0" w:firstLineChars="0"/>
-            </w:pPr>
-            <w:r>
-              <w:rPr>
-                <w:rFonts w:ascii="Times New Roman" w:hAnsi="Times New Roman" w:eastAsia="Times New Roman" w:cs="Times New Roman"/>
-                <w:i w:val="false"/>
-                <w:b w:val="false"/>
-                <w:u w:val="none"/>
-                <w:sz w:val="24"/>
-                <w:szCs w:val="24"/>
-                <w:color w:val="000000"/>
-              </w:rPr>
-              <w:t xml:space="preserve">0.51</w:t>
+              <w:t xml:space="preserve">1.12</w:t>
+            </w:r>
+          </w:p>
+        </w:tc>
+        <w:tc>
+          <w:tcPr>
+            <w:tcBorders>
+              <w:bottom w:val="none" w:sz="0" w:space="0" w:color="000000"/>
+              <w:top w:val="none" w:sz="0" w:space="0" w:color="000000"/>
+              <w:left w:val="none" w:sz="0" w:space="0" w:color="000000"/>
+              <w:right w:val="none" w:sz="0" w:space="0" w:color="000000"/>
+            </w:tcBorders>
+            <w:shd w:val="clear" w:color="auto" w:fill="FFFFFF"/>
+            <w:tcMar>
+              <w:top w:w="0" w:type="dxa"/>
+              <w:bottom w:w="0" w:type="dxa"/>
+              <w:left w:w="0" w:type="dxa"/>
+              <w:right w:w="0" w:type="dxa"/>
+            </w:tcMar>
+            <w:vAlign w:val="center"/>
+          </w:tcPr>
+          <w:p>
+            <w:pPr>
+              <w:pStyle w:val="Normal"/>
+              <w:jc w:val="center"/>
+              <w:pBdr>
+                <w:bottom w:val="none" w:sz="0" w:space="0" w:color="000000"/>
+                <w:top w:val="none" w:sz="0" w:space="0" w:color="000000"/>
+                <w:left w:val="none" w:sz="0" w:space="0" w:color="000000"/>
+                <w:right w:val="none" w:sz="0" w:space="0" w:color="000000"/>
+              </w:pBdr>
+              <w:spacing w:after="100" w:before="100" w:line="480"/>
+              <w:ind w:left="100" w:right="100" w:firstLine="0" w:firstLineChars="0"/>
+            </w:pPr>
+            <w:r>
+              <w:rPr>
+                <w:rFonts w:ascii="Times New Roman" w:hAnsi="Times New Roman" w:eastAsia="Times New Roman" w:cs="Times New Roman"/>
+                <w:i w:val="false"/>
+                <w:b w:val="false"/>
+                <w:u w:val="none"/>
+                <w:sz w:val="24"/>
+                <w:szCs w:val="24"/>
+                <w:color w:val="000000"/>
+              </w:rPr>
+              <w:t xml:space="preserve">0.17</w:t>
             </w:r>
           </w:p>
         </w:tc>
@@ -2094,7 +2094,7 @@
                 <w:szCs w:val="24"/>
                 <w:color w:val="000000"/>
               </w:rPr>
-              <w:t xml:space="preserve">6.22</w:t>
+              <w:t xml:space="preserve">3.49</w:t>
             </w:r>
           </w:p>
         </w:tc>
@@ -2452,7 +2452,7 @@
                 <w:szCs w:val="24"/>
                 <w:color w:val="000000"/>
               </w:rPr>
-              <w:t xml:space="preserve">6.52</w:t>
+              <w:t xml:space="preserve">3.69</w:t>
             </w:r>
           </w:p>
         </w:tc>
@@ -2634,51 +2634,51 @@
                 <w:szCs w:val="24"/>
                 <w:color w:val="000000"/>
               </w:rPr>
-              <w:t xml:space="preserve">Unifrac</w:t>
-            </w:r>
-          </w:p>
-        </w:tc>
-        <w:tc>
-          <w:tcPr>
-            <w:tcBorders>
-              <w:bottom w:val="none" w:sz="0" w:space="0" w:color="000000"/>
-              <w:top w:val="none" w:sz="0" w:space="0" w:color="000000"/>
-              <w:left w:val="none" w:sz="0" w:space="0" w:color="000000"/>
-              <w:right w:val="none" w:sz="0" w:space="0" w:color="000000"/>
-            </w:tcBorders>
-            <w:shd w:val="clear" w:color="auto" w:fill="FFFFFF"/>
-            <w:tcMar>
-              <w:top w:w="0" w:type="dxa"/>
-              <w:bottom w:w="0" w:type="dxa"/>
-              <w:left w:w="0" w:type="dxa"/>
-              <w:right w:w="0" w:type="dxa"/>
-            </w:tcMar>
-            <w:vAlign w:val="center"/>
-          </w:tcPr>
-          <w:p>
-            <w:pPr>
-              <w:pStyle w:val="Normal"/>
-              <w:jc w:val="center"/>
-              <w:pBdr>
-                <w:bottom w:val="none" w:sz="0" w:space="0" w:color="000000"/>
-                <w:top w:val="none" w:sz="0" w:space="0" w:color="000000"/>
-                <w:left w:val="none" w:sz="0" w:space="0" w:color="000000"/>
-                <w:right w:val="none" w:sz="0" w:space="0" w:color="000000"/>
-              </w:pBdr>
-              <w:spacing w:after="100" w:before="100" w:line="480"/>
-              <w:ind w:left="100" w:right="100" w:firstLine="0" w:firstLineChars="0"/>
-            </w:pPr>
-            <w:r>
-              <w:rPr>
-                <w:rFonts w:ascii="Times New Roman" w:hAnsi="Times New Roman" w:eastAsia="Times New Roman" w:cs="Times New Roman"/>
-                <w:i w:val="false"/>
-                <w:b w:val="false"/>
-                <w:u w:val="none"/>
-                <w:sz w:val="24"/>
-                <w:szCs w:val="24"/>
-                <w:color w:val="000000"/>
-              </w:rPr>
-              <w:t xml:space="preserve">cond_phytohormones</w:t>
+              <w:t xml:space="preserve">Bray-Curtis</w:t>
+            </w:r>
+          </w:p>
+        </w:tc>
+        <w:tc>
+          <w:tcPr>
+            <w:tcBorders>
+              <w:bottom w:val="none" w:sz="0" w:space="0" w:color="000000"/>
+              <w:top w:val="none" w:sz="0" w:space="0" w:color="000000"/>
+              <w:left w:val="none" w:sz="0" w:space="0" w:color="000000"/>
+              <w:right w:val="none" w:sz="0" w:space="0" w:color="000000"/>
+            </w:tcBorders>
+            <w:shd w:val="clear" w:color="auto" w:fill="FFFFFF"/>
+            <w:tcMar>
+              <w:top w:w="0" w:type="dxa"/>
+              <w:bottom w:w="0" w:type="dxa"/>
+              <w:left w:w="0" w:type="dxa"/>
+              <w:right w:w="0" w:type="dxa"/>
+            </w:tcMar>
+            <w:vAlign w:val="center"/>
+          </w:tcPr>
+          <w:p>
+            <w:pPr>
+              <w:pStyle w:val="Normal"/>
+              <w:jc w:val="center"/>
+              <w:pBdr>
+                <w:bottom w:val="none" w:sz="0" w:space="0" w:color="000000"/>
+                <w:top w:val="none" w:sz="0" w:space="0" w:color="000000"/>
+                <w:left w:val="none" w:sz="0" w:space="0" w:color="000000"/>
+                <w:right w:val="none" w:sz="0" w:space="0" w:color="000000"/>
+              </w:pBdr>
+              <w:spacing w:after="100" w:before="100" w:line="480"/>
+              <w:ind w:left="100" w:right="100" w:firstLine="0" w:firstLineChars="0"/>
+            </w:pPr>
+            <w:r>
+              <w:rPr>
+                <w:rFonts w:ascii="Times New Roman" w:hAnsi="Times New Roman" w:eastAsia="Times New Roman" w:cs="Times New Roman"/>
+                <w:i w:val="false"/>
+                <w:b w:val="false"/>
+                <w:u w:val="none"/>
+                <w:sz w:val="24"/>
+                <w:szCs w:val="24"/>
+                <w:color w:val="000000"/>
+              </w:rPr>
+              <w:t xml:space="preserve">EPG</w:t>
             </w:r>
           </w:p>
         </w:tc>
@@ -2810,139 +2810,139 @@
                 <w:szCs w:val="24"/>
                 <w:color w:val="000000"/>
               </w:rPr>
-              <w:t xml:space="preserve">0.55</w:t>
-            </w:r>
-          </w:p>
-        </w:tc>
-        <w:tc>
-          <w:tcPr>
-            <w:tcBorders>
-              <w:bottom w:val="none" w:sz="0" w:space="0" w:color="000000"/>
-              <w:top w:val="none" w:sz="0" w:space="0" w:color="000000"/>
-              <w:left w:val="none" w:sz="0" w:space="0" w:color="000000"/>
-              <w:right w:val="none" w:sz="0" w:space="0" w:color="000000"/>
-            </w:tcBorders>
-            <w:shd w:val="clear" w:color="auto" w:fill="FFFFFF"/>
-            <w:tcMar>
-              <w:top w:w="0" w:type="dxa"/>
-              <w:bottom w:w="0" w:type="dxa"/>
-              <w:left w:w="0" w:type="dxa"/>
-              <w:right w:w="0" w:type="dxa"/>
-            </w:tcMar>
-            <w:vAlign w:val="center"/>
-          </w:tcPr>
-          <w:p>
-            <w:pPr>
-              <w:pStyle w:val="Normal"/>
-              <w:jc w:val="center"/>
-              <w:pBdr>
-                <w:bottom w:val="none" w:sz="0" w:space="0" w:color="000000"/>
-                <w:top w:val="none" w:sz="0" w:space="0" w:color="000000"/>
-                <w:left w:val="none" w:sz="0" w:space="0" w:color="000000"/>
-                <w:right w:val="none" w:sz="0" w:space="0" w:color="000000"/>
-              </w:pBdr>
-              <w:spacing w:after="100" w:before="100" w:line="480"/>
-              <w:ind w:left="100" w:right="100" w:firstLine="0" w:firstLineChars="0"/>
-            </w:pPr>
-            <w:r>
-              <w:rPr>
-                <w:rFonts w:ascii="Times New Roman" w:hAnsi="Times New Roman" w:eastAsia="Times New Roman" w:cs="Times New Roman"/>
-                <w:i w:val="false"/>
-                <w:b w:val="false"/>
-                <w:u w:val="none"/>
-                <w:sz w:val="24"/>
-                <w:szCs w:val="24"/>
-                <w:color w:val="000000"/>
-              </w:rPr>
-              <w:t xml:space="preserve">.13</w:t>
-            </w:r>
-          </w:p>
-        </w:tc>
-        <w:tc>
-          <w:tcPr>
-            <w:tcBorders>
-              <w:bottom w:val="none" w:sz="0" w:space="0" w:color="000000"/>
-              <w:top w:val="none" w:sz="0" w:space="0" w:color="000000"/>
-              <w:left w:val="none" w:sz="0" w:space="0" w:color="000000"/>
-              <w:right w:val="none" w:sz="0" w:space="0" w:color="000000"/>
-            </w:tcBorders>
-            <w:shd w:val="clear" w:color="auto" w:fill="FFFFFF"/>
-            <w:tcMar>
-              <w:top w:w="0" w:type="dxa"/>
-              <w:bottom w:w="0" w:type="dxa"/>
-              <w:left w:w="0" w:type="dxa"/>
-              <w:right w:w="0" w:type="dxa"/>
-            </w:tcMar>
-            <w:vAlign w:val="center"/>
-          </w:tcPr>
-          <w:p>
-            <w:pPr>
-              <w:pStyle w:val="Normal"/>
-              <w:jc w:val="center"/>
-              <w:pBdr>
-                <w:bottom w:val="none" w:sz="0" w:space="0" w:color="000000"/>
-                <w:top w:val="none" w:sz="0" w:space="0" w:color="000000"/>
-                <w:left w:val="none" w:sz="0" w:space="0" w:color="000000"/>
-                <w:right w:val="none" w:sz="0" w:space="0" w:color="000000"/>
-              </w:pBdr>
-              <w:spacing w:after="100" w:before="100" w:line="480"/>
-              <w:ind w:left="100" w:right="100" w:firstLine="0" w:firstLineChars="0"/>
-            </w:pPr>
-            <w:r>
-              <w:rPr>
-                <w:rFonts w:ascii="Times New Roman" w:hAnsi="Times New Roman" w:eastAsia="Times New Roman" w:cs="Times New Roman"/>
-                <w:i w:val="false"/>
-                <w:b w:val="false"/>
-                <w:u w:val="none"/>
-                <w:sz w:val="24"/>
-                <w:szCs w:val="24"/>
-                <w:color w:val="000000"/>
-              </w:rPr>
-              <w:t xml:space="preserve">2.01</w:t>
-            </w:r>
-          </w:p>
-        </w:tc>
-        <w:tc>
-          <w:tcPr>
-            <w:tcBorders>
-              <w:bottom w:val="none" w:sz="0" w:space="0" w:color="000000"/>
-              <w:top w:val="none" w:sz="0" w:space="0" w:color="000000"/>
-              <w:left w:val="none" w:sz="0" w:space="0" w:color="000000"/>
-              <w:right w:val="none" w:sz="0" w:space="0" w:color="000000"/>
-            </w:tcBorders>
-            <w:shd w:val="clear" w:color="auto" w:fill="FFFFFF"/>
-            <w:tcMar>
-              <w:top w:w="0" w:type="dxa"/>
-              <w:bottom w:w="0" w:type="dxa"/>
-              <w:left w:w="0" w:type="dxa"/>
-              <w:right w:w="0" w:type="dxa"/>
-            </w:tcMar>
-            <w:vAlign w:val="center"/>
-          </w:tcPr>
-          <w:p>
-            <w:pPr>
-              <w:pStyle w:val="Normal"/>
-              <w:jc w:val="center"/>
-              <w:pBdr>
-                <w:bottom w:val="none" w:sz="0" w:space="0" w:color="000000"/>
-                <w:top w:val="none" w:sz="0" w:space="0" w:color="000000"/>
-                <w:left w:val="none" w:sz="0" w:space="0" w:color="000000"/>
-                <w:right w:val="none" w:sz="0" w:space="0" w:color="000000"/>
-              </w:pBdr>
-              <w:spacing w:after="100" w:before="100" w:line="480"/>
-              <w:ind w:left="100" w:right="100" w:firstLine="0" w:firstLineChars="0"/>
-            </w:pPr>
-            <w:r>
-              <w:rPr>
-                <w:rFonts w:ascii="Times New Roman" w:hAnsi="Times New Roman" w:eastAsia="Times New Roman" w:cs="Times New Roman"/>
-                <w:i w:val="false"/>
-                <w:b w:val="false"/>
-                <w:u w:val="none"/>
-                <w:sz w:val="24"/>
-                <w:szCs w:val="24"/>
-                <w:color w:val="000000"/>
-              </w:rPr>
-              <w:t xml:space="preserve">0.00</w:t>
+              <w:t xml:space="preserve">0.20</w:t>
+            </w:r>
+          </w:p>
+        </w:tc>
+        <w:tc>
+          <w:tcPr>
+            <w:tcBorders>
+              <w:bottom w:val="none" w:sz="0" w:space="0" w:color="000000"/>
+              <w:top w:val="none" w:sz="0" w:space="0" w:color="000000"/>
+              <w:left w:val="none" w:sz="0" w:space="0" w:color="000000"/>
+              <w:right w:val="none" w:sz="0" w:space="0" w:color="000000"/>
+            </w:tcBorders>
+            <w:shd w:val="clear" w:color="auto" w:fill="FFFFFF"/>
+            <w:tcMar>
+              <w:top w:w="0" w:type="dxa"/>
+              <w:bottom w:w="0" w:type="dxa"/>
+              <w:left w:w="0" w:type="dxa"/>
+              <w:right w:w="0" w:type="dxa"/>
+            </w:tcMar>
+            <w:vAlign w:val="center"/>
+          </w:tcPr>
+          <w:p>
+            <w:pPr>
+              <w:pStyle w:val="Normal"/>
+              <w:jc w:val="center"/>
+              <w:pBdr>
+                <w:bottom w:val="none" w:sz="0" w:space="0" w:color="000000"/>
+                <w:top w:val="none" w:sz="0" w:space="0" w:color="000000"/>
+                <w:left w:val="none" w:sz="0" w:space="0" w:color="000000"/>
+                <w:right w:val="none" w:sz="0" w:space="0" w:color="000000"/>
+              </w:pBdr>
+              <w:spacing w:after="100" w:before="100" w:line="480"/>
+              <w:ind w:left="100" w:right="100" w:firstLine="0" w:firstLineChars="0"/>
+            </w:pPr>
+            <w:r>
+              <w:rPr>
+                <w:rFonts w:ascii="Times New Roman" w:hAnsi="Times New Roman" w:eastAsia="Times New Roman" w:cs="Times New Roman"/>
+                <w:i w:val="false"/>
+                <w:b w:val="false"/>
+                <w:u w:val="none"/>
+                <w:sz w:val="24"/>
+                <w:szCs w:val="24"/>
+                <w:color w:val="000000"/>
+              </w:rPr>
+              <w:t xml:space="preserve">.05</w:t>
+            </w:r>
+          </w:p>
+        </w:tc>
+        <w:tc>
+          <w:tcPr>
+            <w:tcBorders>
+              <w:bottom w:val="none" w:sz="0" w:space="0" w:color="000000"/>
+              <w:top w:val="none" w:sz="0" w:space="0" w:color="000000"/>
+              <w:left w:val="none" w:sz="0" w:space="0" w:color="000000"/>
+              <w:right w:val="none" w:sz="0" w:space="0" w:color="000000"/>
+            </w:tcBorders>
+            <w:shd w:val="clear" w:color="auto" w:fill="FFFFFF"/>
+            <w:tcMar>
+              <w:top w:w="0" w:type="dxa"/>
+              <w:bottom w:w="0" w:type="dxa"/>
+              <w:left w:w="0" w:type="dxa"/>
+              <w:right w:w="0" w:type="dxa"/>
+            </w:tcMar>
+            <w:vAlign w:val="center"/>
+          </w:tcPr>
+          <w:p>
+            <w:pPr>
+              <w:pStyle w:val="Normal"/>
+              <w:jc w:val="center"/>
+              <w:pBdr>
+                <w:bottom w:val="none" w:sz="0" w:space="0" w:color="000000"/>
+                <w:top w:val="none" w:sz="0" w:space="0" w:color="000000"/>
+                <w:left w:val="none" w:sz="0" w:space="0" w:color="000000"/>
+                <w:right w:val="none" w:sz="0" w:space="0" w:color="000000"/>
+              </w:pBdr>
+              <w:spacing w:after="100" w:before="100" w:line="480"/>
+              <w:ind w:left="100" w:right="100" w:firstLine="0" w:firstLineChars="0"/>
+            </w:pPr>
+            <w:r>
+              <w:rPr>
+                <w:rFonts w:ascii="Times New Roman" w:hAnsi="Times New Roman" w:eastAsia="Times New Roman" w:cs="Times New Roman"/>
+                <w:i w:val="false"/>
+                <w:b w:val="false"/>
+                <w:u w:val="none"/>
+                <w:sz w:val="24"/>
+                <w:szCs w:val="24"/>
+                <w:color w:val="000000"/>
+              </w:rPr>
+              <w:t xml:space="preserve">1.12</w:t>
+            </w:r>
+          </w:p>
+        </w:tc>
+        <w:tc>
+          <w:tcPr>
+            <w:tcBorders>
+              <w:bottom w:val="none" w:sz="0" w:space="0" w:color="000000"/>
+              <w:top w:val="none" w:sz="0" w:space="0" w:color="000000"/>
+              <w:left w:val="none" w:sz="0" w:space="0" w:color="000000"/>
+              <w:right w:val="none" w:sz="0" w:space="0" w:color="000000"/>
+            </w:tcBorders>
+            <w:shd w:val="clear" w:color="auto" w:fill="FFFFFF"/>
+            <w:tcMar>
+              <w:top w:w="0" w:type="dxa"/>
+              <w:bottom w:w="0" w:type="dxa"/>
+              <w:left w:w="0" w:type="dxa"/>
+              <w:right w:w="0" w:type="dxa"/>
+            </w:tcMar>
+            <w:vAlign w:val="center"/>
+          </w:tcPr>
+          <w:p>
+            <w:pPr>
+              <w:pStyle w:val="Normal"/>
+              <w:jc w:val="center"/>
+              <w:pBdr>
+                <w:bottom w:val="none" w:sz="0" w:space="0" w:color="000000"/>
+                <w:top w:val="none" w:sz="0" w:space="0" w:color="000000"/>
+                <w:left w:val="none" w:sz="0" w:space="0" w:color="000000"/>
+                <w:right w:val="none" w:sz="0" w:space="0" w:color="000000"/>
+              </w:pBdr>
+              <w:spacing w:after="100" w:before="100" w:line="480"/>
+              <w:ind w:left="100" w:right="100" w:firstLine="0" w:firstLineChars="0"/>
+            </w:pPr>
+            <w:r>
+              <w:rPr>
+                <w:rFonts w:ascii="Times New Roman" w:hAnsi="Times New Roman" w:eastAsia="Times New Roman" w:cs="Times New Roman"/>
+                <w:i w:val="false"/>
+                <w:b w:val="false"/>
+                <w:u w:val="none"/>
+                <w:sz w:val="24"/>
+                <w:szCs w:val="24"/>
+                <w:color w:val="000000"/>
+              </w:rPr>
+              <w:t xml:space="preserve">0.16</w:t>
             </w:r>
           </w:p>
         </w:tc>
@@ -2992,51 +2992,51 @@
                 <w:szCs w:val="24"/>
                 <w:color w:val="000000"/>
               </w:rPr>
-              <w:t xml:space="preserve">Unifrac</w:t>
-            </w:r>
-          </w:p>
-        </w:tc>
-        <w:tc>
-          <w:tcPr>
-            <w:tcBorders>
-              <w:bottom w:val="none" w:sz="0" w:space="0" w:color="000000"/>
-              <w:top w:val="none" w:sz="0" w:space="0" w:color="000000"/>
-              <w:left w:val="none" w:sz="0" w:space="0" w:color="000000"/>
-              <w:right w:val="none" w:sz="0" w:space="0" w:color="000000"/>
-            </w:tcBorders>
-            <w:shd w:val="clear" w:color="auto" w:fill="FFFFFF"/>
-            <w:tcMar>
-              <w:top w:w="0" w:type="dxa"/>
-              <w:bottom w:w="0" w:type="dxa"/>
-              <w:left w:w="0" w:type="dxa"/>
-              <w:right w:w="0" w:type="dxa"/>
-            </w:tcMar>
-            <w:vAlign w:val="center"/>
-          </w:tcPr>
-          <w:p>
-            <w:pPr>
-              <w:pStyle w:val="Normal"/>
-              <w:jc w:val="center"/>
-              <w:pBdr>
-                <w:bottom w:val="none" w:sz="0" w:space="0" w:color="000000"/>
-                <w:top w:val="none" w:sz="0" w:space="0" w:color="000000"/>
-                <w:left w:val="none" w:sz="0" w:space="0" w:color="000000"/>
-                <w:right w:val="none" w:sz="0" w:space="0" w:color="000000"/>
-              </w:pBdr>
-              <w:spacing w:after="100" w:before="100" w:line="480"/>
-              <w:ind w:left="100" w:right="100" w:firstLine="0" w:firstLineChars="0"/>
-            </w:pPr>
-            <w:r>
-              <w:rPr>
-                <w:rFonts w:ascii="Times New Roman" w:hAnsi="Times New Roman" w:eastAsia="Times New Roman" w:cs="Times New Roman"/>
-                <w:i w:val="false"/>
-                <w:b w:val="false"/>
-                <w:u w:val="none"/>
-                <w:sz w:val="24"/>
-                <w:szCs w:val="24"/>
-                <w:color w:val="000000"/>
-              </w:rPr>
-              <w:t xml:space="preserve">cond_phytohormones</w:t>
+              <w:t xml:space="preserve">Bray-Curtis</w:t>
+            </w:r>
+          </w:p>
+        </w:tc>
+        <w:tc>
+          <w:tcPr>
+            <w:tcBorders>
+              <w:bottom w:val="none" w:sz="0" w:space="0" w:color="000000"/>
+              <w:top w:val="none" w:sz="0" w:space="0" w:color="000000"/>
+              <w:left w:val="none" w:sz="0" w:space="0" w:color="000000"/>
+              <w:right w:val="none" w:sz="0" w:space="0" w:color="000000"/>
+            </w:tcBorders>
+            <w:shd w:val="clear" w:color="auto" w:fill="FFFFFF"/>
+            <w:tcMar>
+              <w:top w:w="0" w:type="dxa"/>
+              <w:bottom w:w="0" w:type="dxa"/>
+              <w:left w:w="0" w:type="dxa"/>
+              <w:right w:w="0" w:type="dxa"/>
+            </w:tcMar>
+            <w:vAlign w:val="center"/>
+          </w:tcPr>
+          <w:p>
+            <w:pPr>
+              <w:pStyle w:val="Normal"/>
+              <w:jc w:val="center"/>
+              <w:pBdr>
+                <w:bottom w:val="none" w:sz="0" w:space="0" w:color="000000"/>
+                <w:top w:val="none" w:sz="0" w:space="0" w:color="000000"/>
+                <w:left w:val="none" w:sz="0" w:space="0" w:color="000000"/>
+                <w:right w:val="none" w:sz="0" w:space="0" w:color="000000"/>
+              </w:pBdr>
+              <w:spacing w:after="100" w:before="100" w:line="480"/>
+              <w:ind w:left="100" w:right="100" w:firstLine="0" w:firstLineChars="0"/>
+            </w:pPr>
+            <w:r>
+              <w:rPr>
+                <w:rFonts w:ascii="Times New Roman" w:hAnsi="Times New Roman" w:eastAsia="Times New Roman" w:cs="Times New Roman"/>
+                <w:i w:val="false"/>
+                <w:b w:val="false"/>
+                <w:u w:val="none"/>
+                <w:sz w:val="24"/>
+                <w:szCs w:val="24"/>
+                <w:color w:val="000000"/>
+              </w:rPr>
+              <w:t xml:space="preserve">EPG</w:t>
             </w:r>
           </w:p>
         </w:tc>
@@ -3124,95 +3124,95 @@
                 <w:szCs w:val="24"/>
                 <w:color w:val="000000"/>
               </w:rPr>
-              <w:t xml:space="preserve">27.00</w:t>
-            </w:r>
-          </w:p>
-        </w:tc>
-        <w:tc>
-          <w:tcPr>
-            <w:tcBorders>
-              <w:bottom w:val="none" w:sz="0" w:space="0" w:color="000000"/>
-              <w:top w:val="none" w:sz="0" w:space="0" w:color="000000"/>
-              <w:left w:val="none" w:sz="0" w:space="0" w:color="000000"/>
-              <w:right w:val="none" w:sz="0" w:space="0" w:color="000000"/>
-            </w:tcBorders>
-            <w:shd w:val="clear" w:color="auto" w:fill="FFFFFF"/>
-            <w:tcMar>
-              <w:top w:w="0" w:type="dxa"/>
-              <w:bottom w:w="0" w:type="dxa"/>
-              <w:left w:w="0" w:type="dxa"/>
-              <w:right w:w="0" w:type="dxa"/>
-            </w:tcMar>
-            <w:vAlign w:val="center"/>
-          </w:tcPr>
-          <w:p>
-            <w:pPr>
-              <w:pStyle w:val="Normal"/>
-              <w:jc w:val="center"/>
-              <w:pBdr>
-                <w:bottom w:val="none" w:sz="0" w:space="0" w:color="000000"/>
-                <w:top w:val="none" w:sz="0" w:space="0" w:color="000000"/>
-                <w:left w:val="none" w:sz="0" w:space="0" w:color="000000"/>
-                <w:right w:val="none" w:sz="0" w:space="0" w:color="000000"/>
-              </w:pBdr>
-              <w:spacing w:after="100" w:before="100" w:line="480"/>
-              <w:ind w:left="100" w:right="100" w:firstLine="0" w:firstLineChars="0"/>
-            </w:pPr>
-            <w:r>
-              <w:rPr>
-                <w:rFonts w:ascii="Times New Roman" w:hAnsi="Times New Roman" w:eastAsia="Times New Roman" w:cs="Times New Roman"/>
-                <w:i w:val="false"/>
-                <w:b w:val="false"/>
-                <w:u w:val="none"/>
-                <w:sz w:val="24"/>
-                <w:szCs w:val="24"/>
-                <w:color w:val="000000"/>
-              </w:rPr>
-              <w:t xml:space="preserve">3.70</w:t>
-            </w:r>
-          </w:p>
-        </w:tc>
-        <w:tc>
-          <w:tcPr>
-            <w:tcBorders>
-              <w:bottom w:val="none" w:sz="0" w:space="0" w:color="000000"/>
-              <w:top w:val="none" w:sz="0" w:space="0" w:color="000000"/>
-              <w:left w:val="none" w:sz="0" w:space="0" w:color="000000"/>
-              <w:right w:val="none" w:sz="0" w:space="0" w:color="000000"/>
-            </w:tcBorders>
-            <w:shd w:val="clear" w:color="auto" w:fill="FFFFFF"/>
-            <w:tcMar>
-              <w:top w:w="0" w:type="dxa"/>
-              <w:bottom w:w="0" w:type="dxa"/>
-              <w:left w:w="0" w:type="dxa"/>
-              <w:right w:w="0" w:type="dxa"/>
-            </w:tcMar>
-            <w:vAlign w:val="center"/>
-          </w:tcPr>
-          <w:p>
-            <w:pPr>
-              <w:pStyle w:val="Normal"/>
-              <w:jc w:val="center"/>
-              <w:pBdr>
-                <w:bottom w:val="none" w:sz="0" w:space="0" w:color="000000"/>
-                <w:top w:val="none" w:sz="0" w:space="0" w:color="000000"/>
-                <w:left w:val="none" w:sz="0" w:space="0" w:color="000000"/>
-                <w:right w:val="none" w:sz="0" w:space="0" w:color="000000"/>
-              </w:pBdr>
-              <w:spacing w:after="100" w:before="100" w:line="480"/>
-              <w:ind w:left="100" w:right="100" w:firstLine="0" w:firstLineChars="0"/>
-            </w:pPr>
-            <w:r>
-              <w:rPr>
-                <w:rFonts w:ascii="Times New Roman" w:hAnsi="Times New Roman" w:eastAsia="Times New Roman" w:cs="Times New Roman"/>
-                <w:i w:val="false"/>
-                <w:b w:val="false"/>
-                <w:u w:val="none"/>
-                <w:sz w:val="24"/>
-                <w:szCs w:val="24"/>
-                <w:color w:val="000000"/>
-              </w:rPr>
-              <w:t xml:space="preserve">.87</w:t>
+              <w:t xml:space="preserve">41.00</w:t>
+            </w:r>
+          </w:p>
+        </w:tc>
+        <w:tc>
+          <w:tcPr>
+            <w:tcBorders>
+              <w:bottom w:val="none" w:sz="0" w:space="0" w:color="000000"/>
+              <w:top w:val="none" w:sz="0" w:space="0" w:color="000000"/>
+              <w:left w:val="none" w:sz="0" w:space="0" w:color="000000"/>
+              <w:right w:val="none" w:sz="0" w:space="0" w:color="000000"/>
+            </w:tcBorders>
+            <w:shd w:val="clear" w:color="auto" w:fill="FFFFFF"/>
+            <w:tcMar>
+              <w:top w:w="0" w:type="dxa"/>
+              <w:bottom w:w="0" w:type="dxa"/>
+              <w:left w:w="0" w:type="dxa"/>
+              <w:right w:w="0" w:type="dxa"/>
+            </w:tcMar>
+            <w:vAlign w:val="center"/>
+          </w:tcPr>
+          <w:p>
+            <w:pPr>
+              <w:pStyle w:val="Normal"/>
+              <w:jc w:val="center"/>
+              <w:pBdr>
+                <w:bottom w:val="none" w:sz="0" w:space="0" w:color="000000"/>
+                <w:top w:val="none" w:sz="0" w:space="0" w:color="000000"/>
+                <w:left w:val="none" w:sz="0" w:space="0" w:color="000000"/>
+                <w:right w:val="none" w:sz="0" w:space="0" w:color="000000"/>
+              </w:pBdr>
+              <w:spacing w:after="100" w:before="100" w:line="480"/>
+              <w:ind w:left="100" w:right="100" w:firstLine="0" w:firstLineChars="0"/>
+            </w:pPr>
+            <w:r>
+              <w:rPr>
+                <w:rFonts w:ascii="Times New Roman" w:hAnsi="Times New Roman" w:eastAsia="Times New Roman" w:cs="Times New Roman"/>
+                <w:i w:val="false"/>
+                <w:b w:val="false"/>
+                <w:u w:val="none"/>
+                <w:sz w:val="24"/>
+                <w:szCs w:val="24"/>
+                <w:color w:val="000000"/>
+              </w:rPr>
+              <w:t xml:space="preserve">3.68</w:t>
+            </w:r>
+          </w:p>
+        </w:tc>
+        <w:tc>
+          <w:tcPr>
+            <w:tcBorders>
+              <w:bottom w:val="none" w:sz="0" w:space="0" w:color="000000"/>
+              <w:top w:val="none" w:sz="0" w:space="0" w:color="000000"/>
+              <w:left w:val="none" w:sz="0" w:space="0" w:color="000000"/>
+              <w:right w:val="none" w:sz="0" w:space="0" w:color="000000"/>
+            </w:tcBorders>
+            <w:shd w:val="clear" w:color="auto" w:fill="FFFFFF"/>
+            <w:tcMar>
+              <w:top w:w="0" w:type="dxa"/>
+              <w:bottom w:w="0" w:type="dxa"/>
+              <w:left w:w="0" w:type="dxa"/>
+              <w:right w:w="0" w:type="dxa"/>
+            </w:tcMar>
+            <w:vAlign w:val="center"/>
+          </w:tcPr>
+          <w:p>
+            <w:pPr>
+              <w:pStyle w:val="Normal"/>
+              <w:jc w:val="center"/>
+              <w:pBdr>
+                <w:bottom w:val="none" w:sz="0" w:space="0" w:color="000000"/>
+                <w:top w:val="none" w:sz="0" w:space="0" w:color="000000"/>
+                <w:left w:val="none" w:sz="0" w:space="0" w:color="000000"/>
+                <w:right w:val="none" w:sz="0" w:space="0" w:color="000000"/>
+              </w:pBdr>
+              <w:spacing w:after="100" w:before="100" w:line="480"/>
+              <w:ind w:left="100" w:right="100" w:firstLine="0" w:firstLineChars="0"/>
+            </w:pPr>
+            <w:r>
+              <w:rPr>
+                <w:rFonts w:ascii="Times New Roman" w:hAnsi="Times New Roman" w:eastAsia="Times New Roman" w:cs="Times New Roman"/>
+                <w:i w:val="false"/>
+                <w:b w:val="false"/>
+                <w:u w:val="none"/>
+                <w:sz w:val="24"/>
+                <w:szCs w:val="24"/>
+                <w:color w:val="000000"/>
+              </w:rPr>
+              <w:t xml:space="preserve">.95</w:t>
             </w:r>
           </w:p>
         </w:tc>
@@ -3350,51 +3350,51 @@
                 <w:szCs w:val="24"/>
                 <w:color w:val="000000"/>
               </w:rPr>
-              <w:t xml:space="preserve">Unifrac</w:t>
-            </w:r>
-          </w:p>
-        </w:tc>
-        <w:tc>
-          <w:tcPr>
-            <w:tcBorders>
-              <w:bottom w:val="none" w:sz="0" w:space="0" w:color="000000"/>
-              <w:top w:val="none" w:sz="0" w:space="0" w:color="000000"/>
-              <w:left w:val="none" w:sz="0" w:space="0" w:color="000000"/>
-              <w:right w:val="none" w:sz="0" w:space="0" w:color="000000"/>
-            </w:tcBorders>
-            <w:shd w:val="clear" w:color="auto" w:fill="FFFFFF"/>
-            <w:tcMar>
-              <w:top w:w="0" w:type="dxa"/>
-              <w:bottom w:w="0" w:type="dxa"/>
-              <w:left w:w="0" w:type="dxa"/>
-              <w:right w:w="0" w:type="dxa"/>
-            </w:tcMar>
-            <w:vAlign w:val="center"/>
-          </w:tcPr>
-          <w:p>
-            <w:pPr>
-              <w:pStyle w:val="Normal"/>
-              <w:jc w:val="center"/>
-              <w:pBdr>
-                <w:bottom w:val="none" w:sz="0" w:space="0" w:color="000000"/>
-                <w:top w:val="none" w:sz="0" w:space="0" w:color="000000"/>
-                <w:left w:val="none" w:sz="0" w:space="0" w:color="000000"/>
-                <w:right w:val="none" w:sz="0" w:space="0" w:color="000000"/>
-              </w:pBdr>
-              <w:spacing w:after="100" w:before="100" w:line="480"/>
-              <w:ind w:left="100" w:right="100" w:firstLine="0" w:firstLineChars="0"/>
-            </w:pPr>
-            <w:r>
-              <w:rPr>
-                <w:rFonts w:ascii="Times New Roman" w:hAnsi="Times New Roman" w:eastAsia="Times New Roman" w:cs="Times New Roman"/>
-                <w:i w:val="false"/>
-                <w:b w:val="false"/>
-                <w:u w:val="none"/>
-                <w:sz w:val="24"/>
-                <w:szCs w:val="24"/>
-                <w:color w:val="000000"/>
-              </w:rPr>
-              <w:t xml:space="preserve">cond_phytohormones</w:t>
+              <w:t xml:space="preserve">Bray-Curtis</w:t>
+            </w:r>
+          </w:p>
+        </w:tc>
+        <w:tc>
+          <w:tcPr>
+            <w:tcBorders>
+              <w:bottom w:val="none" w:sz="0" w:space="0" w:color="000000"/>
+              <w:top w:val="none" w:sz="0" w:space="0" w:color="000000"/>
+              <w:left w:val="none" w:sz="0" w:space="0" w:color="000000"/>
+              <w:right w:val="none" w:sz="0" w:space="0" w:color="000000"/>
+            </w:tcBorders>
+            <w:shd w:val="clear" w:color="auto" w:fill="FFFFFF"/>
+            <w:tcMar>
+              <w:top w:w="0" w:type="dxa"/>
+              <w:bottom w:w="0" w:type="dxa"/>
+              <w:left w:w="0" w:type="dxa"/>
+              <w:right w:w="0" w:type="dxa"/>
+            </w:tcMar>
+            <w:vAlign w:val="center"/>
+          </w:tcPr>
+          <w:p>
+            <w:pPr>
+              <w:pStyle w:val="Normal"/>
+              <w:jc w:val="center"/>
+              <w:pBdr>
+                <w:bottom w:val="none" w:sz="0" w:space="0" w:color="000000"/>
+                <w:top w:val="none" w:sz="0" w:space="0" w:color="000000"/>
+                <w:left w:val="none" w:sz="0" w:space="0" w:color="000000"/>
+                <w:right w:val="none" w:sz="0" w:space="0" w:color="000000"/>
+              </w:pBdr>
+              <w:spacing w:after="100" w:before="100" w:line="480"/>
+              <w:ind w:left="100" w:right="100" w:firstLine="0" w:firstLineChars="0"/>
+            </w:pPr>
+            <w:r>
+              <w:rPr>
+                <w:rFonts w:ascii="Times New Roman" w:hAnsi="Times New Roman" w:eastAsia="Times New Roman" w:cs="Times New Roman"/>
+                <w:i w:val="false"/>
+                <w:b w:val="false"/>
+                <w:u w:val="none"/>
+                <w:sz w:val="24"/>
+                <w:szCs w:val="24"/>
+                <w:color w:val="000000"/>
+              </w:rPr>
+              <w:t xml:space="preserve">EPG</w:t>
             </w:r>
           </w:p>
         </w:tc>
@@ -3482,51 +3482,51 @@
                 <w:szCs w:val="24"/>
                 <w:color w:val="000000"/>
               </w:rPr>
-              <w:t xml:space="preserve">29.00</w:t>
-            </w:r>
-          </w:p>
-        </w:tc>
-        <w:tc>
-          <w:tcPr>
-            <w:tcBorders>
-              <w:bottom w:val="none" w:sz="0" w:space="0" w:color="000000"/>
-              <w:top w:val="none" w:sz="0" w:space="0" w:color="000000"/>
-              <w:left w:val="none" w:sz="0" w:space="0" w:color="000000"/>
-              <w:right w:val="none" w:sz="0" w:space="0" w:color="000000"/>
-            </w:tcBorders>
-            <w:shd w:val="clear" w:color="auto" w:fill="FFFFFF"/>
-            <w:tcMar>
-              <w:top w:w="0" w:type="dxa"/>
-              <w:bottom w:w="0" w:type="dxa"/>
-              <w:left w:w="0" w:type="dxa"/>
-              <w:right w:w="0" w:type="dxa"/>
-            </w:tcMar>
-            <w:vAlign w:val="center"/>
-          </w:tcPr>
-          <w:p>
-            <w:pPr>
-              <w:pStyle w:val="Normal"/>
-              <w:jc w:val="center"/>
-              <w:pBdr>
-                <w:bottom w:val="none" w:sz="0" w:space="0" w:color="000000"/>
-                <w:top w:val="none" w:sz="0" w:space="0" w:color="000000"/>
-                <w:left w:val="none" w:sz="0" w:space="0" w:color="000000"/>
-                <w:right w:val="none" w:sz="0" w:space="0" w:color="000000"/>
-              </w:pBdr>
-              <w:spacing w:after="100" w:before="100" w:line="480"/>
-              <w:ind w:left="100" w:right="100" w:firstLine="0" w:firstLineChars="0"/>
-            </w:pPr>
-            <w:r>
-              <w:rPr>
-                <w:rFonts w:ascii="Times New Roman" w:hAnsi="Times New Roman" w:eastAsia="Times New Roman" w:cs="Times New Roman"/>
-                <w:i w:val="false"/>
-                <w:b w:val="false"/>
-                <w:u w:val="none"/>
-                <w:sz w:val="24"/>
-                <w:szCs w:val="24"/>
-                <w:color w:val="000000"/>
-              </w:rPr>
-              <w:t xml:space="preserve">4.25</w:t>
+              <w:t xml:space="preserve">43.00</w:t>
+            </w:r>
+          </w:p>
+        </w:tc>
+        <w:tc>
+          <w:tcPr>
+            <w:tcBorders>
+              <w:bottom w:val="none" w:sz="0" w:space="0" w:color="000000"/>
+              <w:top w:val="none" w:sz="0" w:space="0" w:color="000000"/>
+              <w:left w:val="none" w:sz="0" w:space="0" w:color="000000"/>
+              <w:right w:val="none" w:sz="0" w:space="0" w:color="000000"/>
+            </w:tcBorders>
+            <w:shd w:val="clear" w:color="auto" w:fill="FFFFFF"/>
+            <w:tcMar>
+              <w:top w:w="0" w:type="dxa"/>
+              <w:bottom w:w="0" w:type="dxa"/>
+              <w:left w:w="0" w:type="dxa"/>
+              <w:right w:w="0" w:type="dxa"/>
+            </w:tcMar>
+            <w:vAlign w:val="center"/>
+          </w:tcPr>
+          <w:p>
+            <w:pPr>
+              <w:pStyle w:val="Normal"/>
+              <w:jc w:val="center"/>
+              <w:pBdr>
+                <w:bottom w:val="none" w:sz="0" w:space="0" w:color="000000"/>
+                <w:top w:val="none" w:sz="0" w:space="0" w:color="000000"/>
+                <w:left w:val="none" w:sz="0" w:space="0" w:color="000000"/>
+                <w:right w:val="none" w:sz="0" w:space="0" w:color="000000"/>
+              </w:pBdr>
+              <w:spacing w:after="100" w:before="100" w:line="480"/>
+              <w:ind w:left="100" w:right="100" w:firstLine="0" w:firstLineChars="0"/>
+            </w:pPr>
+            <w:r>
+              <w:rPr>
+                <w:rFonts w:ascii="Times New Roman" w:hAnsi="Times New Roman" w:eastAsia="Times New Roman" w:cs="Times New Roman"/>
+                <w:i w:val="false"/>
+                <w:b w:val="false"/>
+                <w:u w:val="none"/>
+                <w:sz w:val="24"/>
+                <w:szCs w:val="24"/>
+                <w:color w:val="000000"/>
+              </w:rPr>
+              <w:t xml:space="preserve">3.88</w:t>
             </w:r>
           </w:p>
         </w:tc>
@@ -3752,7 +3752,7 @@
                 <w:szCs w:val="24"/>
                 <w:color w:val="000000"/>
               </w:rPr>
-              <w:t xml:space="preserve">cond_real_insects</w:t>
+              <w:t xml:space="preserve">cond_phytohormones</w:t>
             </w:r>
           </w:p>
         </w:tc>
@@ -3884,7 +3884,7 @@
                 <w:szCs w:val="24"/>
                 <w:color w:val="000000"/>
               </w:rPr>
-              <w:t xml:space="preserve">0.27</w:t>
+              <w:t xml:space="preserve">0.16</w:t>
             </w:r>
           </w:p>
         </w:tc>
@@ -3972,51 +3972,51 @@
                 <w:szCs w:val="24"/>
                 <w:color w:val="000000"/>
               </w:rPr>
-              <w:t xml:space="preserve">1.05</w:t>
-            </w:r>
-          </w:p>
-        </w:tc>
-        <w:tc>
-          <w:tcPr>
-            <w:tcBorders>
-              <w:bottom w:val="none" w:sz="0" w:space="0" w:color="000000"/>
-              <w:top w:val="none" w:sz="0" w:space="0" w:color="000000"/>
-              <w:left w:val="none" w:sz="0" w:space="0" w:color="000000"/>
-              <w:right w:val="none" w:sz="0" w:space="0" w:color="000000"/>
-            </w:tcBorders>
-            <w:shd w:val="clear" w:color="auto" w:fill="FFFFFF"/>
-            <w:tcMar>
-              <w:top w:w="0" w:type="dxa"/>
-              <w:bottom w:w="0" w:type="dxa"/>
-              <w:left w:w="0" w:type="dxa"/>
-              <w:right w:w="0" w:type="dxa"/>
-            </w:tcMar>
-            <w:vAlign w:val="center"/>
-          </w:tcPr>
-          <w:p>
-            <w:pPr>
-              <w:pStyle w:val="Normal"/>
-              <w:jc w:val="center"/>
-              <w:pBdr>
-                <w:bottom w:val="none" w:sz="0" w:space="0" w:color="000000"/>
-                <w:top w:val="none" w:sz="0" w:space="0" w:color="000000"/>
-                <w:left w:val="none" w:sz="0" w:space="0" w:color="000000"/>
-                <w:right w:val="none" w:sz="0" w:space="0" w:color="000000"/>
-              </w:pBdr>
-              <w:spacing w:after="100" w:before="100" w:line="480"/>
-              <w:ind w:left="100" w:right="100" w:firstLine="0" w:firstLineChars="0"/>
-            </w:pPr>
-            <w:r>
-              <w:rPr>
-                <w:rFonts w:ascii="Times New Roman" w:hAnsi="Times New Roman" w:eastAsia="Times New Roman" w:cs="Times New Roman"/>
-                <w:i w:val="false"/>
-                <w:b w:val="false"/>
-                <w:u w:val="none"/>
-                <w:sz w:val="24"/>
-                <w:szCs w:val="24"/>
-                <w:color w:val="000000"/>
-              </w:rPr>
-              <w:t xml:space="preserve">0.37</w:t>
+              <w:t xml:space="preserve">1.03</w:t>
+            </w:r>
+          </w:p>
+        </w:tc>
+        <w:tc>
+          <w:tcPr>
+            <w:tcBorders>
+              <w:bottom w:val="none" w:sz="0" w:space="0" w:color="000000"/>
+              <w:top w:val="none" w:sz="0" w:space="0" w:color="000000"/>
+              <w:left w:val="none" w:sz="0" w:space="0" w:color="000000"/>
+              <w:right w:val="none" w:sz="0" w:space="0" w:color="000000"/>
+            </w:tcBorders>
+            <w:shd w:val="clear" w:color="auto" w:fill="FFFFFF"/>
+            <w:tcMar>
+              <w:top w:w="0" w:type="dxa"/>
+              <w:bottom w:w="0" w:type="dxa"/>
+              <w:left w:w="0" w:type="dxa"/>
+              <w:right w:w="0" w:type="dxa"/>
+            </w:tcMar>
+            <w:vAlign w:val="center"/>
+          </w:tcPr>
+          <w:p>
+            <w:pPr>
+              <w:pStyle w:val="Normal"/>
+              <w:jc w:val="center"/>
+              <w:pBdr>
+                <w:bottom w:val="none" w:sz="0" w:space="0" w:color="000000"/>
+                <w:top w:val="none" w:sz="0" w:space="0" w:color="000000"/>
+                <w:left w:val="none" w:sz="0" w:space="0" w:color="000000"/>
+                <w:right w:val="none" w:sz="0" w:space="0" w:color="000000"/>
+              </w:pBdr>
+              <w:spacing w:after="100" w:before="100" w:line="480"/>
+              <w:ind w:left="100" w:right="100" w:firstLine="0" w:firstLineChars="0"/>
+            </w:pPr>
+            <w:r>
+              <w:rPr>
+                <w:rFonts w:ascii="Times New Roman" w:hAnsi="Times New Roman" w:eastAsia="Times New Roman" w:cs="Times New Roman"/>
+                <w:i w:val="false"/>
+                <w:b w:val="false"/>
+                <w:u w:val="none"/>
+                <w:sz w:val="24"/>
+                <w:szCs w:val="24"/>
+                <w:color w:val="000000"/>
+              </w:rPr>
+              <w:t xml:space="preserve">0.39</w:t>
             </w:r>
           </w:p>
         </w:tc>
@@ -4110,7 +4110,7 @@
                 <w:szCs w:val="24"/>
                 <w:color w:val="000000"/>
               </w:rPr>
-              <w:t xml:space="preserve">cond_real_insects</w:t>
+              <w:t xml:space="preserve">cond_phytohormones</w:t>
             </w:r>
           </w:p>
         </w:tc>
@@ -4198,51 +4198,51 @@
                 <w:szCs w:val="24"/>
                 <w:color w:val="000000"/>
               </w:rPr>
-              <w:t xml:space="preserve">41.00</w:t>
-            </w:r>
-          </w:p>
-        </w:tc>
-        <w:tc>
-          <w:tcPr>
-            <w:tcBorders>
-              <w:bottom w:val="none" w:sz="0" w:space="0" w:color="000000"/>
-              <w:top w:val="none" w:sz="0" w:space="0" w:color="000000"/>
-              <w:left w:val="none" w:sz="0" w:space="0" w:color="000000"/>
-              <w:right w:val="none" w:sz="0" w:space="0" w:color="000000"/>
-            </w:tcBorders>
-            <w:shd w:val="clear" w:color="auto" w:fill="FFFFFF"/>
-            <w:tcMar>
-              <w:top w:w="0" w:type="dxa"/>
-              <w:bottom w:w="0" w:type="dxa"/>
-              <w:left w:w="0" w:type="dxa"/>
-              <w:right w:w="0" w:type="dxa"/>
-            </w:tcMar>
-            <w:vAlign w:val="center"/>
-          </w:tcPr>
-          <w:p>
-            <w:pPr>
-              <w:pStyle w:val="Normal"/>
-              <w:jc w:val="center"/>
-              <w:pBdr>
-                <w:bottom w:val="none" w:sz="0" w:space="0" w:color="000000"/>
-                <w:top w:val="none" w:sz="0" w:space="0" w:color="000000"/>
-                <w:left w:val="none" w:sz="0" w:space="0" w:color="000000"/>
-                <w:right w:val="none" w:sz="0" w:space="0" w:color="000000"/>
-              </w:pBdr>
-              <w:spacing w:after="100" w:before="100" w:line="480"/>
-              <w:ind w:left="100" w:right="100" w:firstLine="0" w:firstLineChars="0"/>
-            </w:pPr>
-            <w:r>
-              <w:rPr>
-                <w:rFonts w:ascii="Times New Roman" w:hAnsi="Times New Roman" w:eastAsia="Times New Roman" w:cs="Times New Roman"/>
-                <w:i w:val="false"/>
-                <w:b w:val="false"/>
-                <w:u w:val="none"/>
-                <w:sz w:val="24"/>
-                <w:szCs w:val="24"/>
-                <w:color w:val="000000"/>
-              </w:rPr>
-              <w:t xml:space="preserve">5.24</w:t>
+              <w:t xml:space="preserve">38.00</w:t>
+            </w:r>
+          </w:p>
+        </w:tc>
+        <w:tc>
+          <w:tcPr>
+            <w:tcBorders>
+              <w:bottom w:val="none" w:sz="0" w:space="0" w:color="000000"/>
+              <w:top w:val="none" w:sz="0" w:space="0" w:color="000000"/>
+              <w:left w:val="none" w:sz="0" w:space="0" w:color="000000"/>
+              <w:right w:val="none" w:sz="0" w:space="0" w:color="000000"/>
+            </w:tcBorders>
+            <w:shd w:val="clear" w:color="auto" w:fill="FFFFFF"/>
+            <w:tcMar>
+              <w:top w:w="0" w:type="dxa"/>
+              <w:bottom w:w="0" w:type="dxa"/>
+              <w:left w:w="0" w:type="dxa"/>
+              <w:right w:w="0" w:type="dxa"/>
+            </w:tcMar>
+            <w:vAlign w:val="center"/>
+          </w:tcPr>
+          <w:p>
+            <w:pPr>
+              <w:pStyle w:val="Normal"/>
+              <w:jc w:val="center"/>
+              <w:pBdr>
+                <w:bottom w:val="none" w:sz="0" w:space="0" w:color="000000"/>
+                <w:top w:val="none" w:sz="0" w:space="0" w:color="000000"/>
+                <w:left w:val="none" w:sz="0" w:space="0" w:color="000000"/>
+                <w:right w:val="none" w:sz="0" w:space="0" w:color="000000"/>
+              </w:pBdr>
+              <w:spacing w:after="100" w:before="100" w:line="480"/>
+              <w:ind w:left="100" w:right="100" w:firstLine="0" w:firstLineChars="0"/>
+            </w:pPr>
+            <w:r>
+              <w:rPr>
+                <w:rFonts w:ascii="Times New Roman" w:hAnsi="Times New Roman" w:eastAsia="Times New Roman" w:cs="Times New Roman"/>
+                <w:i w:val="false"/>
+                <w:b w:val="false"/>
+                <w:u w:val="none"/>
+                <w:sz w:val="24"/>
+                <w:szCs w:val="24"/>
+                <w:color w:val="000000"/>
+              </w:rPr>
+              <w:t xml:space="preserve">3.05</w:t>
             </w:r>
           </w:p>
         </w:tc>
@@ -4387,6 +4387,2154 @@
         <w:tc>
           <w:tcPr>
             <w:tcBorders>
+              <w:bottom w:val="none" w:sz="0" w:space="0" w:color="000000"/>
+              <w:top w:val="none" w:sz="0" w:space="0" w:color="000000"/>
+              <w:left w:val="none" w:sz="0" w:space="0" w:color="000000"/>
+              <w:right w:val="none" w:sz="0" w:space="0" w:color="000000"/>
+            </w:tcBorders>
+            <w:shd w:val="clear" w:color="auto" w:fill="FFFFFF"/>
+            <w:tcMar>
+              <w:top w:w="0" w:type="dxa"/>
+              <w:bottom w:w="0" w:type="dxa"/>
+              <w:left w:w="0" w:type="dxa"/>
+              <w:right w:w="0" w:type="dxa"/>
+            </w:tcMar>
+            <w:vAlign w:val="center"/>
+          </w:tcPr>
+          <w:p>
+            <w:pPr>
+              <w:pStyle w:val="Normal"/>
+              <w:jc w:val="left"/>
+              <w:pBdr>
+                <w:bottom w:val="none" w:sz="0" w:space="0" w:color="000000"/>
+                <w:top w:val="none" w:sz="0" w:space="0" w:color="000000"/>
+                <w:left w:val="none" w:sz="0" w:space="0" w:color="000000"/>
+                <w:right w:val="none" w:sz="0" w:space="0" w:color="000000"/>
+              </w:pBdr>
+              <w:spacing w:after="100" w:before="100" w:line="480"/>
+              <w:ind w:left="100" w:right="100" w:firstLine="0" w:firstLineChars="0"/>
+            </w:pPr>
+            <w:r>
+              <w:rPr>
+                <w:rFonts w:ascii="Times New Roman" w:hAnsi="Times New Roman" w:eastAsia="Times New Roman" w:cs="Times New Roman"/>
+                <w:i w:val="false"/>
+                <w:b w:val="false"/>
+                <w:u w:val="none"/>
+                <w:sz w:val="24"/>
+                <w:szCs w:val="24"/>
+                <w:color w:val="000000"/>
+              </w:rPr>
+              <w:t xml:space="preserve">Unifrac</w:t>
+            </w:r>
+          </w:p>
+        </w:tc>
+        <w:tc>
+          <w:tcPr>
+            <w:tcBorders>
+              <w:bottom w:val="none" w:sz="0" w:space="0" w:color="000000"/>
+              <w:top w:val="none" w:sz="0" w:space="0" w:color="000000"/>
+              <w:left w:val="none" w:sz="0" w:space="0" w:color="000000"/>
+              <w:right w:val="none" w:sz="0" w:space="0" w:color="000000"/>
+            </w:tcBorders>
+            <w:shd w:val="clear" w:color="auto" w:fill="FFFFFF"/>
+            <w:tcMar>
+              <w:top w:w="0" w:type="dxa"/>
+              <w:bottom w:w="0" w:type="dxa"/>
+              <w:left w:w="0" w:type="dxa"/>
+              <w:right w:w="0" w:type="dxa"/>
+            </w:tcMar>
+            <w:vAlign w:val="center"/>
+          </w:tcPr>
+          <w:p>
+            <w:pPr>
+              <w:pStyle w:val="Normal"/>
+              <w:jc w:val="center"/>
+              <w:pBdr>
+                <w:bottom w:val="none" w:sz="0" w:space="0" w:color="000000"/>
+                <w:top w:val="none" w:sz="0" w:space="0" w:color="000000"/>
+                <w:left w:val="none" w:sz="0" w:space="0" w:color="000000"/>
+                <w:right w:val="none" w:sz="0" w:space="0" w:color="000000"/>
+              </w:pBdr>
+              <w:spacing w:after="100" w:before="100" w:line="480"/>
+              <w:ind w:left="100" w:right="100" w:firstLine="0" w:firstLineChars="0"/>
+            </w:pPr>
+            <w:r>
+              <w:rPr>
+                <w:rFonts w:ascii="Times New Roman" w:hAnsi="Times New Roman" w:eastAsia="Times New Roman" w:cs="Times New Roman"/>
+                <w:i w:val="false"/>
+                <w:b w:val="false"/>
+                <w:u w:val="none"/>
+                <w:sz w:val="24"/>
+                <w:szCs w:val="24"/>
+                <w:color w:val="000000"/>
+              </w:rPr>
+              <w:t xml:space="preserve">cond_phytohormones</w:t>
+            </w:r>
+          </w:p>
+        </w:tc>
+        <w:tc>
+          <w:tcPr>
+            <w:tcBorders>
+              <w:bottom w:val="none" w:sz="0" w:space="0" w:color="000000"/>
+              <w:top w:val="none" w:sz="0" w:space="0" w:color="000000"/>
+              <w:left w:val="none" w:sz="0" w:space="0" w:color="000000"/>
+              <w:right w:val="none" w:sz="0" w:space="0" w:color="000000"/>
+            </w:tcBorders>
+            <w:shd w:val="clear" w:color="auto" w:fill="FFFFFF"/>
+            <w:tcMar>
+              <w:top w:w="0" w:type="dxa"/>
+              <w:bottom w:w="0" w:type="dxa"/>
+              <w:left w:w="0" w:type="dxa"/>
+              <w:right w:w="0" w:type="dxa"/>
+            </w:tcMar>
+            <w:vAlign w:val="center"/>
+          </w:tcPr>
+          <w:p>
+            <w:pPr>
+              <w:pStyle w:val="Normal"/>
+              <w:jc w:val="center"/>
+              <w:pBdr>
+                <w:bottom w:val="none" w:sz="0" w:space="0" w:color="000000"/>
+                <w:top w:val="none" w:sz="0" w:space="0" w:color="000000"/>
+                <w:left w:val="none" w:sz="0" w:space="0" w:color="000000"/>
+                <w:right w:val="none" w:sz="0" w:space="0" w:color="000000"/>
+              </w:pBdr>
+              <w:spacing w:after="100" w:before="100" w:line="480"/>
+              <w:ind w:left="100" w:right="100" w:firstLine="0" w:firstLineChars="0"/>
+            </w:pPr>
+            <w:r>
+              <w:rPr>
+                <w:rFonts w:ascii="Times New Roman" w:hAnsi="Times New Roman" w:eastAsia="Times New Roman" w:cs="Times New Roman"/>
+                <w:i w:val="false"/>
+                <w:b w:val="false"/>
+                <w:u w:val="none"/>
+                <w:sz w:val="24"/>
+                <w:szCs w:val="24"/>
+                <w:color w:val="000000"/>
+              </w:rPr>
+              <w:t xml:space="preserve">Total</w:t>
+            </w:r>
+          </w:p>
+        </w:tc>
+        <w:tc>
+          <w:tcPr>
+            <w:tcBorders>
+              <w:bottom w:val="none" w:sz="0" w:space="0" w:color="000000"/>
+              <w:top w:val="none" w:sz="0" w:space="0" w:color="000000"/>
+              <w:left w:val="none" w:sz="0" w:space="0" w:color="000000"/>
+              <w:right w:val="none" w:sz="0" w:space="0" w:color="000000"/>
+            </w:tcBorders>
+            <w:shd w:val="clear" w:color="auto" w:fill="FFFFFF"/>
+            <w:tcMar>
+              <w:top w:w="0" w:type="dxa"/>
+              <w:bottom w:w="0" w:type="dxa"/>
+              <w:left w:w="0" w:type="dxa"/>
+              <w:right w:w="0" w:type="dxa"/>
+            </w:tcMar>
+            <w:vAlign w:val="center"/>
+          </w:tcPr>
+          <w:p>
+            <w:pPr>
+              <w:pStyle w:val="Normal"/>
+              <w:jc w:val="center"/>
+              <w:pBdr>
+                <w:bottom w:val="none" w:sz="0" w:space="0" w:color="000000"/>
+                <w:top w:val="none" w:sz="0" w:space="0" w:color="000000"/>
+                <w:left w:val="none" w:sz="0" w:space="0" w:color="000000"/>
+                <w:right w:val="none" w:sz="0" w:space="0" w:color="000000"/>
+              </w:pBdr>
+              <w:spacing w:after="100" w:before="100" w:line="480"/>
+              <w:ind w:left="100" w:right="100" w:firstLine="0" w:firstLineChars="0"/>
+            </w:pPr>
+            <w:r>
+              <w:rPr>
+                <w:rFonts w:ascii="Times New Roman" w:hAnsi="Times New Roman" w:eastAsia="Times New Roman" w:cs="Times New Roman"/>
+                <w:i w:val="false"/>
+                <w:b w:val="false"/>
+                <w:u w:val="none"/>
+                <w:sz w:val="24"/>
+                <w:szCs w:val="24"/>
+                <w:color w:val="000000"/>
+              </w:rPr>
+              <w:t xml:space="preserve">40.00</w:t>
+            </w:r>
+          </w:p>
+        </w:tc>
+        <w:tc>
+          <w:tcPr>
+            <w:tcBorders>
+              <w:bottom w:val="none" w:sz="0" w:space="0" w:color="000000"/>
+              <w:top w:val="none" w:sz="0" w:space="0" w:color="000000"/>
+              <w:left w:val="none" w:sz="0" w:space="0" w:color="000000"/>
+              <w:right w:val="none" w:sz="0" w:space="0" w:color="000000"/>
+            </w:tcBorders>
+            <w:shd w:val="clear" w:color="auto" w:fill="FFFFFF"/>
+            <w:tcMar>
+              <w:top w:w="0" w:type="dxa"/>
+              <w:bottom w:w="0" w:type="dxa"/>
+              <w:left w:w="0" w:type="dxa"/>
+              <w:right w:w="0" w:type="dxa"/>
+            </w:tcMar>
+            <w:vAlign w:val="center"/>
+          </w:tcPr>
+          <w:p>
+            <w:pPr>
+              <w:pStyle w:val="Normal"/>
+              <w:jc w:val="center"/>
+              <w:pBdr>
+                <w:bottom w:val="none" w:sz="0" w:space="0" w:color="000000"/>
+                <w:top w:val="none" w:sz="0" w:space="0" w:color="000000"/>
+                <w:left w:val="none" w:sz="0" w:space="0" w:color="000000"/>
+                <w:right w:val="none" w:sz="0" w:space="0" w:color="000000"/>
+              </w:pBdr>
+              <w:spacing w:after="100" w:before="100" w:line="480"/>
+              <w:ind w:left="100" w:right="100" w:firstLine="0" w:firstLineChars="0"/>
+            </w:pPr>
+            <w:r>
+              <w:rPr>
+                <w:rFonts w:ascii="Times New Roman" w:hAnsi="Times New Roman" w:eastAsia="Times New Roman" w:cs="Times New Roman"/>
+                <w:i w:val="false"/>
+                <w:b w:val="false"/>
+                <w:u w:val="none"/>
+                <w:sz w:val="24"/>
+                <w:szCs w:val="24"/>
+                <w:color w:val="000000"/>
+              </w:rPr>
+              <w:t xml:space="preserve">3.22</w:t>
+            </w:r>
+          </w:p>
+        </w:tc>
+        <w:tc>
+          <w:tcPr>
+            <w:tcBorders>
+              <w:bottom w:val="none" w:sz="0" w:space="0" w:color="000000"/>
+              <w:top w:val="none" w:sz="0" w:space="0" w:color="000000"/>
+              <w:left w:val="none" w:sz="0" w:space="0" w:color="000000"/>
+              <w:right w:val="none" w:sz="0" w:space="0" w:color="000000"/>
+            </w:tcBorders>
+            <w:shd w:val="clear" w:color="auto" w:fill="FFFFFF"/>
+            <w:tcMar>
+              <w:top w:w="0" w:type="dxa"/>
+              <w:bottom w:w="0" w:type="dxa"/>
+              <w:left w:w="0" w:type="dxa"/>
+              <w:right w:w="0" w:type="dxa"/>
+            </w:tcMar>
+            <w:vAlign w:val="center"/>
+          </w:tcPr>
+          <w:p>
+            <w:pPr>
+              <w:pStyle w:val="Normal"/>
+              <w:jc w:val="center"/>
+              <w:pBdr>
+                <w:bottom w:val="none" w:sz="0" w:space="0" w:color="000000"/>
+                <w:top w:val="none" w:sz="0" w:space="0" w:color="000000"/>
+                <w:left w:val="none" w:sz="0" w:space="0" w:color="000000"/>
+                <w:right w:val="none" w:sz="0" w:space="0" w:color="000000"/>
+              </w:pBdr>
+              <w:spacing w:after="100" w:before="100" w:line="480"/>
+              <w:ind w:left="100" w:right="100" w:firstLine="0" w:firstLineChars="0"/>
+            </w:pPr>
+            <w:r>
+              <w:rPr>
+                <w:rFonts w:ascii="Times New Roman" w:hAnsi="Times New Roman" w:eastAsia="Times New Roman" w:cs="Times New Roman"/>
+                <w:i w:val="false"/>
+                <w:b w:val="false"/>
+                <w:u w:val="none"/>
+                <w:sz w:val="24"/>
+                <w:szCs w:val="24"/>
+                <w:color w:val="000000"/>
+              </w:rPr>
+              <w:t xml:space="preserve">1.0</w:t>
+            </w:r>
+          </w:p>
+        </w:tc>
+        <w:tc>
+          <w:tcPr>
+            <w:tcBorders>
+              <w:bottom w:val="none" w:sz="0" w:space="0" w:color="000000"/>
+              <w:top w:val="none" w:sz="0" w:space="0" w:color="000000"/>
+              <w:left w:val="none" w:sz="0" w:space="0" w:color="000000"/>
+              <w:right w:val="none" w:sz="0" w:space="0" w:color="000000"/>
+            </w:tcBorders>
+            <w:shd w:val="clear" w:color="auto" w:fill="FFFFFF"/>
+            <w:tcMar>
+              <w:top w:w="0" w:type="dxa"/>
+              <w:bottom w:w="0" w:type="dxa"/>
+              <w:left w:w="0" w:type="dxa"/>
+              <w:right w:w="0" w:type="dxa"/>
+            </w:tcMar>
+            <w:vAlign w:val="center"/>
+          </w:tcPr>
+          <w:p>
+            <w:pPr>
+              <w:pStyle w:val="Normal"/>
+              <w:jc w:val="center"/>
+              <w:pBdr>
+                <w:bottom w:val="none" w:sz="0" w:space="0" w:color="000000"/>
+                <w:top w:val="none" w:sz="0" w:space="0" w:color="000000"/>
+                <w:left w:val="none" w:sz="0" w:space="0" w:color="000000"/>
+                <w:right w:val="none" w:sz="0" w:space="0" w:color="000000"/>
+              </w:pBdr>
+              <w:spacing w:after="100" w:before="100" w:line="480"/>
+              <w:ind w:left="100" w:right="100" w:firstLine="0" w:firstLineChars="0"/>
+            </w:pPr>
+            <w:r>
+              <w:rPr>
+                <w:rFonts w:ascii="Times New Roman" w:hAnsi="Times New Roman" w:eastAsia="Times New Roman" w:cs="Times New Roman"/>
+                <w:i w:val="false"/>
+                <w:b w:val="false"/>
+                <w:u w:val="none"/>
+                <w:sz w:val="24"/>
+                <w:szCs w:val="24"/>
+                <w:color w:val="000000"/>
+              </w:rPr>
+              <w:t xml:space="preserve"/>
+            </w:r>
+          </w:p>
+        </w:tc>
+        <w:tc>
+          <w:tcPr>
+            <w:tcBorders>
+              <w:bottom w:val="none" w:sz="0" w:space="0" w:color="000000"/>
+              <w:top w:val="none" w:sz="0" w:space="0" w:color="000000"/>
+              <w:left w:val="none" w:sz="0" w:space="0" w:color="000000"/>
+              <w:right w:val="none" w:sz="0" w:space="0" w:color="000000"/>
+            </w:tcBorders>
+            <w:shd w:val="clear" w:color="auto" w:fill="FFFFFF"/>
+            <w:tcMar>
+              <w:top w:w="0" w:type="dxa"/>
+              <w:bottom w:w="0" w:type="dxa"/>
+              <w:left w:w="0" w:type="dxa"/>
+              <w:right w:w="0" w:type="dxa"/>
+            </w:tcMar>
+            <w:vAlign w:val="center"/>
+          </w:tcPr>
+          <w:p>
+            <w:pPr>
+              <w:pStyle w:val="Normal"/>
+              <w:jc w:val="center"/>
+              <w:pBdr>
+                <w:bottom w:val="none" w:sz="0" w:space="0" w:color="000000"/>
+                <w:top w:val="none" w:sz="0" w:space="0" w:color="000000"/>
+                <w:left w:val="none" w:sz="0" w:space="0" w:color="000000"/>
+                <w:right w:val="none" w:sz="0" w:space="0" w:color="000000"/>
+              </w:pBdr>
+              <w:spacing w:after="100" w:before="100" w:line="480"/>
+              <w:ind w:left="100" w:right="100" w:firstLine="0" w:firstLineChars="0"/>
+            </w:pPr>
+            <w:r>
+              <w:rPr>
+                <w:rFonts w:ascii="Times New Roman" w:hAnsi="Times New Roman" w:eastAsia="Times New Roman" w:cs="Times New Roman"/>
+                <w:i w:val="false"/>
+                <w:b w:val="false"/>
+                <w:u w:val="none"/>
+                <w:sz w:val="24"/>
+                <w:szCs w:val="24"/>
+                <w:color w:val="000000"/>
+              </w:rPr>
+              <w:t xml:space="preserve"/>
+            </w:r>
+          </w:p>
+        </w:tc>
+      </w:tr>
+      <w:tr>
+        <w:trPr>
+          <w:trHeight w:val="360" w:hRule="auto"/>
+        </w:trPr>
+        body13
+        <w:tc>
+          <w:tcPr>
+            <w:tcBorders>
+              <w:bottom w:val="none" w:sz="0" w:space="0" w:color="000000"/>
+              <w:top w:val="none" w:sz="0" w:space="0" w:color="000000"/>
+              <w:left w:val="none" w:sz="0" w:space="0" w:color="000000"/>
+              <w:right w:val="none" w:sz="0" w:space="0" w:color="000000"/>
+            </w:tcBorders>
+            <w:shd w:val="clear" w:color="auto" w:fill="FFFFFF"/>
+            <w:tcMar>
+              <w:top w:w="0" w:type="dxa"/>
+              <w:bottom w:w="0" w:type="dxa"/>
+              <w:left w:w="0" w:type="dxa"/>
+              <w:right w:w="0" w:type="dxa"/>
+            </w:tcMar>
+            <w:vAlign w:val="center"/>
+          </w:tcPr>
+          <w:p>
+            <w:pPr>
+              <w:pStyle w:val="Normal"/>
+              <w:jc w:val="left"/>
+              <w:pBdr>
+                <w:bottom w:val="none" w:sz="0" w:space="0" w:color="000000"/>
+                <w:top w:val="none" w:sz="0" w:space="0" w:color="000000"/>
+                <w:left w:val="none" w:sz="0" w:space="0" w:color="000000"/>
+                <w:right w:val="none" w:sz="0" w:space="0" w:color="000000"/>
+              </w:pBdr>
+              <w:spacing w:after="100" w:before="100" w:line="480"/>
+              <w:ind w:left="100" w:right="100" w:firstLine="0" w:firstLineChars="0"/>
+            </w:pPr>
+            <w:r>
+              <w:rPr>
+                <w:rFonts w:ascii="Times New Roman" w:hAnsi="Times New Roman" w:eastAsia="Times New Roman" w:cs="Times New Roman"/>
+                <w:i w:val="false"/>
+                <w:b w:val="false"/>
+                <w:u w:val="none"/>
+                <w:sz w:val="24"/>
+                <w:szCs w:val="24"/>
+                <w:color w:val="000000"/>
+              </w:rPr>
+              <w:t xml:space="preserve">Unifrac</w:t>
+            </w:r>
+          </w:p>
+        </w:tc>
+        <w:tc>
+          <w:tcPr>
+            <w:tcBorders>
+              <w:bottom w:val="none" w:sz="0" w:space="0" w:color="000000"/>
+              <w:top w:val="none" w:sz="0" w:space="0" w:color="000000"/>
+              <w:left w:val="none" w:sz="0" w:space="0" w:color="000000"/>
+              <w:right w:val="none" w:sz="0" w:space="0" w:color="000000"/>
+            </w:tcBorders>
+            <w:shd w:val="clear" w:color="auto" w:fill="FFFFFF"/>
+            <w:tcMar>
+              <w:top w:w="0" w:type="dxa"/>
+              <w:bottom w:w="0" w:type="dxa"/>
+              <w:left w:w="0" w:type="dxa"/>
+              <w:right w:w="0" w:type="dxa"/>
+            </w:tcMar>
+            <w:vAlign w:val="center"/>
+          </w:tcPr>
+          <w:p>
+            <w:pPr>
+              <w:pStyle w:val="Normal"/>
+              <w:jc w:val="center"/>
+              <w:pBdr>
+                <w:bottom w:val="none" w:sz="0" w:space="0" w:color="000000"/>
+                <w:top w:val="none" w:sz="0" w:space="0" w:color="000000"/>
+                <w:left w:val="none" w:sz="0" w:space="0" w:color="000000"/>
+                <w:right w:val="none" w:sz="0" w:space="0" w:color="000000"/>
+              </w:pBdr>
+              <w:spacing w:after="100" w:before="100" w:line="480"/>
+              <w:ind w:left="100" w:right="100" w:firstLine="0" w:firstLineChars="0"/>
+            </w:pPr>
+            <w:r>
+              <w:rPr>
+                <w:rFonts w:ascii="Times New Roman" w:hAnsi="Times New Roman" w:eastAsia="Times New Roman" w:cs="Times New Roman"/>
+                <w:i w:val="false"/>
+                <w:b w:val="false"/>
+                <w:u w:val="none"/>
+                <w:sz w:val="24"/>
+                <w:szCs w:val="24"/>
+                <w:color w:val="000000"/>
+              </w:rPr>
+              <w:t xml:space="preserve">cond_real_insects</w:t>
+            </w:r>
+          </w:p>
+        </w:tc>
+        <w:tc>
+          <w:tcPr>
+            <w:tcBorders>
+              <w:bottom w:val="none" w:sz="0" w:space="0" w:color="000000"/>
+              <w:top w:val="none" w:sz="0" w:space="0" w:color="000000"/>
+              <w:left w:val="none" w:sz="0" w:space="0" w:color="000000"/>
+              <w:right w:val="none" w:sz="0" w:space="0" w:color="000000"/>
+            </w:tcBorders>
+            <w:shd w:val="clear" w:color="auto" w:fill="FFFFFF"/>
+            <w:tcMar>
+              <w:top w:w="0" w:type="dxa"/>
+              <w:bottom w:w="0" w:type="dxa"/>
+              <w:left w:w="0" w:type="dxa"/>
+              <w:right w:w="0" w:type="dxa"/>
+            </w:tcMar>
+            <w:vAlign w:val="center"/>
+          </w:tcPr>
+          <w:p>
+            <w:pPr>
+              <w:pStyle w:val="Normal"/>
+              <w:jc w:val="center"/>
+              <w:pBdr>
+                <w:bottom w:val="none" w:sz="0" w:space="0" w:color="000000"/>
+                <w:top w:val="none" w:sz="0" w:space="0" w:color="000000"/>
+                <w:left w:val="none" w:sz="0" w:space="0" w:color="000000"/>
+                <w:right w:val="none" w:sz="0" w:space="0" w:color="000000"/>
+              </w:pBdr>
+              <w:spacing w:after="100" w:before="100" w:line="480"/>
+              <w:ind w:left="100" w:right="100" w:firstLine="0" w:firstLineChars="0"/>
+            </w:pPr>
+            <w:r>
+              <w:rPr>
+                <w:rFonts w:ascii="Times New Roman" w:hAnsi="Times New Roman" w:eastAsia="Times New Roman" w:cs="Times New Roman"/>
+                <w:i w:val="false"/>
+                <w:b w:val="false"/>
+                <w:u w:val="none"/>
+                <w:sz w:val="24"/>
+                <w:szCs w:val="24"/>
+                <w:color w:val="000000"/>
+              </w:rPr>
+              <w:t xml:space="preserve">plant_pathway_induced</w:t>
+            </w:r>
+          </w:p>
+        </w:tc>
+        <w:tc>
+          <w:tcPr>
+            <w:tcBorders>
+              <w:bottom w:val="none" w:sz="0" w:space="0" w:color="000000"/>
+              <w:top w:val="none" w:sz="0" w:space="0" w:color="000000"/>
+              <w:left w:val="none" w:sz="0" w:space="0" w:color="000000"/>
+              <w:right w:val="none" w:sz="0" w:space="0" w:color="000000"/>
+            </w:tcBorders>
+            <w:shd w:val="clear" w:color="auto" w:fill="FFFFFF"/>
+            <w:tcMar>
+              <w:top w:w="0" w:type="dxa"/>
+              <w:bottom w:w="0" w:type="dxa"/>
+              <w:left w:w="0" w:type="dxa"/>
+              <w:right w:w="0" w:type="dxa"/>
+            </w:tcMar>
+            <w:vAlign w:val="center"/>
+          </w:tcPr>
+          <w:p>
+            <w:pPr>
+              <w:pStyle w:val="Normal"/>
+              <w:jc w:val="center"/>
+              <w:pBdr>
+                <w:bottom w:val="none" w:sz="0" w:space="0" w:color="000000"/>
+                <w:top w:val="none" w:sz="0" w:space="0" w:color="000000"/>
+                <w:left w:val="none" w:sz="0" w:space="0" w:color="000000"/>
+                <w:right w:val="none" w:sz="0" w:space="0" w:color="000000"/>
+              </w:pBdr>
+              <w:spacing w:after="100" w:before="100" w:line="480"/>
+              <w:ind w:left="100" w:right="100" w:firstLine="0" w:firstLineChars="0"/>
+            </w:pPr>
+            <w:r>
+              <w:rPr>
+                <w:rFonts w:ascii="Times New Roman" w:hAnsi="Times New Roman" w:eastAsia="Times New Roman" w:cs="Times New Roman"/>
+                <w:i w:val="false"/>
+                <w:b w:val="false"/>
+                <w:u w:val="none"/>
+                <w:sz w:val="24"/>
+                <w:szCs w:val="24"/>
+                <w:color w:val="000000"/>
+              </w:rPr>
+              <w:t xml:space="preserve">2.00</w:t>
+            </w:r>
+          </w:p>
+        </w:tc>
+        <w:tc>
+          <w:tcPr>
+            <w:tcBorders>
+              <w:bottom w:val="none" w:sz="0" w:space="0" w:color="000000"/>
+              <w:top w:val="none" w:sz="0" w:space="0" w:color="000000"/>
+              <w:left w:val="none" w:sz="0" w:space="0" w:color="000000"/>
+              <w:right w:val="none" w:sz="0" w:space="0" w:color="000000"/>
+            </w:tcBorders>
+            <w:shd w:val="clear" w:color="auto" w:fill="FFFFFF"/>
+            <w:tcMar>
+              <w:top w:w="0" w:type="dxa"/>
+              <w:bottom w:w="0" w:type="dxa"/>
+              <w:left w:w="0" w:type="dxa"/>
+              <w:right w:w="0" w:type="dxa"/>
+            </w:tcMar>
+            <w:vAlign w:val="center"/>
+          </w:tcPr>
+          <w:p>
+            <w:pPr>
+              <w:pStyle w:val="Normal"/>
+              <w:jc w:val="center"/>
+              <w:pBdr>
+                <w:bottom w:val="none" w:sz="0" w:space="0" w:color="000000"/>
+                <w:top w:val="none" w:sz="0" w:space="0" w:color="000000"/>
+                <w:left w:val="none" w:sz="0" w:space="0" w:color="000000"/>
+                <w:right w:val="none" w:sz="0" w:space="0" w:color="000000"/>
+              </w:pBdr>
+              <w:spacing w:after="100" w:before="100" w:line="480"/>
+              <w:ind w:left="100" w:right="100" w:firstLine="0" w:firstLineChars="0"/>
+            </w:pPr>
+            <w:r>
+              <w:rPr>
+                <w:rFonts w:ascii="Times New Roman" w:hAnsi="Times New Roman" w:eastAsia="Times New Roman" w:cs="Times New Roman"/>
+                <w:i w:val="false"/>
+                <w:b w:val="false"/>
+                <w:u w:val="none"/>
+                <w:sz w:val="24"/>
+                <w:szCs w:val="24"/>
+                <w:color w:val="000000"/>
+              </w:rPr>
+              <w:t xml:space="preserve">0.24</w:t>
+            </w:r>
+          </w:p>
+        </w:tc>
+        <w:tc>
+          <w:tcPr>
+            <w:tcBorders>
+              <w:bottom w:val="none" w:sz="0" w:space="0" w:color="000000"/>
+              <w:top w:val="none" w:sz="0" w:space="0" w:color="000000"/>
+              <w:left w:val="none" w:sz="0" w:space="0" w:color="000000"/>
+              <w:right w:val="none" w:sz="0" w:space="0" w:color="000000"/>
+            </w:tcBorders>
+            <w:shd w:val="clear" w:color="auto" w:fill="FFFFFF"/>
+            <w:tcMar>
+              <w:top w:w="0" w:type="dxa"/>
+              <w:bottom w:w="0" w:type="dxa"/>
+              <w:left w:w="0" w:type="dxa"/>
+              <w:right w:w="0" w:type="dxa"/>
+            </w:tcMar>
+            <w:vAlign w:val="center"/>
+          </w:tcPr>
+          <w:p>
+            <w:pPr>
+              <w:pStyle w:val="Normal"/>
+              <w:jc w:val="center"/>
+              <w:pBdr>
+                <w:bottom w:val="none" w:sz="0" w:space="0" w:color="000000"/>
+                <w:top w:val="none" w:sz="0" w:space="0" w:color="000000"/>
+                <w:left w:val="none" w:sz="0" w:space="0" w:color="000000"/>
+                <w:right w:val="none" w:sz="0" w:space="0" w:color="000000"/>
+              </w:pBdr>
+              <w:spacing w:after="100" w:before="100" w:line="480"/>
+              <w:ind w:left="100" w:right="100" w:firstLine="0" w:firstLineChars="0"/>
+            </w:pPr>
+            <w:r>
+              <w:rPr>
+                <w:rFonts w:ascii="Times New Roman" w:hAnsi="Times New Roman" w:eastAsia="Times New Roman" w:cs="Times New Roman"/>
+                <w:i w:val="false"/>
+                <w:b w:val="false"/>
+                <w:u w:val="none"/>
+                <w:sz w:val="24"/>
+                <w:szCs w:val="24"/>
+                <w:color w:val="000000"/>
+              </w:rPr>
+              <w:t xml:space="preserve">.06</w:t>
+            </w:r>
+          </w:p>
+        </w:tc>
+        <w:tc>
+          <w:tcPr>
+            <w:tcBorders>
+              <w:bottom w:val="none" w:sz="0" w:space="0" w:color="000000"/>
+              <w:top w:val="none" w:sz="0" w:space="0" w:color="000000"/>
+              <w:left w:val="none" w:sz="0" w:space="0" w:color="000000"/>
+              <w:right w:val="none" w:sz="0" w:space="0" w:color="000000"/>
+            </w:tcBorders>
+            <w:shd w:val="clear" w:color="auto" w:fill="FFFFFF"/>
+            <w:tcMar>
+              <w:top w:w="0" w:type="dxa"/>
+              <w:bottom w:w="0" w:type="dxa"/>
+              <w:left w:w="0" w:type="dxa"/>
+              <w:right w:w="0" w:type="dxa"/>
+            </w:tcMar>
+            <w:vAlign w:val="center"/>
+          </w:tcPr>
+          <w:p>
+            <w:pPr>
+              <w:pStyle w:val="Normal"/>
+              <w:jc w:val="center"/>
+              <w:pBdr>
+                <w:bottom w:val="none" w:sz="0" w:space="0" w:color="000000"/>
+                <w:top w:val="none" w:sz="0" w:space="0" w:color="000000"/>
+                <w:left w:val="none" w:sz="0" w:space="0" w:color="000000"/>
+                <w:right w:val="none" w:sz="0" w:space="0" w:color="000000"/>
+              </w:pBdr>
+              <w:spacing w:after="100" w:before="100" w:line="480"/>
+              <w:ind w:left="100" w:right="100" w:firstLine="0" w:firstLineChars="0"/>
+            </w:pPr>
+            <w:r>
+              <w:rPr>
+                <w:rFonts w:ascii="Times New Roman" w:hAnsi="Times New Roman" w:eastAsia="Times New Roman" w:cs="Times New Roman"/>
+                <w:i w:val="false"/>
+                <w:b w:val="false"/>
+                <w:u w:val="none"/>
+                <w:sz w:val="24"/>
+                <w:szCs w:val="24"/>
+                <w:color w:val="000000"/>
+              </w:rPr>
+              <w:t xml:space="preserve">1.33</w:t>
+            </w:r>
+          </w:p>
+        </w:tc>
+        <w:tc>
+          <w:tcPr>
+            <w:tcBorders>
+              <w:bottom w:val="none" w:sz="0" w:space="0" w:color="000000"/>
+              <w:top w:val="none" w:sz="0" w:space="0" w:color="000000"/>
+              <w:left w:val="none" w:sz="0" w:space="0" w:color="000000"/>
+              <w:right w:val="none" w:sz="0" w:space="0" w:color="000000"/>
+            </w:tcBorders>
+            <w:shd w:val="clear" w:color="auto" w:fill="FFFFFF"/>
+            <w:tcMar>
+              <w:top w:w="0" w:type="dxa"/>
+              <w:bottom w:w="0" w:type="dxa"/>
+              <w:left w:w="0" w:type="dxa"/>
+              <w:right w:w="0" w:type="dxa"/>
+            </w:tcMar>
+            <w:vAlign w:val="center"/>
+          </w:tcPr>
+          <w:p>
+            <w:pPr>
+              <w:pStyle w:val="Normal"/>
+              <w:jc w:val="center"/>
+              <w:pBdr>
+                <w:bottom w:val="none" w:sz="0" w:space="0" w:color="000000"/>
+                <w:top w:val="none" w:sz="0" w:space="0" w:color="000000"/>
+                <w:left w:val="none" w:sz="0" w:space="0" w:color="000000"/>
+                <w:right w:val="none" w:sz="0" w:space="0" w:color="000000"/>
+              </w:pBdr>
+              <w:spacing w:after="100" w:before="100" w:line="480"/>
+              <w:ind w:left="100" w:right="100" w:firstLine="0" w:firstLineChars="0"/>
+            </w:pPr>
+            <w:r>
+              <w:rPr>
+                <w:rFonts w:ascii="Times New Roman" w:hAnsi="Times New Roman" w:eastAsia="Times New Roman" w:cs="Times New Roman"/>
+                <w:i w:val="false"/>
+                <w:b w:val="false"/>
+                <w:u w:val="none"/>
+                <w:sz w:val="24"/>
+                <w:szCs w:val="24"/>
+                <w:color w:val="000000"/>
+              </w:rPr>
+              <w:t xml:space="preserve">0.02</w:t>
+            </w:r>
+          </w:p>
+        </w:tc>
+      </w:tr>
+      <w:tr>
+        <w:trPr>
+          <w:trHeight w:val="360" w:hRule="auto"/>
+        </w:trPr>
+        body14
+        <w:tc>
+          <w:tcPr>
+            <w:tcBorders>
+              <w:bottom w:val="none" w:sz="0" w:space="0" w:color="000000"/>
+              <w:top w:val="none" w:sz="0" w:space="0" w:color="000000"/>
+              <w:left w:val="none" w:sz="0" w:space="0" w:color="000000"/>
+              <w:right w:val="none" w:sz="0" w:space="0" w:color="000000"/>
+            </w:tcBorders>
+            <w:shd w:val="clear" w:color="auto" w:fill="FFFFFF"/>
+            <w:tcMar>
+              <w:top w:w="0" w:type="dxa"/>
+              <w:bottom w:w="0" w:type="dxa"/>
+              <w:left w:w="0" w:type="dxa"/>
+              <w:right w:w="0" w:type="dxa"/>
+            </w:tcMar>
+            <w:vAlign w:val="center"/>
+          </w:tcPr>
+          <w:p>
+            <w:pPr>
+              <w:pStyle w:val="Normal"/>
+              <w:jc w:val="left"/>
+              <w:pBdr>
+                <w:bottom w:val="none" w:sz="0" w:space="0" w:color="000000"/>
+                <w:top w:val="none" w:sz="0" w:space="0" w:color="000000"/>
+                <w:left w:val="none" w:sz="0" w:space="0" w:color="000000"/>
+                <w:right w:val="none" w:sz="0" w:space="0" w:color="000000"/>
+              </w:pBdr>
+              <w:spacing w:after="100" w:before="100" w:line="480"/>
+              <w:ind w:left="100" w:right="100" w:firstLine="0" w:firstLineChars="0"/>
+            </w:pPr>
+            <w:r>
+              <w:rPr>
+                <w:rFonts w:ascii="Times New Roman" w:hAnsi="Times New Roman" w:eastAsia="Times New Roman" w:cs="Times New Roman"/>
+                <w:i w:val="false"/>
+                <w:b w:val="false"/>
+                <w:u w:val="none"/>
+                <w:sz w:val="24"/>
+                <w:szCs w:val="24"/>
+                <w:color w:val="000000"/>
+              </w:rPr>
+              <w:t xml:space="preserve">Unifrac</w:t>
+            </w:r>
+          </w:p>
+        </w:tc>
+        <w:tc>
+          <w:tcPr>
+            <w:tcBorders>
+              <w:bottom w:val="none" w:sz="0" w:space="0" w:color="000000"/>
+              <w:top w:val="none" w:sz="0" w:space="0" w:color="000000"/>
+              <w:left w:val="none" w:sz="0" w:space="0" w:color="000000"/>
+              <w:right w:val="none" w:sz="0" w:space="0" w:color="000000"/>
+            </w:tcBorders>
+            <w:shd w:val="clear" w:color="auto" w:fill="FFFFFF"/>
+            <w:tcMar>
+              <w:top w:w="0" w:type="dxa"/>
+              <w:bottom w:w="0" w:type="dxa"/>
+              <w:left w:w="0" w:type="dxa"/>
+              <w:right w:w="0" w:type="dxa"/>
+            </w:tcMar>
+            <w:vAlign w:val="center"/>
+          </w:tcPr>
+          <w:p>
+            <w:pPr>
+              <w:pStyle w:val="Normal"/>
+              <w:jc w:val="center"/>
+              <w:pBdr>
+                <w:bottom w:val="none" w:sz="0" w:space="0" w:color="000000"/>
+                <w:top w:val="none" w:sz="0" w:space="0" w:color="000000"/>
+                <w:left w:val="none" w:sz="0" w:space="0" w:color="000000"/>
+                <w:right w:val="none" w:sz="0" w:space="0" w:color="000000"/>
+              </w:pBdr>
+              <w:spacing w:after="100" w:before="100" w:line="480"/>
+              <w:ind w:left="100" w:right="100" w:firstLine="0" w:firstLineChars="0"/>
+            </w:pPr>
+            <w:r>
+              <w:rPr>
+                <w:rFonts w:ascii="Times New Roman" w:hAnsi="Times New Roman" w:eastAsia="Times New Roman" w:cs="Times New Roman"/>
+                <w:i w:val="false"/>
+                <w:b w:val="false"/>
+                <w:u w:val="none"/>
+                <w:sz w:val="24"/>
+                <w:szCs w:val="24"/>
+                <w:color w:val="000000"/>
+              </w:rPr>
+              <w:t xml:space="preserve">cond_real_insects</w:t>
+            </w:r>
+          </w:p>
+        </w:tc>
+        <w:tc>
+          <w:tcPr>
+            <w:tcBorders>
+              <w:bottom w:val="none" w:sz="0" w:space="0" w:color="000000"/>
+              <w:top w:val="none" w:sz="0" w:space="0" w:color="000000"/>
+              <w:left w:val="none" w:sz="0" w:space="0" w:color="000000"/>
+              <w:right w:val="none" w:sz="0" w:space="0" w:color="000000"/>
+            </w:tcBorders>
+            <w:shd w:val="clear" w:color="auto" w:fill="FFFFFF"/>
+            <w:tcMar>
+              <w:top w:w="0" w:type="dxa"/>
+              <w:bottom w:w="0" w:type="dxa"/>
+              <w:left w:w="0" w:type="dxa"/>
+              <w:right w:w="0" w:type="dxa"/>
+            </w:tcMar>
+            <w:vAlign w:val="center"/>
+          </w:tcPr>
+          <w:p>
+            <w:pPr>
+              <w:pStyle w:val="Normal"/>
+              <w:jc w:val="center"/>
+              <w:pBdr>
+                <w:bottom w:val="none" w:sz="0" w:space="0" w:color="000000"/>
+                <w:top w:val="none" w:sz="0" w:space="0" w:color="000000"/>
+                <w:left w:val="none" w:sz="0" w:space="0" w:color="000000"/>
+                <w:right w:val="none" w:sz="0" w:space="0" w:color="000000"/>
+              </w:pBdr>
+              <w:spacing w:after="100" w:before="100" w:line="480"/>
+              <w:ind w:left="100" w:right="100" w:firstLine="0" w:firstLineChars="0"/>
+            </w:pPr>
+            <w:r>
+              <w:rPr>
+                <w:rFonts w:ascii="Times New Roman" w:hAnsi="Times New Roman" w:eastAsia="Times New Roman" w:cs="Times New Roman"/>
+                <w:i w:val="false"/>
+                <w:b w:val="false"/>
+                <w:u w:val="none"/>
+                <w:sz w:val="24"/>
+                <w:szCs w:val="24"/>
+                <w:color w:val="000000"/>
+              </w:rPr>
+              <w:t xml:space="preserve">Residual</w:t>
+            </w:r>
+          </w:p>
+        </w:tc>
+        <w:tc>
+          <w:tcPr>
+            <w:tcBorders>
+              <w:bottom w:val="none" w:sz="0" w:space="0" w:color="000000"/>
+              <w:top w:val="none" w:sz="0" w:space="0" w:color="000000"/>
+              <w:left w:val="none" w:sz="0" w:space="0" w:color="000000"/>
+              <w:right w:val="none" w:sz="0" w:space="0" w:color="000000"/>
+            </w:tcBorders>
+            <w:shd w:val="clear" w:color="auto" w:fill="FFFFFF"/>
+            <w:tcMar>
+              <w:top w:w="0" w:type="dxa"/>
+              <w:bottom w:w="0" w:type="dxa"/>
+              <w:left w:w="0" w:type="dxa"/>
+              <w:right w:w="0" w:type="dxa"/>
+            </w:tcMar>
+            <w:vAlign w:val="center"/>
+          </w:tcPr>
+          <w:p>
+            <w:pPr>
+              <w:pStyle w:val="Normal"/>
+              <w:jc w:val="center"/>
+              <w:pBdr>
+                <w:bottom w:val="none" w:sz="0" w:space="0" w:color="000000"/>
+                <w:top w:val="none" w:sz="0" w:space="0" w:color="000000"/>
+                <w:left w:val="none" w:sz="0" w:space="0" w:color="000000"/>
+                <w:right w:val="none" w:sz="0" w:space="0" w:color="000000"/>
+              </w:pBdr>
+              <w:spacing w:after="100" w:before="100" w:line="480"/>
+              <w:ind w:left="100" w:right="100" w:firstLine="0" w:firstLineChars="0"/>
+            </w:pPr>
+            <w:r>
+              <w:rPr>
+                <w:rFonts w:ascii="Times New Roman" w:hAnsi="Times New Roman" w:eastAsia="Times New Roman" w:cs="Times New Roman"/>
+                <w:i w:val="false"/>
+                <w:b w:val="false"/>
+                <w:u w:val="none"/>
+                <w:sz w:val="24"/>
+                <w:szCs w:val="24"/>
+                <w:color w:val="000000"/>
+              </w:rPr>
+              <w:t xml:space="preserve">41.00</w:t>
+            </w:r>
+          </w:p>
+        </w:tc>
+        <w:tc>
+          <w:tcPr>
+            <w:tcBorders>
+              <w:bottom w:val="none" w:sz="0" w:space="0" w:color="000000"/>
+              <w:top w:val="none" w:sz="0" w:space="0" w:color="000000"/>
+              <w:left w:val="none" w:sz="0" w:space="0" w:color="000000"/>
+              <w:right w:val="none" w:sz="0" w:space="0" w:color="000000"/>
+            </w:tcBorders>
+            <w:shd w:val="clear" w:color="auto" w:fill="FFFFFF"/>
+            <w:tcMar>
+              <w:top w:w="0" w:type="dxa"/>
+              <w:bottom w:w="0" w:type="dxa"/>
+              <w:left w:w="0" w:type="dxa"/>
+              <w:right w:w="0" w:type="dxa"/>
+            </w:tcMar>
+            <w:vAlign w:val="center"/>
+          </w:tcPr>
+          <w:p>
+            <w:pPr>
+              <w:pStyle w:val="Normal"/>
+              <w:jc w:val="center"/>
+              <w:pBdr>
+                <w:bottom w:val="none" w:sz="0" w:space="0" w:color="000000"/>
+                <w:top w:val="none" w:sz="0" w:space="0" w:color="000000"/>
+                <w:left w:val="none" w:sz="0" w:space="0" w:color="000000"/>
+                <w:right w:val="none" w:sz="0" w:space="0" w:color="000000"/>
+              </w:pBdr>
+              <w:spacing w:after="100" w:before="100" w:line="480"/>
+              <w:ind w:left="100" w:right="100" w:firstLine="0" w:firstLineChars="0"/>
+            </w:pPr>
+            <w:r>
+              <w:rPr>
+                <w:rFonts w:ascii="Times New Roman" w:hAnsi="Times New Roman" w:eastAsia="Times New Roman" w:cs="Times New Roman"/>
+                <w:i w:val="false"/>
+                <w:b w:val="false"/>
+                <w:u w:val="none"/>
+                <w:sz w:val="24"/>
+                <w:szCs w:val="24"/>
+                <w:color w:val="000000"/>
+              </w:rPr>
+              <w:t xml:space="preserve">3.69</w:t>
+            </w:r>
+          </w:p>
+        </w:tc>
+        <w:tc>
+          <w:tcPr>
+            <w:tcBorders>
+              <w:bottom w:val="none" w:sz="0" w:space="0" w:color="000000"/>
+              <w:top w:val="none" w:sz="0" w:space="0" w:color="000000"/>
+              <w:left w:val="none" w:sz="0" w:space="0" w:color="000000"/>
+              <w:right w:val="none" w:sz="0" w:space="0" w:color="000000"/>
+            </w:tcBorders>
+            <w:shd w:val="clear" w:color="auto" w:fill="FFFFFF"/>
+            <w:tcMar>
+              <w:top w:w="0" w:type="dxa"/>
+              <w:bottom w:w="0" w:type="dxa"/>
+              <w:left w:w="0" w:type="dxa"/>
+              <w:right w:w="0" w:type="dxa"/>
+            </w:tcMar>
+            <w:vAlign w:val="center"/>
+          </w:tcPr>
+          <w:p>
+            <w:pPr>
+              <w:pStyle w:val="Normal"/>
+              <w:jc w:val="center"/>
+              <w:pBdr>
+                <w:bottom w:val="none" w:sz="0" w:space="0" w:color="000000"/>
+                <w:top w:val="none" w:sz="0" w:space="0" w:color="000000"/>
+                <w:left w:val="none" w:sz="0" w:space="0" w:color="000000"/>
+                <w:right w:val="none" w:sz="0" w:space="0" w:color="000000"/>
+              </w:pBdr>
+              <w:spacing w:after="100" w:before="100" w:line="480"/>
+              <w:ind w:left="100" w:right="100" w:firstLine="0" w:firstLineChars="0"/>
+            </w:pPr>
+            <w:r>
+              <w:rPr>
+                <w:rFonts w:ascii="Times New Roman" w:hAnsi="Times New Roman" w:eastAsia="Times New Roman" w:cs="Times New Roman"/>
+                <w:i w:val="false"/>
+                <w:b w:val="false"/>
+                <w:u w:val="none"/>
+                <w:sz w:val="24"/>
+                <w:szCs w:val="24"/>
+                <w:color w:val="000000"/>
+              </w:rPr>
+              <w:t xml:space="preserve">.94</w:t>
+            </w:r>
+          </w:p>
+        </w:tc>
+        <w:tc>
+          <w:tcPr>
+            <w:tcBorders>
+              <w:bottom w:val="none" w:sz="0" w:space="0" w:color="000000"/>
+              <w:top w:val="none" w:sz="0" w:space="0" w:color="000000"/>
+              <w:left w:val="none" w:sz="0" w:space="0" w:color="000000"/>
+              <w:right w:val="none" w:sz="0" w:space="0" w:color="000000"/>
+            </w:tcBorders>
+            <w:shd w:val="clear" w:color="auto" w:fill="FFFFFF"/>
+            <w:tcMar>
+              <w:top w:w="0" w:type="dxa"/>
+              <w:bottom w:w="0" w:type="dxa"/>
+              <w:left w:w="0" w:type="dxa"/>
+              <w:right w:w="0" w:type="dxa"/>
+            </w:tcMar>
+            <w:vAlign w:val="center"/>
+          </w:tcPr>
+          <w:p>
+            <w:pPr>
+              <w:pStyle w:val="Normal"/>
+              <w:jc w:val="center"/>
+              <w:pBdr>
+                <w:bottom w:val="none" w:sz="0" w:space="0" w:color="000000"/>
+                <w:top w:val="none" w:sz="0" w:space="0" w:color="000000"/>
+                <w:left w:val="none" w:sz="0" w:space="0" w:color="000000"/>
+                <w:right w:val="none" w:sz="0" w:space="0" w:color="000000"/>
+              </w:pBdr>
+              <w:spacing w:after="100" w:before="100" w:line="480"/>
+              <w:ind w:left="100" w:right="100" w:firstLine="0" w:firstLineChars="0"/>
+            </w:pPr>
+            <w:r>
+              <w:rPr>
+                <w:rFonts w:ascii="Times New Roman" w:hAnsi="Times New Roman" w:eastAsia="Times New Roman" w:cs="Times New Roman"/>
+                <w:i w:val="false"/>
+                <w:b w:val="false"/>
+                <w:u w:val="none"/>
+                <w:sz w:val="24"/>
+                <w:szCs w:val="24"/>
+                <w:color w:val="000000"/>
+              </w:rPr>
+              <w:t xml:space="preserve"/>
+            </w:r>
+          </w:p>
+        </w:tc>
+        <w:tc>
+          <w:tcPr>
+            <w:tcBorders>
+              <w:bottom w:val="none" w:sz="0" w:space="0" w:color="000000"/>
+              <w:top w:val="none" w:sz="0" w:space="0" w:color="000000"/>
+              <w:left w:val="none" w:sz="0" w:space="0" w:color="000000"/>
+              <w:right w:val="none" w:sz="0" w:space="0" w:color="000000"/>
+            </w:tcBorders>
+            <w:shd w:val="clear" w:color="auto" w:fill="FFFFFF"/>
+            <w:tcMar>
+              <w:top w:w="0" w:type="dxa"/>
+              <w:bottom w:w="0" w:type="dxa"/>
+              <w:left w:w="0" w:type="dxa"/>
+              <w:right w:w="0" w:type="dxa"/>
+            </w:tcMar>
+            <w:vAlign w:val="center"/>
+          </w:tcPr>
+          <w:p>
+            <w:pPr>
+              <w:pStyle w:val="Normal"/>
+              <w:jc w:val="center"/>
+              <w:pBdr>
+                <w:bottom w:val="none" w:sz="0" w:space="0" w:color="000000"/>
+                <w:top w:val="none" w:sz="0" w:space="0" w:color="000000"/>
+                <w:left w:val="none" w:sz="0" w:space="0" w:color="000000"/>
+                <w:right w:val="none" w:sz="0" w:space="0" w:color="000000"/>
+              </w:pBdr>
+              <w:spacing w:after="100" w:before="100" w:line="480"/>
+              <w:ind w:left="100" w:right="100" w:firstLine="0" w:firstLineChars="0"/>
+            </w:pPr>
+            <w:r>
+              <w:rPr>
+                <w:rFonts w:ascii="Times New Roman" w:hAnsi="Times New Roman" w:eastAsia="Times New Roman" w:cs="Times New Roman"/>
+                <w:i w:val="false"/>
+                <w:b w:val="false"/>
+                <w:u w:val="none"/>
+                <w:sz w:val="24"/>
+                <w:szCs w:val="24"/>
+                <w:color w:val="000000"/>
+              </w:rPr>
+              <w:t xml:space="preserve"/>
+            </w:r>
+          </w:p>
+        </w:tc>
+      </w:tr>
+      <w:tr>
+        <w:trPr>
+          <w:trHeight w:val="360" w:hRule="auto"/>
+        </w:trPr>
+        body15
+        <w:tc>
+          <w:tcPr>
+            <w:tcBorders>
+              <w:bottom w:val="none" w:sz="0" w:space="0" w:color="000000"/>
+              <w:top w:val="none" w:sz="0" w:space="0" w:color="000000"/>
+              <w:left w:val="none" w:sz="0" w:space="0" w:color="000000"/>
+              <w:right w:val="none" w:sz="0" w:space="0" w:color="000000"/>
+            </w:tcBorders>
+            <w:shd w:val="clear" w:color="auto" w:fill="FFFFFF"/>
+            <w:tcMar>
+              <w:top w:w="0" w:type="dxa"/>
+              <w:bottom w:w="0" w:type="dxa"/>
+              <w:left w:w="0" w:type="dxa"/>
+              <w:right w:w="0" w:type="dxa"/>
+            </w:tcMar>
+            <w:vAlign w:val="center"/>
+          </w:tcPr>
+          <w:p>
+            <w:pPr>
+              <w:pStyle w:val="Normal"/>
+              <w:jc w:val="left"/>
+              <w:pBdr>
+                <w:bottom w:val="none" w:sz="0" w:space="0" w:color="000000"/>
+                <w:top w:val="none" w:sz="0" w:space="0" w:color="000000"/>
+                <w:left w:val="none" w:sz="0" w:space="0" w:color="000000"/>
+                <w:right w:val="none" w:sz="0" w:space="0" w:color="000000"/>
+              </w:pBdr>
+              <w:spacing w:after="100" w:before="100" w:line="480"/>
+              <w:ind w:left="100" w:right="100" w:firstLine="0" w:firstLineChars="0"/>
+            </w:pPr>
+            <w:r>
+              <w:rPr>
+                <w:rFonts w:ascii="Times New Roman" w:hAnsi="Times New Roman" w:eastAsia="Times New Roman" w:cs="Times New Roman"/>
+                <w:i w:val="false"/>
+                <w:b w:val="false"/>
+                <w:u w:val="none"/>
+                <w:sz w:val="24"/>
+                <w:szCs w:val="24"/>
+                <w:color w:val="000000"/>
+              </w:rPr>
+              <w:t xml:space="preserve">Unifrac</w:t>
+            </w:r>
+          </w:p>
+        </w:tc>
+        <w:tc>
+          <w:tcPr>
+            <w:tcBorders>
+              <w:bottom w:val="none" w:sz="0" w:space="0" w:color="000000"/>
+              <w:top w:val="none" w:sz="0" w:space="0" w:color="000000"/>
+              <w:left w:val="none" w:sz="0" w:space="0" w:color="000000"/>
+              <w:right w:val="none" w:sz="0" w:space="0" w:color="000000"/>
+            </w:tcBorders>
+            <w:shd w:val="clear" w:color="auto" w:fill="FFFFFF"/>
+            <w:tcMar>
+              <w:top w:w="0" w:type="dxa"/>
+              <w:bottom w:w="0" w:type="dxa"/>
+              <w:left w:w="0" w:type="dxa"/>
+              <w:right w:w="0" w:type="dxa"/>
+            </w:tcMar>
+            <w:vAlign w:val="center"/>
+          </w:tcPr>
+          <w:p>
+            <w:pPr>
+              <w:pStyle w:val="Normal"/>
+              <w:jc w:val="center"/>
+              <w:pBdr>
+                <w:bottom w:val="none" w:sz="0" w:space="0" w:color="000000"/>
+                <w:top w:val="none" w:sz="0" w:space="0" w:color="000000"/>
+                <w:left w:val="none" w:sz="0" w:space="0" w:color="000000"/>
+                <w:right w:val="none" w:sz="0" w:space="0" w:color="000000"/>
+              </w:pBdr>
+              <w:spacing w:after="100" w:before="100" w:line="480"/>
+              <w:ind w:left="100" w:right="100" w:firstLine="0" w:firstLineChars="0"/>
+            </w:pPr>
+            <w:r>
+              <w:rPr>
+                <w:rFonts w:ascii="Times New Roman" w:hAnsi="Times New Roman" w:eastAsia="Times New Roman" w:cs="Times New Roman"/>
+                <w:i w:val="false"/>
+                <w:b w:val="false"/>
+                <w:u w:val="none"/>
+                <w:sz w:val="24"/>
+                <w:szCs w:val="24"/>
+                <w:color w:val="000000"/>
+              </w:rPr>
+              <w:t xml:space="preserve">cond_real_insects</w:t>
+            </w:r>
+          </w:p>
+        </w:tc>
+        <w:tc>
+          <w:tcPr>
+            <w:tcBorders>
+              <w:bottom w:val="none" w:sz="0" w:space="0" w:color="000000"/>
+              <w:top w:val="none" w:sz="0" w:space="0" w:color="000000"/>
+              <w:left w:val="none" w:sz="0" w:space="0" w:color="000000"/>
+              <w:right w:val="none" w:sz="0" w:space="0" w:color="000000"/>
+            </w:tcBorders>
+            <w:shd w:val="clear" w:color="auto" w:fill="FFFFFF"/>
+            <w:tcMar>
+              <w:top w:w="0" w:type="dxa"/>
+              <w:bottom w:w="0" w:type="dxa"/>
+              <w:left w:w="0" w:type="dxa"/>
+              <w:right w:w="0" w:type="dxa"/>
+            </w:tcMar>
+            <w:vAlign w:val="center"/>
+          </w:tcPr>
+          <w:p>
+            <w:pPr>
+              <w:pStyle w:val="Normal"/>
+              <w:jc w:val="center"/>
+              <w:pBdr>
+                <w:bottom w:val="none" w:sz="0" w:space="0" w:color="000000"/>
+                <w:top w:val="none" w:sz="0" w:space="0" w:color="000000"/>
+                <w:left w:val="none" w:sz="0" w:space="0" w:color="000000"/>
+                <w:right w:val="none" w:sz="0" w:space="0" w:color="000000"/>
+              </w:pBdr>
+              <w:spacing w:after="100" w:before="100" w:line="480"/>
+              <w:ind w:left="100" w:right="100" w:firstLine="0" w:firstLineChars="0"/>
+            </w:pPr>
+            <w:r>
+              <w:rPr>
+                <w:rFonts w:ascii="Times New Roman" w:hAnsi="Times New Roman" w:eastAsia="Times New Roman" w:cs="Times New Roman"/>
+                <w:i w:val="false"/>
+                <w:b w:val="false"/>
+                <w:u w:val="none"/>
+                <w:sz w:val="24"/>
+                <w:szCs w:val="24"/>
+                <w:color w:val="000000"/>
+              </w:rPr>
+              <w:t xml:space="preserve">Total</w:t>
+            </w:r>
+          </w:p>
+        </w:tc>
+        <w:tc>
+          <w:tcPr>
+            <w:tcBorders>
+              <w:bottom w:val="none" w:sz="0" w:space="0" w:color="000000"/>
+              <w:top w:val="none" w:sz="0" w:space="0" w:color="000000"/>
+              <w:left w:val="none" w:sz="0" w:space="0" w:color="000000"/>
+              <w:right w:val="none" w:sz="0" w:space="0" w:color="000000"/>
+            </w:tcBorders>
+            <w:shd w:val="clear" w:color="auto" w:fill="FFFFFF"/>
+            <w:tcMar>
+              <w:top w:w="0" w:type="dxa"/>
+              <w:bottom w:w="0" w:type="dxa"/>
+              <w:left w:w="0" w:type="dxa"/>
+              <w:right w:w="0" w:type="dxa"/>
+            </w:tcMar>
+            <w:vAlign w:val="center"/>
+          </w:tcPr>
+          <w:p>
+            <w:pPr>
+              <w:pStyle w:val="Normal"/>
+              <w:jc w:val="center"/>
+              <w:pBdr>
+                <w:bottom w:val="none" w:sz="0" w:space="0" w:color="000000"/>
+                <w:top w:val="none" w:sz="0" w:space="0" w:color="000000"/>
+                <w:left w:val="none" w:sz="0" w:space="0" w:color="000000"/>
+                <w:right w:val="none" w:sz="0" w:space="0" w:color="000000"/>
+              </w:pBdr>
+              <w:spacing w:after="100" w:before="100" w:line="480"/>
+              <w:ind w:left="100" w:right="100" w:firstLine="0" w:firstLineChars="0"/>
+            </w:pPr>
+            <w:r>
+              <w:rPr>
+                <w:rFonts w:ascii="Times New Roman" w:hAnsi="Times New Roman" w:eastAsia="Times New Roman" w:cs="Times New Roman"/>
+                <w:i w:val="false"/>
+                <w:b w:val="false"/>
+                <w:u w:val="none"/>
+                <w:sz w:val="24"/>
+                <w:szCs w:val="24"/>
+                <w:color w:val="000000"/>
+              </w:rPr>
+              <w:t xml:space="preserve">43.00</w:t>
+            </w:r>
+          </w:p>
+        </w:tc>
+        <w:tc>
+          <w:tcPr>
+            <w:tcBorders>
+              <w:bottom w:val="none" w:sz="0" w:space="0" w:color="000000"/>
+              <w:top w:val="none" w:sz="0" w:space="0" w:color="000000"/>
+              <w:left w:val="none" w:sz="0" w:space="0" w:color="000000"/>
+              <w:right w:val="none" w:sz="0" w:space="0" w:color="000000"/>
+            </w:tcBorders>
+            <w:shd w:val="clear" w:color="auto" w:fill="FFFFFF"/>
+            <w:tcMar>
+              <w:top w:w="0" w:type="dxa"/>
+              <w:bottom w:w="0" w:type="dxa"/>
+              <w:left w:w="0" w:type="dxa"/>
+              <w:right w:w="0" w:type="dxa"/>
+            </w:tcMar>
+            <w:vAlign w:val="center"/>
+          </w:tcPr>
+          <w:p>
+            <w:pPr>
+              <w:pStyle w:val="Normal"/>
+              <w:jc w:val="center"/>
+              <w:pBdr>
+                <w:bottom w:val="none" w:sz="0" w:space="0" w:color="000000"/>
+                <w:top w:val="none" w:sz="0" w:space="0" w:color="000000"/>
+                <w:left w:val="none" w:sz="0" w:space="0" w:color="000000"/>
+                <w:right w:val="none" w:sz="0" w:space="0" w:color="000000"/>
+              </w:pBdr>
+              <w:spacing w:after="100" w:before="100" w:line="480"/>
+              <w:ind w:left="100" w:right="100" w:firstLine="0" w:firstLineChars="0"/>
+            </w:pPr>
+            <w:r>
+              <w:rPr>
+                <w:rFonts w:ascii="Times New Roman" w:hAnsi="Times New Roman" w:eastAsia="Times New Roman" w:cs="Times New Roman"/>
+                <w:i w:val="false"/>
+                <w:b w:val="false"/>
+                <w:u w:val="none"/>
+                <w:sz w:val="24"/>
+                <w:szCs w:val="24"/>
+                <w:color w:val="000000"/>
+              </w:rPr>
+              <w:t xml:space="preserve">3.93</w:t>
+            </w:r>
+          </w:p>
+        </w:tc>
+        <w:tc>
+          <w:tcPr>
+            <w:tcBorders>
+              <w:bottom w:val="none" w:sz="0" w:space="0" w:color="000000"/>
+              <w:top w:val="none" w:sz="0" w:space="0" w:color="000000"/>
+              <w:left w:val="none" w:sz="0" w:space="0" w:color="000000"/>
+              <w:right w:val="none" w:sz="0" w:space="0" w:color="000000"/>
+            </w:tcBorders>
+            <w:shd w:val="clear" w:color="auto" w:fill="FFFFFF"/>
+            <w:tcMar>
+              <w:top w:w="0" w:type="dxa"/>
+              <w:bottom w:w="0" w:type="dxa"/>
+              <w:left w:w="0" w:type="dxa"/>
+              <w:right w:w="0" w:type="dxa"/>
+            </w:tcMar>
+            <w:vAlign w:val="center"/>
+          </w:tcPr>
+          <w:p>
+            <w:pPr>
+              <w:pStyle w:val="Normal"/>
+              <w:jc w:val="center"/>
+              <w:pBdr>
+                <w:bottom w:val="none" w:sz="0" w:space="0" w:color="000000"/>
+                <w:top w:val="none" w:sz="0" w:space="0" w:color="000000"/>
+                <w:left w:val="none" w:sz="0" w:space="0" w:color="000000"/>
+                <w:right w:val="none" w:sz="0" w:space="0" w:color="000000"/>
+              </w:pBdr>
+              <w:spacing w:after="100" w:before="100" w:line="480"/>
+              <w:ind w:left="100" w:right="100" w:firstLine="0" w:firstLineChars="0"/>
+            </w:pPr>
+            <w:r>
+              <w:rPr>
+                <w:rFonts w:ascii="Times New Roman" w:hAnsi="Times New Roman" w:eastAsia="Times New Roman" w:cs="Times New Roman"/>
+                <w:i w:val="false"/>
+                <w:b w:val="false"/>
+                <w:u w:val="none"/>
+                <w:sz w:val="24"/>
+                <w:szCs w:val="24"/>
+                <w:color w:val="000000"/>
+              </w:rPr>
+              <w:t xml:space="preserve">1.0</w:t>
+            </w:r>
+          </w:p>
+        </w:tc>
+        <w:tc>
+          <w:tcPr>
+            <w:tcBorders>
+              <w:bottom w:val="none" w:sz="0" w:space="0" w:color="000000"/>
+              <w:top w:val="none" w:sz="0" w:space="0" w:color="000000"/>
+              <w:left w:val="none" w:sz="0" w:space="0" w:color="000000"/>
+              <w:right w:val="none" w:sz="0" w:space="0" w:color="000000"/>
+            </w:tcBorders>
+            <w:shd w:val="clear" w:color="auto" w:fill="FFFFFF"/>
+            <w:tcMar>
+              <w:top w:w="0" w:type="dxa"/>
+              <w:bottom w:w="0" w:type="dxa"/>
+              <w:left w:w="0" w:type="dxa"/>
+              <w:right w:w="0" w:type="dxa"/>
+            </w:tcMar>
+            <w:vAlign w:val="center"/>
+          </w:tcPr>
+          <w:p>
+            <w:pPr>
+              <w:pStyle w:val="Normal"/>
+              <w:jc w:val="center"/>
+              <w:pBdr>
+                <w:bottom w:val="none" w:sz="0" w:space="0" w:color="000000"/>
+                <w:top w:val="none" w:sz="0" w:space="0" w:color="000000"/>
+                <w:left w:val="none" w:sz="0" w:space="0" w:color="000000"/>
+                <w:right w:val="none" w:sz="0" w:space="0" w:color="000000"/>
+              </w:pBdr>
+              <w:spacing w:after="100" w:before="100" w:line="480"/>
+              <w:ind w:left="100" w:right="100" w:firstLine="0" w:firstLineChars="0"/>
+            </w:pPr>
+            <w:r>
+              <w:rPr>
+                <w:rFonts w:ascii="Times New Roman" w:hAnsi="Times New Roman" w:eastAsia="Times New Roman" w:cs="Times New Roman"/>
+                <w:i w:val="false"/>
+                <w:b w:val="false"/>
+                <w:u w:val="none"/>
+                <w:sz w:val="24"/>
+                <w:szCs w:val="24"/>
+                <w:color w:val="000000"/>
+              </w:rPr>
+              <w:t xml:space="preserve"/>
+            </w:r>
+          </w:p>
+        </w:tc>
+        <w:tc>
+          <w:tcPr>
+            <w:tcBorders>
+              <w:bottom w:val="none" w:sz="0" w:space="0" w:color="000000"/>
+              <w:top w:val="none" w:sz="0" w:space="0" w:color="000000"/>
+              <w:left w:val="none" w:sz="0" w:space="0" w:color="000000"/>
+              <w:right w:val="none" w:sz="0" w:space="0" w:color="000000"/>
+            </w:tcBorders>
+            <w:shd w:val="clear" w:color="auto" w:fill="FFFFFF"/>
+            <w:tcMar>
+              <w:top w:w="0" w:type="dxa"/>
+              <w:bottom w:w="0" w:type="dxa"/>
+              <w:left w:w="0" w:type="dxa"/>
+              <w:right w:w="0" w:type="dxa"/>
+            </w:tcMar>
+            <w:vAlign w:val="center"/>
+          </w:tcPr>
+          <w:p>
+            <w:pPr>
+              <w:pStyle w:val="Normal"/>
+              <w:jc w:val="center"/>
+              <w:pBdr>
+                <w:bottom w:val="none" w:sz="0" w:space="0" w:color="000000"/>
+                <w:top w:val="none" w:sz="0" w:space="0" w:color="000000"/>
+                <w:left w:val="none" w:sz="0" w:space="0" w:color="000000"/>
+                <w:right w:val="none" w:sz="0" w:space="0" w:color="000000"/>
+              </w:pBdr>
+              <w:spacing w:after="100" w:before="100" w:line="480"/>
+              <w:ind w:left="100" w:right="100" w:firstLine="0" w:firstLineChars="0"/>
+            </w:pPr>
+            <w:r>
+              <w:rPr>
+                <w:rFonts w:ascii="Times New Roman" w:hAnsi="Times New Roman" w:eastAsia="Times New Roman" w:cs="Times New Roman"/>
+                <w:i w:val="false"/>
+                <w:b w:val="false"/>
+                <w:u w:val="none"/>
+                <w:sz w:val="24"/>
+                <w:szCs w:val="24"/>
+                <w:color w:val="000000"/>
+              </w:rPr>
+              <w:t xml:space="preserve"/>
+            </w:r>
+          </w:p>
+        </w:tc>
+      </w:tr>
+      <w:tr>
+        <w:trPr>
+          <w:trHeight w:val="360" w:hRule="auto"/>
+        </w:trPr>
+        body16
+        <w:tc>
+          <w:tcPr>
+            <w:tcBorders>
+              <w:bottom w:val="none" w:sz="0" w:space="0" w:color="000000"/>
+              <w:top w:val="none" w:sz="0" w:space="0" w:color="000000"/>
+              <w:left w:val="none" w:sz="0" w:space="0" w:color="000000"/>
+              <w:right w:val="none" w:sz="0" w:space="0" w:color="000000"/>
+            </w:tcBorders>
+            <w:shd w:val="clear" w:color="auto" w:fill="FFFFFF"/>
+            <w:tcMar>
+              <w:top w:w="0" w:type="dxa"/>
+              <w:bottom w:w="0" w:type="dxa"/>
+              <w:left w:w="0" w:type="dxa"/>
+              <w:right w:w="0" w:type="dxa"/>
+            </w:tcMar>
+            <w:vAlign w:val="center"/>
+          </w:tcPr>
+          <w:p>
+            <w:pPr>
+              <w:pStyle w:val="Normal"/>
+              <w:jc w:val="left"/>
+              <w:pBdr>
+                <w:bottom w:val="none" w:sz="0" w:space="0" w:color="000000"/>
+                <w:top w:val="none" w:sz="0" w:space="0" w:color="000000"/>
+                <w:left w:val="none" w:sz="0" w:space="0" w:color="000000"/>
+                <w:right w:val="none" w:sz="0" w:space="0" w:color="000000"/>
+              </w:pBdr>
+              <w:spacing w:after="100" w:before="100" w:line="480"/>
+              <w:ind w:left="100" w:right="100" w:firstLine="0" w:firstLineChars="0"/>
+            </w:pPr>
+            <w:r>
+              <w:rPr>
+                <w:rFonts w:ascii="Times New Roman" w:hAnsi="Times New Roman" w:eastAsia="Times New Roman" w:cs="Times New Roman"/>
+                <w:i w:val="false"/>
+                <w:b w:val="false"/>
+                <w:u w:val="none"/>
+                <w:sz w:val="24"/>
+                <w:szCs w:val="24"/>
+                <w:color w:val="000000"/>
+              </w:rPr>
+              <w:t xml:space="preserve">Unifrac</w:t>
+            </w:r>
+          </w:p>
+        </w:tc>
+        <w:tc>
+          <w:tcPr>
+            <w:tcBorders>
+              <w:bottom w:val="none" w:sz="0" w:space="0" w:color="000000"/>
+              <w:top w:val="none" w:sz="0" w:space="0" w:color="000000"/>
+              <w:left w:val="none" w:sz="0" w:space="0" w:color="000000"/>
+              <w:right w:val="none" w:sz="0" w:space="0" w:color="000000"/>
+            </w:tcBorders>
+            <w:shd w:val="clear" w:color="auto" w:fill="FFFFFF"/>
+            <w:tcMar>
+              <w:top w:w="0" w:type="dxa"/>
+              <w:bottom w:w="0" w:type="dxa"/>
+              <w:left w:w="0" w:type="dxa"/>
+              <w:right w:w="0" w:type="dxa"/>
+            </w:tcMar>
+            <w:vAlign w:val="center"/>
+          </w:tcPr>
+          <w:p>
+            <w:pPr>
+              <w:pStyle w:val="Normal"/>
+              <w:jc w:val="center"/>
+              <w:pBdr>
+                <w:bottom w:val="none" w:sz="0" w:space="0" w:color="000000"/>
+                <w:top w:val="none" w:sz="0" w:space="0" w:color="000000"/>
+                <w:left w:val="none" w:sz="0" w:space="0" w:color="000000"/>
+                <w:right w:val="none" w:sz="0" w:space="0" w:color="000000"/>
+              </w:pBdr>
+              <w:spacing w:after="100" w:before="100" w:line="480"/>
+              <w:ind w:left="100" w:right="100" w:firstLine="0" w:firstLineChars="0"/>
+            </w:pPr>
+            <w:r>
+              <w:rPr>
+                <w:rFonts w:ascii="Times New Roman" w:hAnsi="Times New Roman" w:eastAsia="Times New Roman" w:cs="Times New Roman"/>
+                <w:i w:val="false"/>
+                <w:b w:val="false"/>
+                <w:u w:val="none"/>
+                <w:sz w:val="24"/>
+                <w:szCs w:val="24"/>
+                <w:color w:val="000000"/>
+              </w:rPr>
+              <w:t xml:space="preserve">EPG</w:t>
+            </w:r>
+          </w:p>
+        </w:tc>
+        <w:tc>
+          <w:tcPr>
+            <w:tcBorders>
+              <w:bottom w:val="none" w:sz="0" w:space="0" w:color="000000"/>
+              <w:top w:val="none" w:sz="0" w:space="0" w:color="000000"/>
+              <w:left w:val="none" w:sz="0" w:space="0" w:color="000000"/>
+              <w:right w:val="none" w:sz="0" w:space="0" w:color="000000"/>
+            </w:tcBorders>
+            <w:shd w:val="clear" w:color="auto" w:fill="FFFFFF"/>
+            <w:tcMar>
+              <w:top w:w="0" w:type="dxa"/>
+              <w:bottom w:w="0" w:type="dxa"/>
+              <w:left w:w="0" w:type="dxa"/>
+              <w:right w:w="0" w:type="dxa"/>
+            </w:tcMar>
+            <w:vAlign w:val="center"/>
+          </w:tcPr>
+          <w:p>
+            <w:pPr>
+              <w:pStyle w:val="Normal"/>
+              <w:jc w:val="center"/>
+              <w:pBdr>
+                <w:bottom w:val="none" w:sz="0" w:space="0" w:color="000000"/>
+                <w:top w:val="none" w:sz="0" w:space="0" w:color="000000"/>
+                <w:left w:val="none" w:sz="0" w:space="0" w:color="000000"/>
+                <w:right w:val="none" w:sz="0" w:space="0" w:color="000000"/>
+              </w:pBdr>
+              <w:spacing w:after="100" w:before="100" w:line="480"/>
+              <w:ind w:left="100" w:right="100" w:firstLine="0" w:firstLineChars="0"/>
+            </w:pPr>
+            <w:r>
+              <w:rPr>
+                <w:rFonts w:ascii="Times New Roman" w:hAnsi="Times New Roman" w:eastAsia="Times New Roman" w:cs="Times New Roman"/>
+                <w:i w:val="false"/>
+                <w:b w:val="false"/>
+                <w:u w:val="none"/>
+                <w:sz w:val="24"/>
+                <w:szCs w:val="24"/>
+                <w:color w:val="000000"/>
+              </w:rPr>
+              <w:t xml:space="preserve">plant_pathway_induced</w:t>
+            </w:r>
+          </w:p>
+        </w:tc>
+        <w:tc>
+          <w:tcPr>
+            <w:tcBorders>
+              <w:bottom w:val="none" w:sz="0" w:space="0" w:color="000000"/>
+              <w:top w:val="none" w:sz="0" w:space="0" w:color="000000"/>
+              <w:left w:val="none" w:sz="0" w:space="0" w:color="000000"/>
+              <w:right w:val="none" w:sz="0" w:space="0" w:color="000000"/>
+            </w:tcBorders>
+            <w:shd w:val="clear" w:color="auto" w:fill="FFFFFF"/>
+            <w:tcMar>
+              <w:top w:w="0" w:type="dxa"/>
+              <w:bottom w:w="0" w:type="dxa"/>
+              <w:left w:w="0" w:type="dxa"/>
+              <w:right w:w="0" w:type="dxa"/>
+            </w:tcMar>
+            <w:vAlign w:val="center"/>
+          </w:tcPr>
+          <w:p>
+            <w:pPr>
+              <w:pStyle w:val="Normal"/>
+              <w:jc w:val="center"/>
+              <w:pBdr>
+                <w:bottom w:val="none" w:sz="0" w:space="0" w:color="000000"/>
+                <w:top w:val="none" w:sz="0" w:space="0" w:color="000000"/>
+                <w:left w:val="none" w:sz="0" w:space="0" w:color="000000"/>
+                <w:right w:val="none" w:sz="0" w:space="0" w:color="000000"/>
+              </w:pBdr>
+              <w:spacing w:after="100" w:before="100" w:line="480"/>
+              <w:ind w:left="100" w:right="100" w:firstLine="0" w:firstLineChars="0"/>
+            </w:pPr>
+            <w:r>
+              <w:rPr>
+                <w:rFonts w:ascii="Times New Roman" w:hAnsi="Times New Roman" w:eastAsia="Times New Roman" w:cs="Times New Roman"/>
+                <w:i w:val="false"/>
+                <w:b w:val="false"/>
+                <w:u w:val="none"/>
+                <w:sz w:val="24"/>
+                <w:szCs w:val="24"/>
+                <w:color w:val="000000"/>
+              </w:rPr>
+              <w:t xml:space="preserve">2.00</w:t>
+            </w:r>
+          </w:p>
+        </w:tc>
+        <w:tc>
+          <w:tcPr>
+            <w:tcBorders>
+              <w:bottom w:val="none" w:sz="0" w:space="0" w:color="000000"/>
+              <w:top w:val="none" w:sz="0" w:space="0" w:color="000000"/>
+              <w:left w:val="none" w:sz="0" w:space="0" w:color="000000"/>
+              <w:right w:val="none" w:sz="0" w:space="0" w:color="000000"/>
+            </w:tcBorders>
+            <w:shd w:val="clear" w:color="auto" w:fill="FFFFFF"/>
+            <w:tcMar>
+              <w:top w:w="0" w:type="dxa"/>
+              <w:bottom w:w="0" w:type="dxa"/>
+              <w:left w:w="0" w:type="dxa"/>
+              <w:right w:w="0" w:type="dxa"/>
+            </w:tcMar>
+            <w:vAlign w:val="center"/>
+          </w:tcPr>
+          <w:p>
+            <w:pPr>
+              <w:pStyle w:val="Normal"/>
+              <w:jc w:val="center"/>
+              <w:pBdr>
+                <w:bottom w:val="none" w:sz="0" w:space="0" w:color="000000"/>
+                <w:top w:val="none" w:sz="0" w:space="0" w:color="000000"/>
+                <w:left w:val="none" w:sz="0" w:space="0" w:color="000000"/>
+                <w:right w:val="none" w:sz="0" w:space="0" w:color="000000"/>
+              </w:pBdr>
+              <w:spacing w:after="100" w:before="100" w:line="480"/>
+              <w:ind w:left="100" w:right="100" w:firstLine="0" w:firstLineChars="0"/>
+            </w:pPr>
+            <w:r>
+              <w:rPr>
+                <w:rFonts w:ascii="Times New Roman" w:hAnsi="Times New Roman" w:eastAsia="Times New Roman" w:cs="Times New Roman"/>
+                <w:i w:val="false"/>
+                <w:b w:val="false"/>
+                <w:u w:val="none"/>
+                <w:sz w:val="24"/>
+                <w:szCs w:val="24"/>
+                <w:color w:val="000000"/>
+              </w:rPr>
+              <w:t xml:space="preserve">0.24</w:t>
+            </w:r>
+          </w:p>
+        </w:tc>
+        <w:tc>
+          <w:tcPr>
+            <w:tcBorders>
+              <w:bottom w:val="none" w:sz="0" w:space="0" w:color="000000"/>
+              <w:top w:val="none" w:sz="0" w:space="0" w:color="000000"/>
+              <w:left w:val="none" w:sz="0" w:space="0" w:color="000000"/>
+              <w:right w:val="none" w:sz="0" w:space="0" w:color="000000"/>
+            </w:tcBorders>
+            <w:shd w:val="clear" w:color="auto" w:fill="FFFFFF"/>
+            <w:tcMar>
+              <w:top w:w="0" w:type="dxa"/>
+              <w:bottom w:w="0" w:type="dxa"/>
+              <w:left w:w="0" w:type="dxa"/>
+              <w:right w:w="0" w:type="dxa"/>
+            </w:tcMar>
+            <w:vAlign w:val="center"/>
+          </w:tcPr>
+          <w:p>
+            <w:pPr>
+              <w:pStyle w:val="Normal"/>
+              <w:jc w:val="center"/>
+              <w:pBdr>
+                <w:bottom w:val="none" w:sz="0" w:space="0" w:color="000000"/>
+                <w:top w:val="none" w:sz="0" w:space="0" w:color="000000"/>
+                <w:left w:val="none" w:sz="0" w:space="0" w:color="000000"/>
+                <w:right w:val="none" w:sz="0" w:space="0" w:color="000000"/>
+              </w:pBdr>
+              <w:spacing w:after="100" w:before="100" w:line="480"/>
+              <w:ind w:left="100" w:right="100" w:firstLine="0" w:firstLineChars="0"/>
+            </w:pPr>
+            <w:r>
+              <w:rPr>
+                <w:rFonts w:ascii="Times New Roman" w:hAnsi="Times New Roman" w:eastAsia="Times New Roman" w:cs="Times New Roman"/>
+                <w:i w:val="false"/>
+                <w:b w:val="false"/>
+                <w:u w:val="none"/>
+                <w:sz w:val="24"/>
+                <w:szCs w:val="24"/>
+                <w:color w:val="000000"/>
+              </w:rPr>
+              <w:t xml:space="preserve">.06</w:t>
+            </w:r>
+          </w:p>
+        </w:tc>
+        <w:tc>
+          <w:tcPr>
+            <w:tcBorders>
+              <w:bottom w:val="none" w:sz="0" w:space="0" w:color="000000"/>
+              <w:top w:val="none" w:sz="0" w:space="0" w:color="000000"/>
+              <w:left w:val="none" w:sz="0" w:space="0" w:color="000000"/>
+              <w:right w:val="none" w:sz="0" w:space="0" w:color="000000"/>
+            </w:tcBorders>
+            <w:shd w:val="clear" w:color="auto" w:fill="FFFFFF"/>
+            <w:tcMar>
+              <w:top w:w="0" w:type="dxa"/>
+              <w:bottom w:w="0" w:type="dxa"/>
+              <w:left w:w="0" w:type="dxa"/>
+              <w:right w:w="0" w:type="dxa"/>
+            </w:tcMar>
+            <w:vAlign w:val="center"/>
+          </w:tcPr>
+          <w:p>
+            <w:pPr>
+              <w:pStyle w:val="Normal"/>
+              <w:jc w:val="center"/>
+              <w:pBdr>
+                <w:bottom w:val="none" w:sz="0" w:space="0" w:color="000000"/>
+                <w:top w:val="none" w:sz="0" w:space="0" w:color="000000"/>
+                <w:left w:val="none" w:sz="0" w:space="0" w:color="000000"/>
+                <w:right w:val="none" w:sz="0" w:space="0" w:color="000000"/>
+              </w:pBdr>
+              <w:spacing w:after="100" w:before="100" w:line="480"/>
+              <w:ind w:left="100" w:right="100" w:firstLine="0" w:firstLineChars="0"/>
+            </w:pPr>
+            <w:r>
+              <w:rPr>
+                <w:rFonts w:ascii="Times New Roman" w:hAnsi="Times New Roman" w:eastAsia="Times New Roman" w:cs="Times New Roman"/>
+                <w:i w:val="false"/>
+                <w:b w:val="false"/>
+                <w:u w:val="none"/>
+                <w:sz w:val="24"/>
+                <w:szCs w:val="24"/>
+                <w:color w:val="000000"/>
+              </w:rPr>
+              <w:t xml:space="preserve">1.23</w:t>
+            </w:r>
+          </w:p>
+        </w:tc>
+        <w:tc>
+          <w:tcPr>
+            <w:tcBorders>
+              <w:bottom w:val="none" w:sz="0" w:space="0" w:color="000000"/>
+              <w:top w:val="none" w:sz="0" w:space="0" w:color="000000"/>
+              <w:left w:val="none" w:sz="0" w:space="0" w:color="000000"/>
+              <w:right w:val="none" w:sz="0" w:space="0" w:color="000000"/>
+            </w:tcBorders>
+            <w:shd w:val="clear" w:color="auto" w:fill="FFFFFF"/>
+            <w:tcMar>
+              <w:top w:w="0" w:type="dxa"/>
+              <w:bottom w:w="0" w:type="dxa"/>
+              <w:left w:w="0" w:type="dxa"/>
+              <w:right w:w="0" w:type="dxa"/>
+            </w:tcMar>
+            <w:vAlign w:val="center"/>
+          </w:tcPr>
+          <w:p>
+            <w:pPr>
+              <w:pStyle w:val="Normal"/>
+              <w:jc w:val="center"/>
+              <w:pBdr>
+                <w:bottom w:val="none" w:sz="0" w:space="0" w:color="000000"/>
+                <w:top w:val="none" w:sz="0" w:space="0" w:color="000000"/>
+                <w:left w:val="none" w:sz="0" w:space="0" w:color="000000"/>
+                <w:right w:val="none" w:sz="0" w:space="0" w:color="000000"/>
+              </w:pBdr>
+              <w:spacing w:after="100" w:before="100" w:line="480"/>
+              <w:ind w:left="100" w:right="100" w:firstLine="0" w:firstLineChars="0"/>
+            </w:pPr>
+            <w:r>
+              <w:rPr>
+                <w:rFonts w:ascii="Times New Roman" w:hAnsi="Times New Roman" w:eastAsia="Times New Roman" w:cs="Times New Roman"/>
+                <w:i w:val="false"/>
+                <w:b w:val="false"/>
+                <w:u w:val="none"/>
+                <w:sz w:val="24"/>
+                <w:szCs w:val="24"/>
+                <w:color w:val="000000"/>
+              </w:rPr>
+              <w:t xml:space="preserve">0.03</w:t>
+            </w:r>
+          </w:p>
+        </w:tc>
+      </w:tr>
+      <w:tr>
+        <w:trPr>
+          <w:trHeight w:val="360" w:hRule="auto"/>
+        </w:trPr>
+        body17
+        <w:tc>
+          <w:tcPr>
+            <w:tcBorders>
+              <w:bottom w:val="none" w:sz="0" w:space="0" w:color="000000"/>
+              <w:top w:val="none" w:sz="0" w:space="0" w:color="000000"/>
+              <w:left w:val="none" w:sz="0" w:space="0" w:color="000000"/>
+              <w:right w:val="none" w:sz="0" w:space="0" w:color="000000"/>
+            </w:tcBorders>
+            <w:shd w:val="clear" w:color="auto" w:fill="FFFFFF"/>
+            <w:tcMar>
+              <w:top w:w="0" w:type="dxa"/>
+              <w:bottom w:w="0" w:type="dxa"/>
+              <w:left w:w="0" w:type="dxa"/>
+              <w:right w:w="0" w:type="dxa"/>
+            </w:tcMar>
+            <w:vAlign w:val="center"/>
+          </w:tcPr>
+          <w:p>
+            <w:pPr>
+              <w:pStyle w:val="Normal"/>
+              <w:jc w:val="left"/>
+              <w:pBdr>
+                <w:bottom w:val="none" w:sz="0" w:space="0" w:color="000000"/>
+                <w:top w:val="none" w:sz="0" w:space="0" w:color="000000"/>
+                <w:left w:val="none" w:sz="0" w:space="0" w:color="000000"/>
+                <w:right w:val="none" w:sz="0" w:space="0" w:color="000000"/>
+              </w:pBdr>
+              <w:spacing w:after="100" w:before="100" w:line="480"/>
+              <w:ind w:left="100" w:right="100" w:firstLine="0" w:firstLineChars="0"/>
+            </w:pPr>
+            <w:r>
+              <w:rPr>
+                <w:rFonts w:ascii="Times New Roman" w:hAnsi="Times New Roman" w:eastAsia="Times New Roman" w:cs="Times New Roman"/>
+                <w:i w:val="false"/>
+                <w:b w:val="false"/>
+                <w:u w:val="none"/>
+                <w:sz w:val="24"/>
+                <w:szCs w:val="24"/>
+                <w:color w:val="000000"/>
+              </w:rPr>
+              <w:t xml:space="preserve">Unifrac</w:t>
+            </w:r>
+          </w:p>
+        </w:tc>
+        <w:tc>
+          <w:tcPr>
+            <w:tcBorders>
+              <w:bottom w:val="none" w:sz="0" w:space="0" w:color="000000"/>
+              <w:top w:val="none" w:sz="0" w:space="0" w:color="000000"/>
+              <w:left w:val="none" w:sz="0" w:space="0" w:color="000000"/>
+              <w:right w:val="none" w:sz="0" w:space="0" w:color="000000"/>
+            </w:tcBorders>
+            <w:shd w:val="clear" w:color="auto" w:fill="FFFFFF"/>
+            <w:tcMar>
+              <w:top w:w="0" w:type="dxa"/>
+              <w:bottom w:w="0" w:type="dxa"/>
+              <w:left w:w="0" w:type="dxa"/>
+              <w:right w:w="0" w:type="dxa"/>
+            </w:tcMar>
+            <w:vAlign w:val="center"/>
+          </w:tcPr>
+          <w:p>
+            <w:pPr>
+              <w:pStyle w:val="Normal"/>
+              <w:jc w:val="center"/>
+              <w:pBdr>
+                <w:bottom w:val="none" w:sz="0" w:space="0" w:color="000000"/>
+                <w:top w:val="none" w:sz="0" w:space="0" w:color="000000"/>
+                <w:left w:val="none" w:sz="0" w:space="0" w:color="000000"/>
+                <w:right w:val="none" w:sz="0" w:space="0" w:color="000000"/>
+              </w:pBdr>
+              <w:spacing w:after="100" w:before="100" w:line="480"/>
+              <w:ind w:left="100" w:right="100" w:firstLine="0" w:firstLineChars="0"/>
+            </w:pPr>
+            <w:r>
+              <w:rPr>
+                <w:rFonts w:ascii="Times New Roman" w:hAnsi="Times New Roman" w:eastAsia="Times New Roman" w:cs="Times New Roman"/>
+                <w:i w:val="false"/>
+                <w:b w:val="false"/>
+                <w:u w:val="none"/>
+                <w:sz w:val="24"/>
+                <w:szCs w:val="24"/>
+                <w:color w:val="000000"/>
+              </w:rPr>
+              <w:t xml:space="preserve">EPG</w:t>
+            </w:r>
+          </w:p>
+        </w:tc>
+        <w:tc>
+          <w:tcPr>
+            <w:tcBorders>
+              <w:bottom w:val="none" w:sz="0" w:space="0" w:color="000000"/>
+              <w:top w:val="none" w:sz="0" w:space="0" w:color="000000"/>
+              <w:left w:val="none" w:sz="0" w:space="0" w:color="000000"/>
+              <w:right w:val="none" w:sz="0" w:space="0" w:color="000000"/>
+            </w:tcBorders>
+            <w:shd w:val="clear" w:color="auto" w:fill="FFFFFF"/>
+            <w:tcMar>
+              <w:top w:w="0" w:type="dxa"/>
+              <w:bottom w:w="0" w:type="dxa"/>
+              <w:left w:w="0" w:type="dxa"/>
+              <w:right w:w="0" w:type="dxa"/>
+            </w:tcMar>
+            <w:vAlign w:val="center"/>
+          </w:tcPr>
+          <w:p>
+            <w:pPr>
+              <w:pStyle w:val="Normal"/>
+              <w:jc w:val="center"/>
+              <w:pBdr>
+                <w:bottom w:val="none" w:sz="0" w:space="0" w:color="000000"/>
+                <w:top w:val="none" w:sz="0" w:space="0" w:color="000000"/>
+                <w:left w:val="none" w:sz="0" w:space="0" w:color="000000"/>
+                <w:right w:val="none" w:sz="0" w:space="0" w:color="000000"/>
+              </w:pBdr>
+              <w:spacing w:after="100" w:before="100" w:line="480"/>
+              <w:ind w:left="100" w:right="100" w:firstLine="0" w:firstLineChars="0"/>
+            </w:pPr>
+            <w:r>
+              <w:rPr>
+                <w:rFonts w:ascii="Times New Roman" w:hAnsi="Times New Roman" w:eastAsia="Times New Roman" w:cs="Times New Roman"/>
+                <w:i w:val="false"/>
+                <w:b w:val="false"/>
+                <w:u w:val="none"/>
+                <w:sz w:val="24"/>
+                <w:szCs w:val="24"/>
+                <w:color w:val="000000"/>
+              </w:rPr>
+              <w:t xml:space="preserve">Residual</w:t>
+            </w:r>
+          </w:p>
+        </w:tc>
+        <w:tc>
+          <w:tcPr>
+            <w:tcBorders>
+              <w:bottom w:val="none" w:sz="0" w:space="0" w:color="000000"/>
+              <w:top w:val="none" w:sz="0" w:space="0" w:color="000000"/>
+              <w:left w:val="none" w:sz="0" w:space="0" w:color="000000"/>
+              <w:right w:val="none" w:sz="0" w:space="0" w:color="000000"/>
+            </w:tcBorders>
+            <w:shd w:val="clear" w:color="auto" w:fill="FFFFFF"/>
+            <w:tcMar>
+              <w:top w:w="0" w:type="dxa"/>
+              <w:bottom w:w="0" w:type="dxa"/>
+              <w:left w:w="0" w:type="dxa"/>
+              <w:right w:w="0" w:type="dxa"/>
+            </w:tcMar>
+            <w:vAlign w:val="center"/>
+          </w:tcPr>
+          <w:p>
+            <w:pPr>
+              <w:pStyle w:val="Normal"/>
+              <w:jc w:val="center"/>
+              <w:pBdr>
+                <w:bottom w:val="none" w:sz="0" w:space="0" w:color="000000"/>
+                <w:top w:val="none" w:sz="0" w:space="0" w:color="000000"/>
+                <w:left w:val="none" w:sz="0" w:space="0" w:color="000000"/>
+                <w:right w:val="none" w:sz="0" w:space="0" w:color="000000"/>
+              </w:pBdr>
+              <w:spacing w:after="100" w:before="100" w:line="480"/>
+              <w:ind w:left="100" w:right="100" w:firstLine="0" w:firstLineChars="0"/>
+            </w:pPr>
+            <w:r>
+              <w:rPr>
+                <w:rFonts w:ascii="Times New Roman" w:hAnsi="Times New Roman" w:eastAsia="Times New Roman" w:cs="Times New Roman"/>
+                <w:i w:val="false"/>
+                <w:b w:val="false"/>
+                <w:u w:val="none"/>
+                <w:sz w:val="24"/>
+                <w:szCs w:val="24"/>
+                <w:color w:val="000000"/>
+              </w:rPr>
+              <w:t xml:space="preserve">41.00</w:t>
+            </w:r>
+          </w:p>
+        </w:tc>
+        <w:tc>
+          <w:tcPr>
+            <w:tcBorders>
+              <w:bottom w:val="none" w:sz="0" w:space="0" w:color="000000"/>
+              <w:top w:val="none" w:sz="0" w:space="0" w:color="000000"/>
+              <w:left w:val="none" w:sz="0" w:space="0" w:color="000000"/>
+              <w:right w:val="none" w:sz="0" w:space="0" w:color="000000"/>
+            </w:tcBorders>
+            <w:shd w:val="clear" w:color="auto" w:fill="FFFFFF"/>
+            <w:tcMar>
+              <w:top w:w="0" w:type="dxa"/>
+              <w:bottom w:w="0" w:type="dxa"/>
+              <w:left w:w="0" w:type="dxa"/>
+              <w:right w:w="0" w:type="dxa"/>
+            </w:tcMar>
+            <w:vAlign w:val="center"/>
+          </w:tcPr>
+          <w:p>
+            <w:pPr>
+              <w:pStyle w:val="Normal"/>
+              <w:jc w:val="center"/>
+              <w:pBdr>
+                <w:bottom w:val="none" w:sz="0" w:space="0" w:color="000000"/>
+                <w:top w:val="none" w:sz="0" w:space="0" w:color="000000"/>
+                <w:left w:val="none" w:sz="0" w:space="0" w:color="000000"/>
+                <w:right w:val="none" w:sz="0" w:space="0" w:color="000000"/>
+              </w:pBdr>
+              <w:spacing w:after="100" w:before="100" w:line="480"/>
+              <w:ind w:left="100" w:right="100" w:firstLine="0" w:firstLineChars="0"/>
+            </w:pPr>
+            <w:r>
+              <w:rPr>
+                <w:rFonts w:ascii="Times New Roman" w:hAnsi="Times New Roman" w:eastAsia="Times New Roman" w:cs="Times New Roman"/>
+                <w:i w:val="false"/>
+                <w:b w:val="false"/>
+                <w:u w:val="none"/>
+                <w:sz w:val="24"/>
+                <w:szCs w:val="24"/>
+                <w:color w:val="000000"/>
+              </w:rPr>
+              <w:t xml:space="preserve">3.91</w:t>
+            </w:r>
+          </w:p>
+        </w:tc>
+        <w:tc>
+          <w:tcPr>
+            <w:tcBorders>
+              <w:bottom w:val="none" w:sz="0" w:space="0" w:color="000000"/>
+              <w:top w:val="none" w:sz="0" w:space="0" w:color="000000"/>
+              <w:left w:val="none" w:sz="0" w:space="0" w:color="000000"/>
+              <w:right w:val="none" w:sz="0" w:space="0" w:color="000000"/>
+            </w:tcBorders>
+            <w:shd w:val="clear" w:color="auto" w:fill="FFFFFF"/>
+            <w:tcMar>
+              <w:top w:w="0" w:type="dxa"/>
+              <w:bottom w:w="0" w:type="dxa"/>
+              <w:left w:w="0" w:type="dxa"/>
+              <w:right w:w="0" w:type="dxa"/>
+            </w:tcMar>
+            <w:vAlign w:val="center"/>
+          </w:tcPr>
+          <w:p>
+            <w:pPr>
+              <w:pStyle w:val="Normal"/>
+              <w:jc w:val="center"/>
+              <w:pBdr>
+                <w:bottom w:val="none" w:sz="0" w:space="0" w:color="000000"/>
+                <w:top w:val="none" w:sz="0" w:space="0" w:color="000000"/>
+                <w:left w:val="none" w:sz="0" w:space="0" w:color="000000"/>
+                <w:right w:val="none" w:sz="0" w:space="0" w:color="000000"/>
+              </w:pBdr>
+              <w:spacing w:after="100" w:before="100" w:line="480"/>
+              <w:ind w:left="100" w:right="100" w:firstLine="0" w:firstLineChars="0"/>
+            </w:pPr>
+            <w:r>
+              <w:rPr>
+                <w:rFonts w:ascii="Times New Roman" w:hAnsi="Times New Roman" w:eastAsia="Times New Roman" w:cs="Times New Roman"/>
+                <w:i w:val="false"/>
+                <w:b w:val="false"/>
+                <w:u w:val="none"/>
+                <w:sz w:val="24"/>
+                <w:szCs w:val="24"/>
+                <w:color w:val="000000"/>
+              </w:rPr>
+              <w:t xml:space="preserve">.94</w:t>
+            </w:r>
+          </w:p>
+        </w:tc>
+        <w:tc>
+          <w:tcPr>
+            <w:tcBorders>
+              <w:bottom w:val="none" w:sz="0" w:space="0" w:color="000000"/>
+              <w:top w:val="none" w:sz="0" w:space="0" w:color="000000"/>
+              <w:left w:val="none" w:sz="0" w:space="0" w:color="000000"/>
+              <w:right w:val="none" w:sz="0" w:space="0" w:color="000000"/>
+            </w:tcBorders>
+            <w:shd w:val="clear" w:color="auto" w:fill="FFFFFF"/>
+            <w:tcMar>
+              <w:top w:w="0" w:type="dxa"/>
+              <w:bottom w:w="0" w:type="dxa"/>
+              <w:left w:w="0" w:type="dxa"/>
+              <w:right w:w="0" w:type="dxa"/>
+            </w:tcMar>
+            <w:vAlign w:val="center"/>
+          </w:tcPr>
+          <w:p>
+            <w:pPr>
+              <w:pStyle w:val="Normal"/>
+              <w:jc w:val="center"/>
+              <w:pBdr>
+                <w:bottom w:val="none" w:sz="0" w:space="0" w:color="000000"/>
+                <w:top w:val="none" w:sz="0" w:space="0" w:color="000000"/>
+                <w:left w:val="none" w:sz="0" w:space="0" w:color="000000"/>
+                <w:right w:val="none" w:sz="0" w:space="0" w:color="000000"/>
+              </w:pBdr>
+              <w:spacing w:after="100" w:before="100" w:line="480"/>
+              <w:ind w:left="100" w:right="100" w:firstLine="0" w:firstLineChars="0"/>
+            </w:pPr>
+            <w:r>
+              <w:rPr>
+                <w:rFonts w:ascii="Times New Roman" w:hAnsi="Times New Roman" w:eastAsia="Times New Roman" w:cs="Times New Roman"/>
+                <w:i w:val="false"/>
+                <w:b w:val="false"/>
+                <w:u w:val="none"/>
+                <w:sz w:val="24"/>
+                <w:szCs w:val="24"/>
+                <w:color w:val="000000"/>
+              </w:rPr>
+              <w:t xml:space="preserve"/>
+            </w:r>
+          </w:p>
+        </w:tc>
+        <w:tc>
+          <w:tcPr>
+            <w:tcBorders>
+              <w:bottom w:val="none" w:sz="0" w:space="0" w:color="000000"/>
+              <w:top w:val="none" w:sz="0" w:space="0" w:color="000000"/>
+              <w:left w:val="none" w:sz="0" w:space="0" w:color="000000"/>
+              <w:right w:val="none" w:sz="0" w:space="0" w:color="000000"/>
+            </w:tcBorders>
+            <w:shd w:val="clear" w:color="auto" w:fill="FFFFFF"/>
+            <w:tcMar>
+              <w:top w:w="0" w:type="dxa"/>
+              <w:bottom w:w="0" w:type="dxa"/>
+              <w:left w:w="0" w:type="dxa"/>
+              <w:right w:w="0" w:type="dxa"/>
+            </w:tcMar>
+            <w:vAlign w:val="center"/>
+          </w:tcPr>
+          <w:p>
+            <w:pPr>
+              <w:pStyle w:val="Normal"/>
+              <w:jc w:val="center"/>
+              <w:pBdr>
+                <w:bottom w:val="none" w:sz="0" w:space="0" w:color="000000"/>
+                <w:top w:val="none" w:sz="0" w:space="0" w:color="000000"/>
+                <w:left w:val="none" w:sz="0" w:space="0" w:color="000000"/>
+                <w:right w:val="none" w:sz="0" w:space="0" w:color="000000"/>
+              </w:pBdr>
+              <w:spacing w:after="100" w:before="100" w:line="480"/>
+              <w:ind w:left="100" w:right="100" w:firstLine="0" w:firstLineChars="0"/>
+            </w:pPr>
+            <w:r>
+              <w:rPr>
+                <w:rFonts w:ascii="Times New Roman" w:hAnsi="Times New Roman" w:eastAsia="Times New Roman" w:cs="Times New Roman"/>
+                <w:i w:val="false"/>
+                <w:b w:val="false"/>
+                <w:u w:val="none"/>
+                <w:sz w:val="24"/>
+                <w:szCs w:val="24"/>
+                <w:color w:val="000000"/>
+              </w:rPr>
+              <w:t xml:space="preserve"/>
+            </w:r>
+          </w:p>
+        </w:tc>
+      </w:tr>
+      <w:tr>
+        <w:trPr>
+          <w:trHeight w:val="360" w:hRule="auto"/>
+        </w:trPr>
+        body18
+        <w:tc>
+          <w:tcPr>
+            <w:tcBorders>
               <w:bottom w:val="single" w:sz="4" w:space="0" w:color="000000"/>
               <w:top w:val="none" w:sz="0" w:space="0" w:color="000000"/>
               <w:left w:val="none" w:sz="0" w:space="0" w:color="000000"/>
@@ -4468,7 +6616,7 @@
                 <w:szCs w:val="24"/>
                 <w:color w:val="000000"/>
               </w:rPr>
-              <w:t xml:space="preserve">cond_real_insects</w:t>
+              <w:t xml:space="preserve">EPG</w:t>
             </w:r>
           </w:p>
         </w:tc>
@@ -4600,7 +6748,7 @@
                 <w:szCs w:val="24"/>
                 <w:color w:val="000000"/>
               </w:rPr>
-              <w:t xml:space="preserve">5.50</w:t>
+              <w:t xml:space="preserve">4.14</w:t>
             </w:r>
           </w:p>
         </w:tc>

</xml_diff>

<commit_message>
New results with filtering
</commit_message>
<xml_diff>
--- a/Tables/02_beta_diversity/permanova_ITS.docx
+++ b/Tables/02_beta_diversity/permanova_ITS.docx
@@ -662,7 +662,7 @@
                 <w:szCs w:val="24"/>
                 <w:color w:val="000000"/>
               </w:rPr>
-              <w:t xml:space="preserve">0.19</w:t>
+              <w:t xml:space="preserve">0.22</w:t>
             </w:r>
           </w:p>
         </w:tc>
@@ -706,7 +706,7 @@
                 <w:szCs w:val="24"/>
                 <w:color w:val="000000"/>
               </w:rPr>
-              <w:t xml:space="preserve">.05</w:t>
+              <w:t xml:space="preserve">.04</w:t>
             </w:r>
           </w:p>
         </w:tc>
@@ -750,7 +750,7 @@
                 <w:szCs w:val="24"/>
                 <w:color w:val="000000"/>
               </w:rPr>
-              <w:t xml:space="preserve">1.01</w:t>
+              <w:t xml:space="preserve">1.06</w:t>
             </w:r>
           </w:p>
         </w:tc>
@@ -794,7 +794,7 @@
                 <w:szCs w:val="24"/>
                 <w:color w:val="000000"/>
               </w:rPr>
-              <w:t xml:space="preserve">0.41</w:t>
+              <w:t xml:space="preserve">0.27</w:t>
             </w:r>
           </w:p>
         </w:tc>
@@ -976,95 +976,95 @@
                 <w:szCs w:val="24"/>
                 <w:color w:val="000000"/>
               </w:rPr>
-              <w:t xml:space="preserve">38.00</w:t>
-            </w:r>
-          </w:p>
-        </w:tc>
-        <w:tc>
-          <w:tcPr>
-            <w:tcBorders>
-              <w:bottom w:val="none" w:sz="0" w:space="0" w:color="000000"/>
-              <w:top w:val="none" w:sz="0" w:space="0" w:color="000000"/>
-              <w:left w:val="none" w:sz="0" w:space="0" w:color="000000"/>
-              <w:right w:val="none" w:sz="0" w:space="0" w:color="000000"/>
-            </w:tcBorders>
-            <w:shd w:val="clear" w:color="auto" w:fill="FFFFFF"/>
-            <w:tcMar>
-              <w:top w:w="0" w:type="dxa"/>
-              <w:bottom w:w="0" w:type="dxa"/>
-              <w:left w:w="0" w:type="dxa"/>
-              <w:right w:w="0" w:type="dxa"/>
-            </w:tcMar>
-            <w:vAlign w:val="center"/>
-          </w:tcPr>
-          <w:p>
-            <w:pPr>
-              <w:pStyle w:val="Normal"/>
-              <w:jc w:val="center"/>
-              <w:pBdr>
-                <w:bottom w:val="none" w:sz="0" w:space="0" w:color="000000"/>
-                <w:top w:val="none" w:sz="0" w:space="0" w:color="000000"/>
-                <w:left w:val="none" w:sz="0" w:space="0" w:color="000000"/>
-                <w:right w:val="none" w:sz="0" w:space="0" w:color="000000"/>
-              </w:pBdr>
-              <w:spacing w:after="100" w:before="100" w:line="480"/>
-              <w:ind w:left="100" w:right="100" w:firstLine="0" w:firstLineChars="0"/>
-            </w:pPr>
-            <w:r>
-              <w:rPr>
-                <w:rFonts w:ascii="Times New Roman" w:hAnsi="Times New Roman" w:eastAsia="Times New Roman" w:cs="Times New Roman"/>
-                <w:i w:val="false"/>
-                <w:b w:val="false"/>
-                <w:u w:val="none"/>
-                <w:sz w:val="24"/>
-                <w:szCs w:val="24"/>
-                <w:color w:val="000000"/>
-              </w:rPr>
-              <w:t xml:space="preserve">3.56</w:t>
-            </w:r>
-          </w:p>
-        </w:tc>
-        <w:tc>
-          <w:tcPr>
-            <w:tcBorders>
-              <w:bottom w:val="none" w:sz="0" w:space="0" w:color="000000"/>
-              <w:top w:val="none" w:sz="0" w:space="0" w:color="000000"/>
-              <w:left w:val="none" w:sz="0" w:space="0" w:color="000000"/>
-              <w:right w:val="none" w:sz="0" w:space="0" w:color="000000"/>
-            </w:tcBorders>
-            <w:shd w:val="clear" w:color="auto" w:fill="FFFFFF"/>
-            <w:tcMar>
-              <w:top w:w="0" w:type="dxa"/>
-              <w:bottom w:w="0" w:type="dxa"/>
-              <w:left w:w="0" w:type="dxa"/>
-              <w:right w:w="0" w:type="dxa"/>
-            </w:tcMar>
-            <w:vAlign w:val="center"/>
-          </w:tcPr>
-          <w:p>
-            <w:pPr>
-              <w:pStyle w:val="Normal"/>
-              <w:jc w:val="center"/>
-              <w:pBdr>
-                <w:bottom w:val="none" w:sz="0" w:space="0" w:color="000000"/>
-                <w:top w:val="none" w:sz="0" w:space="0" w:color="000000"/>
-                <w:left w:val="none" w:sz="0" w:space="0" w:color="000000"/>
-                <w:right w:val="none" w:sz="0" w:space="0" w:color="000000"/>
-              </w:pBdr>
-              <w:spacing w:after="100" w:before="100" w:line="480"/>
-              <w:ind w:left="100" w:right="100" w:firstLine="0" w:firstLineChars="0"/>
-            </w:pPr>
-            <w:r>
-              <w:rPr>
-                <w:rFonts w:ascii="Times New Roman" w:hAnsi="Times New Roman" w:eastAsia="Times New Roman" w:cs="Times New Roman"/>
-                <w:i w:val="false"/>
-                <w:b w:val="false"/>
-                <w:u w:val="none"/>
-                <w:sz w:val="24"/>
-                <w:szCs w:val="24"/>
-                <w:color w:val="000000"/>
-              </w:rPr>
-              <w:t xml:space="preserve">.95</w:t>
+              <w:t xml:space="preserve">45.00</w:t>
+            </w:r>
+          </w:p>
+        </w:tc>
+        <w:tc>
+          <w:tcPr>
+            <w:tcBorders>
+              <w:bottom w:val="none" w:sz="0" w:space="0" w:color="000000"/>
+              <w:top w:val="none" w:sz="0" w:space="0" w:color="000000"/>
+              <w:left w:val="none" w:sz="0" w:space="0" w:color="000000"/>
+              <w:right w:val="none" w:sz="0" w:space="0" w:color="000000"/>
+            </w:tcBorders>
+            <w:shd w:val="clear" w:color="auto" w:fill="FFFFFF"/>
+            <w:tcMar>
+              <w:top w:w="0" w:type="dxa"/>
+              <w:bottom w:w="0" w:type="dxa"/>
+              <w:left w:w="0" w:type="dxa"/>
+              <w:right w:w="0" w:type="dxa"/>
+            </w:tcMar>
+            <w:vAlign w:val="center"/>
+          </w:tcPr>
+          <w:p>
+            <w:pPr>
+              <w:pStyle w:val="Normal"/>
+              <w:jc w:val="center"/>
+              <w:pBdr>
+                <w:bottom w:val="none" w:sz="0" w:space="0" w:color="000000"/>
+                <w:top w:val="none" w:sz="0" w:space="0" w:color="000000"/>
+                <w:left w:val="none" w:sz="0" w:space="0" w:color="000000"/>
+                <w:right w:val="none" w:sz="0" w:space="0" w:color="000000"/>
+              </w:pBdr>
+              <w:spacing w:after="100" w:before="100" w:line="480"/>
+              <w:ind w:left="100" w:right="100" w:firstLine="0" w:firstLineChars="0"/>
+            </w:pPr>
+            <w:r>
+              <w:rPr>
+                <w:rFonts w:ascii="Times New Roman" w:hAnsi="Times New Roman" w:eastAsia="Times New Roman" w:cs="Times New Roman"/>
+                <w:i w:val="false"/>
+                <w:b w:val="false"/>
+                <w:u w:val="none"/>
+                <w:sz w:val="24"/>
+                <w:szCs w:val="24"/>
+                <w:color w:val="000000"/>
+              </w:rPr>
+              <w:t xml:space="preserve">4.59</w:t>
+            </w:r>
+          </w:p>
+        </w:tc>
+        <w:tc>
+          <w:tcPr>
+            <w:tcBorders>
+              <w:bottom w:val="none" w:sz="0" w:space="0" w:color="000000"/>
+              <w:top w:val="none" w:sz="0" w:space="0" w:color="000000"/>
+              <w:left w:val="none" w:sz="0" w:space="0" w:color="000000"/>
+              <w:right w:val="none" w:sz="0" w:space="0" w:color="000000"/>
+            </w:tcBorders>
+            <w:shd w:val="clear" w:color="auto" w:fill="FFFFFF"/>
+            <w:tcMar>
+              <w:top w:w="0" w:type="dxa"/>
+              <w:bottom w:w="0" w:type="dxa"/>
+              <w:left w:w="0" w:type="dxa"/>
+              <w:right w:w="0" w:type="dxa"/>
+            </w:tcMar>
+            <w:vAlign w:val="center"/>
+          </w:tcPr>
+          <w:p>
+            <w:pPr>
+              <w:pStyle w:val="Normal"/>
+              <w:jc w:val="center"/>
+              <w:pBdr>
+                <w:bottom w:val="none" w:sz="0" w:space="0" w:color="000000"/>
+                <w:top w:val="none" w:sz="0" w:space="0" w:color="000000"/>
+                <w:left w:val="none" w:sz="0" w:space="0" w:color="000000"/>
+                <w:right w:val="none" w:sz="0" w:space="0" w:color="000000"/>
+              </w:pBdr>
+              <w:spacing w:after="100" w:before="100" w:line="480"/>
+              <w:ind w:left="100" w:right="100" w:firstLine="0" w:firstLineChars="0"/>
+            </w:pPr>
+            <w:r>
+              <w:rPr>
+                <w:rFonts w:ascii="Times New Roman" w:hAnsi="Times New Roman" w:eastAsia="Times New Roman" w:cs="Times New Roman"/>
+                <w:i w:val="false"/>
+                <w:b w:val="false"/>
+                <w:u w:val="none"/>
+                <w:sz w:val="24"/>
+                <w:szCs w:val="24"/>
+                <w:color w:val="000000"/>
+              </w:rPr>
+              <w:t xml:space="preserve">.96</w:t>
             </w:r>
           </w:p>
         </w:tc>
@@ -1334,51 +1334,51 @@
                 <w:szCs w:val="24"/>
                 <w:color w:val="000000"/>
               </w:rPr>
-              <w:t xml:space="preserve">40.00</w:t>
-            </w:r>
-          </w:p>
-        </w:tc>
-        <w:tc>
-          <w:tcPr>
-            <w:tcBorders>
-              <w:bottom w:val="none" w:sz="0" w:space="0" w:color="000000"/>
-              <w:top w:val="none" w:sz="0" w:space="0" w:color="000000"/>
-              <w:left w:val="none" w:sz="0" w:space="0" w:color="000000"/>
-              <w:right w:val="none" w:sz="0" w:space="0" w:color="000000"/>
-            </w:tcBorders>
-            <w:shd w:val="clear" w:color="auto" w:fill="FFFFFF"/>
-            <w:tcMar>
-              <w:top w:w="0" w:type="dxa"/>
-              <w:bottom w:w="0" w:type="dxa"/>
-              <w:left w:w="0" w:type="dxa"/>
-              <w:right w:w="0" w:type="dxa"/>
-            </w:tcMar>
-            <w:vAlign w:val="center"/>
-          </w:tcPr>
-          <w:p>
-            <w:pPr>
-              <w:pStyle w:val="Normal"/>
-              <w:jc w:val="center"/>
-              <w:pBdr>
-                <w:bottom w:val="none" w:sz="0" w:space="0" w:color="000000"/>
-                <w:top w:val="none" w:sz="0" w:space="0" w:color="000000"/>
-                <w:left w:val="none" w:sz="0" w:space="0" w:color="000000"/>
-                <w:right w:val="none" w:sz="0" w:space="0" w:color="000000"/>
-              </w:pBdr>
-              <w:spacing w:after="100" w:before="100" w:line="480"/>
-              <w:ind w:left="100" w:right="100" w:firstLine="0" w:firstLineChars="0"/>
-            </w:pPr>
-            <w:r>
-              <w:rPr>
-                <w:rFonts w:ascii="Times New Roman" w:hAnsi="Times New Roman" w:eastAsia="Times New Roman" w:cs="Times New Roman"/>
-                <w:i w:val="false"/>
-                <w:b w:val="false"/>
-                <w:u w:val="none"/>
-                <w:sz w:val="24"/>
-                <w:szCs w:val="24"/>
-                <w:color w:val="000000"/>
-              </w:rPr>
-              <w:t xml:space="preserve">3.75</w:t>
+              <w:t xml:space="preserve">47.00</w:t>
+            </w:r>
+          </w:p>
+        </w:tc>
+        <w:tc>
+          <w:tcPr>
+            <w:tcBorders>
+              <w:bottom w:val="none" w:sz="0" w:space="0" w:color="000000"/>
+              <w:top w:val="none" w:sz="0" w:space="0" w:color="000000"/>
+              <w:left w:val="none" w:sz="0" w:space="0" w:color="000000"/>
+              <w:right w:val="none" w:sz="0" w:space="0" w:color="000000"/>
+            </w:tcBorders>
+            <w:shd w:val="clear" w:color="auto" w:fill="FFFFFF"/>
+            <w:tcMar>
+              <w:top w:w="0" w:type="dxa"/>
+              <w:bottom w:w="0" w:type="dxa"/>
+              <w:left w:w="0" w:type="dxa"/>
+              <w:right w:w="0" w:type="dxa"/>
+            </w:tcMar>
+            <w:vAlign w:val="center"/>
+          </w:tcPr>
+          <w:p>
+            <w:pPr>
+              <w:pStyle w:val="Normal"/>
+              <w:jc w:val="center"/>
+              <w:pBdr>
+                <w:bottom w:val="none" w:sz="0" w:space="0" w:color="000000"/>
+                <w:top w:val="none" w:sz="0" w:space="0" w:color="000000"/>
+                <w:left w:val="none" w:sz="0" w:space="0" w:color="000000"/>
+                <w:right w:val="none" w:sz="0" w:space="0" w:color="000000"/>
+              </w:pBdr>
+              <w:spacing w:after="100" w:before="100" w:line="480"/>
+              <w:ind w:left="100" w:right="100" w:firstLine="0" w:firstLineChars="0"/>
+            </w:pPr>
+            <w:r>
+              <w:rPr>
+                <w:rFonts w:ascii="Times New Roman" w:hAnsi="Times New Roman" w:eastAsia="Times New Roman" w:cs="Times New Roman"/>
+                <w:i w:val="false"/>
+                <w:b w:val="false"/>
+                <w:u w:val="none"/>
+                <w:sz w:val="24"/>
+                <w:szCs w:val="24"/>
+                <w:color w:val="000000"/>
+              </w:rPr>
+              <w:t xml:space="preserve">4.81</w:t>
             </w:r>
           </w:p>
         </w:tc>
@@ -1824,7 +1824,7 @@
                 <w:szCs w:val="24"/>
                 <w:color w:val="000000"/>
               </w:rPr>
-              <w:t xml:space="preserve">1.12</w:t>
+              <w:t xml:space="preserve">1.11</w:t>
             </w:r>
           </w:p>
         </w:tc>
@@ -2094,7 +2094,7 @@
                 <w:szCs w:val="24"/>
                 <w:color w:val="000000"/>
               </w:rPr>
-              <w:t xml:space="preserve">3.49</w:t>
+              <w:t xml:space="preserve">3.45</w:t>
             </w:r>
           </w:p>
         </w:tc>
@@ -2452,7 +2452,7 @@
                 <w:szCs w:val="24"/>
                 <w:color w:val="000000"/>
               </w:rPr>
-              <w:t xml:space="preserve">3.69</w:t>
+              <w:t xml:space="preserve">3.64</w:t>
             </w:r>
           </w:p>
         </w:tc>
@@ -2810,7 +2810,7 @@
                 <w:szCs w:val="24"/>
                 <w:color w:val="000000"/>
               </w:rPr>
-              <w:t xml:space="preserve">0.20</w:t>
+              <w:t xml:space="preserve">0.19</w:t>
             </w:r>
           </w:p>
         </w:tc>
@@ -3168,7 +3168,7 @@
                 <w:szCs w:val="24"/>
                 <w:color w:val="000000"/>
               </w:rPr>
-              <w:t xml:space="preserve">3.68</w:t>
+              <w:t xml:space="preserve">3.58</w:t>
             </w:r>
           </w:p>
         </w:tc>
@@ -3526,7 +3526,7 @@
                 <w:szCs w:val="24"/>
                 <w:color w:val="000000"/>
               </w:rPr>
-              <w:t xml:space="preserve">3.88</w:t>
+              <w:t xml:space="preserve">3.77</w:t>
             </w:r>
           </w:p>
         </w:tc>
@@ -3884,51 +3884,51 @@
                 <w:szCs w:val="24"/>
                 <w:color w:val="000000"/>
               </w:rPr>
-              <w:t xml:space="preserve">0.16</w:t>
-            </w:r>
-          </w:p>
-        </w:tc>
-        <w:tc>
-          <w:tcPr>
-            <w:tcBorders>
-              <w:bottom w:val="none" w:sz="0" w:space="0" w:color="000000"/>
-              <w:top w:val="none" w:sz="0" w:space="0" w:color="000000"/>
-              <w:left w:val="none" w:sz="0" w:space="0" w:color="000000"/>
-              <w:right w:val="none" w:sz="0" w:space="0" w:color="000000"/>
-            </w:tcBorders>
-            <w:shd w:val="clear" w:color="auto" w:fill="FFFFFF"/>
-            <w:tcMar>
-              <w:top w:w="0" w:type="dxa"/>
-              <w:bottom w:w="0" w:type="dxa"/>
-              <w:left w:w="0" w:type="dxa"/>
-              <w:right w:w="0" w:type="dxa"/>
-            </w:tcMar>
-            <w:vAlign w:val="center"/>
-          </w:tcPr>
-          <w:p>
-            <w:pPr>
-              <w:pStyle w:val="Normal"/>
-              <w:jc w:val="center"/>
-              <w:pBdr>
-                <w:bottom w:val="none" w:sz="0" w:space="0" w:color="000000"/>
-                <w:top w:val="none" w:sz="0" w:space="0" w:color="000000"/>
-                <w:left w:val="none" w:sz="0" w:space="0" w:color="000000"/>
-                <w:right w:val="none" w:sz="0" w:space="0" w:color="000000"/>
-              </w:pBdr>
-              <w:spacing w:after="100" w:before="100" w:line="480"/>
-              <w:ind w:left="100" w:right="100" w:firstLine="0" w:firstLineChars="0"/>
-            </w:pPr>
-            <w:r>
-              <w:rPr>
-                <w:rFonts w:ascii="Times New Roman" w:hAnsi="Times New Roman" w:eastAsia="Times New Roman" w:cs="Times New Roman"/>
-                <w:i w:val="false"/>
-                <w:b w:val="false"/>
-                <w:u w:val="none"/>
-                <w:sz w:val="24"/>
-                <w:szCs w:val="24"/>
-                <w:color w:val="000000"/>
-              </w:rPr>
-              <w:t xml:space="preserve">.05</w:t>
+              <w:t xml:space="preserve">0.17</w:t>
+            </w:r>
+          </w:p>
+        </w:tc>
+        <w:tc>
+          <w:tcPr>
+            <w:tcBorders>
+              <w:bottom w:val="none" w:sz="0" w:space="0" w:color="000000"/>
+              <w:top w:val="none" w:sz="0" w:space="0" w:color="000000"/>
+              <w:left w:val="none" w:sz="0" w:space="0" w:color="000000"/>
+              <w:right w:val="none" w:sz="0" w:space="0" w:color="000000"/>
+            </w:tcBorders>
+            <w:shd w:val="clear" w:color="auto" w:fill="FFFFFF"/>
+            <w:tcMar>
+              <w:top w:w="0" w:type="dxa"/>
+              <w:bottom w:w="0" w:type="dxa"/>
+              <w:left w:w="0" w:type="dxa"/>
+              <w:right w:w="0" w:type="dxa"/>
+            </w:tcMar>
+            <w:vAlign w:val="center"/>
+          </w:tcPr>
+          <w:p>
+            <w:pPr>
+              <w:pStyle w:val="Normal"/>
+              <w:jc w:val="center"/>
+              <w:pBdr>
+                <w:bottom w:val="none" w:sz="0" w:space="0" w:color="000000"/>
+                <w:top w:val="none" w:sz="0" w:space="0" w:color="000000"/>
+                <w:left w:val="none" w:sz="0" w:space="0" w:color="000000"/>
+                <w:right w:val="none" w:sz="0" w:space="0" w:color="000000"/>
+              </w:pBdr>
+              <w:spacing w:after="100" w:before="100" w:line="480"/>
+              <w:ind w:left="100" w:right="100" w:firstLine="0" w:firstLineChars="0"/>
+            </w:pPr>
+            <w:r>
+              <w:rPr>
+                <w:rFonts w:ascii="Times New Roman" w:hAnsi="Times New Roman" w:eastAsia="Times New Roman" w:cs="Times New Roman"/>
+                <w:i w:val="false"/>
+                <w:b w:val="false"/>
+                <w:u w:val="none"/>
+                <w:sz w:val="24"/>
+                <w:szCs w:val="24"/>
+                <w:color w:val="000000"/>
+              </w:rPr>
+              <w:t xml:space="preserve">.04</w:t>
             </w:r>
           </w:p>
         </w:tc>
@@ -4016,7 +4016,7 @@
                 <w:szCs w:val="24"/>
                 <w:color w:val="000000"/>
               </w:rPr>
-              <w:t xml:space="preserve">0.39</w:t>
+              <w:t xml:space="preserve">0.34</w:t>
             </w:r>
           </w:p>
         </w:tc>
@@ -4198,95 +4198,95 @@
                 <w:szCs w:val="24"/>
                 <w:color w:val="000000"/>
               </w:rPr>
-              <w:t xml:space="preserve">38.00</w:t>
-            </w:r>
-          </w:p>
-        </w:tc>
-        <w:tc>
-          <w:tcPr>
-            <w:tcBorders>
-              <w:bottom w:val="none" w:sz="0" w:space="0" w:color="000000"/>
-              <w:top w:val="none" w:sz="0" w:space="0" w:color="000000"/>
-              <w:left w:val="none" w:sz="0" w:space="0" w:color="000000"/>
-              <w:right w:val="none" w:sz="0" w:space="0" w:color="000000"/>
-            </w:tcBorders>
-            <w:shd w:val="clear" w:color="auto" w:fill="FFFFFF"/>
-            <w:tcMar>
-              <w:top w:w="0" w:type="dxa"/>
-              <w:bottom w:w="0" w:type="dxa"/>
-              <w:left w:w="0" w:type="dxa"/>
-              <w:right w:w="0" w:type="dxa"/>
-            </w:tcMar>
-            <w:vAlign w:val="center"/>
-          </w:tcPr>
-          <w:p>
-            <w:pPr>
-              <w:pStyle w:val="Normal"/>
-              <w:jc w:val="center"/>
-              <w:pBdr>
-                <w:bottom w:val="none" w:sz="0" w:space="0" w:color="000000"/>
-                <w:top w:val="none" w:sz="0" w:space="0" w:color="000000"/>
-                <w:left w:val="none" w:sz="0" w:space="0" w:color="000000"/>
-                <w:right w:val="none" w:sz="0" w:space="0" w:color="000000"/>
-              </w:pBdr>
-              <w:spacing w:after="100" w:before="100" w:line="480"/>
-              <w:ind w:left="100" w:right="100" w:firstLine="0" w:firstLineChars="0"/>
-            </w:pPr>
-            <w:r>
-              <w:rPr>
-                <w:rFonts w:ascii="Times New Roman" w:hAnsi="Times New Roman" w:eastAsia="Times New Roman" w:cs="Times New Roman"/>
-                <w:i w:val="false"/>
-                <w:b w:val="false"/>
-                <w:u w:val="none"/>
-                <w:sz w:val="24"/>
-                <w:szCs w:val="24"/>
-                <w:color w:val="000000"/>
-              </w:rPr>
-              <w:t xml:space="preserve">3.05</w:t>
-            </w:r>
-          </w:p>
-        </w:tc>
-        <w:tc>
-          <w:tcPr>
-            <w:tcBorders>
-              <w:bottom w:val="none" w:sz="0" w:space="0" w:color="000000"/>
-              <w:top w:val="none" w:sz="0" w:space="0" w:color="000000"/>
-              <w:left w:val="none" w:sz="0" w:space="0" w:color="000000"/>
-              <w:right w:val="none" w:sz="0" w:space="0" w:color="000000"/>
-            </w:tcBorders>
-            <w:shd w:val="clear" w:color="auto" w:fill="FFFFFF"/>
-            <w:tcMar>
-              <w:top w:w="0" w:type="dxa"/>
-              <w:bottom w:w="0" w:type="dxa"/>
-              <w:left w:w="0" w:type="dxa"/>
-              <w:right w:w="0" w:type="dxa"/>
-            </w:tcMar>
-            <w:vAlign w:val="center"/>
-          </w:tcPr>
-          <w:p>
-            <w:pPr>
-              <w:pStyle w:val="Normal"/>
-              <w:jc w:val="center"/>
-              <w:pBdr>
-                <w:bottom w:val="none" w:sz="0" w:space="0" w:color="000000"/>
-                <w:top w:val="none" w:sz="0" w:space="0" w:color="000000"/>
-                <w:left w:val="none" w:sz="0" w:space="0" w:color="000000"/>
-                <w:right w:val="none" w:sz="0" w:space="0" w:color="000000"/>
-              </w:pBdr>
-              <w:spacing w:after="100" w:before="100" w:line="480"/>
-              <w:ind w:left="100" w:right="100" w:firstLine="0" w:firstLineChars="0"/>
-            </w:pPr>
-            <w:r>
-              <w:rPr>
-                <w:rFonts w:ascii="Times New Roman" w:hAnsi="Times New Roman" w:eastAsia="Times New Roman" w:cs="Times New Roman"/>
-                <w:i w:val="false"/>
-                <w:b w:val="false"/>
-                <w:u w:val="none"/>
-                <w:sz w:val="24"/>
-                <w:szCs w:val="24"/>
-                <w:color w:val="000000"/>
-              </w:rPr>
-              <w:t xml:space="preserve">.95</w:t>
+              <w:t xml:space="preserve">45.00</w:t>
+            </w:r>
+          </w:p>
+        </w:tc>
+        <w:tc>
+          <w:tcPr>
+            <w:tcBorders>
+              <w:bottom w:val="none" w:sz="0" w:space="0" w:color="000000"/>
+              <w:top w:val="none" w:sz="0" w:space="0" w:color="000000"/>
+              <w:left w:val="none" w:sz="0" w:space="0" w:color="000000"/>
+              <w:right w:val="none" w:sz="0" w:space="0" w:color="000000"/>
+            </w:tcBorders>
+            <w:shd w:val="clear" w:color="auto" w:fill="FFFFFF"/>
+            <w:tcMar>
+              <w:top w:w="0" w:type="dxa"/>
+              <w:bottom w:w="0" w:type="dxa"/>
+              <w:left w:w="0" w:type="dxa"/>
+              <w:right w:w="0" w:type="dxa"/>
+            </w:tcMar>
+            <w:vAlign w:val="center"/>
+          </w:tcPr>
+          <w:p>
+            <w:pPr>
+              <w:pStyle w:val="Normal"/>
+              <w:jc w:val="center"/>
+              <w:pBdr>
+                <w:bottom w:val="none" w:sz="0" w:space="0" w:color="000000"/>
+                <w:top w:val="none" w:sz="0" w:space="0" w:color="000000"/>
+                <w:left w:val="none" w:sz="0" w:space="0" w:color="000000"/>
+                <w:right w:val="none" w:sz="0" w:space="0" w:color="000000"/>
+              </w:pBdr>
+              <w:spacing w:after="100" w:before="100" w:line="480"/>
+              <w:ind w:left="100" w:right="100" w:firstLine="0" w:firstLineChars="0"/>
+            </w:pPr>
+            <w:r>
+              <w:rPr>
+                <w:rFonts w:ascii="Times New Roman" w:hAnsi="Times New Roman" w:eastAsia="Times New Roman" w:cs="Times New Roman"/>
+                <w:i w:val="false"/>
+                <w:b w:val="false"/>
+                <w:u w:val="none"/>
+                <w:sz w:val="24"/>
+                <w:szCs w:val="24"/>
+                <w:color w:val="000000"/>
+              </w:rPr>
+              <w:t xml:space="preserve">3.60</w:t>
+            </w:r>
+          </w:p>
+        </w:tc>
+        <w:tc>
+          <w:tcPr>
+            <w:tcBorders>
+              <w:bottom w:val="none" w:sz="0" w:space="0" w:color="000000"/>
+              <w:top w:val="none" w:sz="0" w:space="0" w:color="000000"/>
+              <w:left w:val="none" w:sz="0" w:space="0" w:color="000000"/>
+              <w:right w:val="none" w:sz="0" w:space="0" w:color="000000"/>
+            </w:tcBorders>
+            <w:shd w:val="clear" w:color="auto" w:fill="FFFFFF"/>
+            <w:tcMar>
+              <w:top w:w="0" w:type="dxa"/>
+              <w:bottom w:w="0" w:type="dxa"/>
+              <w:left w:w="0" w:type="dxa"/>
+              <w:right w:w="0" w:type="dxa"/>
+            </w:tcMar>
+            <w:vAlign w:val="center"/>
+          </w:tcPr>
+          <w:p>
+            <w:pPr>
+              <w:pStyle w:val="Normal"/>
+              <w:jc w:val="center"/>
+              <w:pBdr>
+                <w:bottom w:val="none" w:sz="0" w:space="0" w:color="000000"/>
+                <w:top w:val="none" w:sz="0" w:space="0" w:color="000000"/>
+                <w:left w:val="none" w:sz="0" w:space="0" w:color="000000"/>
+                <w:right w:val="none" w:sz="0" w:space="0" w:color="000000"/>
+              </w:pBdr>
+              <w:spacing w:after="100" w:before="100" w:line="480"/>
+              <w:ind w:left="100" w:right="100" w:firstLine="0" w:firstLineChars="0"/>
+            </w:pPr>
+            <w:r>
+              <w:rPr>
+                <w:rFonts w:ascii="Times New Roman" w:hAnsi="Times New Roman" w:eastAsia="Times New Roman" w:cs="Times New Roman"/>
+                <w:i w:val="false"/>
+                <w:b w:val="false"/>
+                <w:u w:val="none"/>
+                <w:sz w:val="24"/>
+                <w:szCs w:val="24"/>
+                <w:color w:val="000000"/>
+              </w:rPr>
+              <w:t xml:space="preserve">.96</w:t>
             </w:r>
           </w:p>
         </w:tc>
@@ -4556,51 +4556,51 @@
                 <w:szCs w:val="24"/>
                 <w:color w:val="000000"/>
               </w:rPr>
-              <w:t xml:space="preserve">40.00</w:t>
-            </w:r>
-          </w:p>
-        </w:tc>
-        <w:tc>
-          <w:tcPr>
-            <w:tcBorders>
-              <w:bottom w:val="none" w:sz="0" w:space="0" w:color="000000"/>
-              <w:top w:val="none" w:sz="0" w:space="0" w:color="000000"/>
-              <w:left w:val="none" w:sz="0" w:space="0" w:color="000000"/>
-              <w:right w:val="none" w:sz="0" w:space="0" w:color="000000"/>
-            </w:tcBorders>
-            <w:shd w:val="clear" w:color="auto" w:fill="FFFFFF"/>
-            <w:tcMar>
-              <w:top w:w="0" w:type="dxa"/>
-              <w:bottom w:w="0" w:type="dxa"/>
-              <w:left w:w="0" w:type="dxa"/>
-              <w:right w:w="0" w:type="dxa"/>
-            </w:tcMar>
-            <w:vAlign w:val="center"/>
-          </w:tcPr>
-          <w:p>
-            <w:pPr>
-              <w:pStyle w:val="Normal"/>
-              <w:jc w:val="center"/>
-              <w:pBdr>
-                <w:bottom w:val="none" w:sz="0" w:space="0" w:color="000000"/>
-                <w:top w:val="none" w:sz="0" w:space="0" w:color="000000"/>
-                <w:left w:val="none" w:sz="0" w:space="0" w:color="000000"/>
-                <w:right w:val="none" w:sz="0" w:space="0" w:color="000000"/>
-              </w:pBdr>
-              <w:spacing w:after="100" w:before="100" w:line="480"/>
-              <w:ind w:left="100" w:right="100" w:firstLine="0" w:firstLineChars="0"/>
-            </w:pPr>
-            <w:r>
-              <w:rPr>
-                <w:rFonts w:ascii="Times New Roman" w:hAnsi="Times New Roman" w:eastAsia="Times New Roman" w:cs="Times New Roman"/>
-                <w:i w:val="false"/>
-                <w:b w:val="false"/>
-                <w:u w:val="none"/>
-                <w:sz w:val="24"/>
-                <w:szCs w:val="24"/>
-                <w:color w:val="000000"/>
-              </w:rPr>
-              <w:t xml:space="preserve">3.22</w:t>
+              <w:t xml:space="preserve">47.00</w:t>
+            </w:r>
+          </w:p>
+        </w:tc>
+        <w:tc>
+          <w:tcPr>
+            <w:tcBorders>
+              <w:bottom w:val="none" w:sz="0" w:space="0" w:color="000000"/>
+              <w:top w:val="none" w:sz="0" w:space="0" w:color="000000"/>
+              <w:left w:val="none" w:sz="0" w:space="0" w:color="000000"/>
+              <w:right w:val="none" w:sz="0" w:space="0" w:color="000000"/>
+            </w:tcBorders>
+            <w:shd w:val="clear" w:color="auto" w:fill="FFFFFF"/>
+            <w:tcMar>
+              <w:top w:w="0" w:type="dxa"/>
+              <w:bottom w:w="0" w:type="dxa"/>
+              <w:left w:w="0" w:type="dxa"/>
+              <w:right w:w="0" w:type="dxa"/>
+            </w:tcMar>
+            <w:vAlign w:val="center"/>
+          </w:tcPr>
+          <w:p>
+            <w:pPr>
+              <w:pStyle w:val="Normal"/>
+              <w:jc w:val="center"/>
+              <w:pBdr>
+                <w:bottom w:val="none" w:sz="0" w:space="0" w:color="000000"/>
+                <w:top w:val="none" w:sz="0" w:space="0" w:color="000000"/>
+                <w:left w:val="none" w:sz="0" w:space="0" w:color="000000"/>
+                <w:right w:val="none" w:sz="0" w:space="0" w:color="000000"/>
+              </w:pBdr>
+              <w:spacing w:after="100" w:before="100" w:line="480"/>
+              <w:ind w:left="100" w:right="100" w:firstLine="0" w:firstLineChars="0"/>
+            </w:pPr>
+            <w:r>
+              <w:rPr>
+                <w:rFonts w:ascii="Times New Roman" w:hAnsi="Times New Roman" w:eastAsia="Times New Roman" w:cs="Times New Roman"/>
+                <w:i w:val="false"/>
+                <w:b w:val="false"/>
+                <w:u w:val="none"/>
+                <w:sz w:val="24"/>
+                <w:szCs w:val="24"/>
+                <w:color w:val="000000"/>
+              </w:rPr>
+              <w:t xml:space="preserve">3.77</w:t>
             </w:r>
           </w:p>
         </w:tc>
@@ -4958,7 +4958,7 @@
                 <w:szCs w:val="24"/>
                 <w:color w:val="000000"/>
               </w:rPr>
-              <w:t xml:space="preserve">0.24</w:t>
+              <w:t xml:space="preserve">0.23</w:t>
             </w:r>
           </w:p>
         </w:tc>
@@ -5046,7 +5046,7 @@
                 <w:szCs w:val="24"/>
                 <w:color w:val="000000"/>
               </w:rPr>
-              <w:t xml:space="preserve">1.33</w:t>
+              <w:t xml:space="preserve">1.32</w:t>
             </w:r>
           </w:p>
         </w:tc>
@@ -5316,7 +5316,7 @@
                 <w:szCs w:val="24"/>
                 <w:color w:val="000000"/>
               </w:rPr>
-              <w:t xml:space="preserve">3.69</w:t>
+              <w:t xml:space="preserve">3.58</w:t>
             </w:r>
           </w:p>
         </w:tc>
@@ -5674,7 +5674,7 @@
                 <w:szCs w:val="24"/>
                 <w:color w:val="000000"/>
               </w:rPr>
-              <w:t xml:space="preserve">3.93</w:t>
+              <w:t xml:space="preserve">3.81</w:t>
             </w:r>
           </w:p>
         </w:tc>
@@ -6032,7 +6032,7 @@
                 <w:szCs w:val="24"/>
                 <w:color w:val="000000"/>
               </w:rPr>
-              <w:t xml:space="preserve">0.24</w:t>
+              <w:t xml:space="preserve">0.22</w:t>
             </w:r>
           </w:p>
         </w:tc>
@@ -6120,51 +6120,51 @@
                 <w:szCs w:val="24"/>
                 <w:color w:val="000000"/>
               </w:rPr>
-              <w:t xml:space="preserve">1.23</w:t>
-            </w:r>
-          </w:p>
-        </w:tc>
-        <w:tc>
-          <w:tcPr>
-            <w:tcBorders>
-              <w:bottom w:val="none" w:sz="0" w:space="0" w:color="000000"/>
-              <w:top w:val="none" w:sz="0" w:space="0" w:color="000000"/>
-              <w:left w:val="none" w:sz="0" w:space="0" w:color="000000"/>
-              <w:right w:val="none" w:sz="0" w:space="0" w:color="000000"/>
-            </w:tcBorders>
-            <w:shd w:val="clear" w:color="auto" w:fill="FFFFFF"/>
-            <w:tcMar>
-              <w:top w:w="0" w:type="dxa"/>
-              <w:bottom w:w="0" w:type="dxa"/>
-              <w:left w:w="0" w:type="dxa"/>
-              <w:right w:w="0" w:type="dxa"/>
-            </w:tcMar>
-            <w:vAlign w:val="center"/>
-          </w:tcPr>
-          <w:p>
-            <w:pPr>
-              <w:pStyle w:val="Normal"/>
-              <w:jc w:val="center"/>
-              <w:pBdr>
-                <w:bottom w:val="none" w:sz="0" w:space="0" w:color="000000"/>
-                <w:top w:val="none" w:sz="0" w:space="0" w:color="000000"/>
-                <w:left w:val="none" w:sz="0" w:space="0" w:color="000000"/>
-                <w:right w:val="none" w:sz="0" w:space="0" w:color="000000"/>
-              </w:pBdr>
-              <w:spacing w:after="100" w:before="100" w:line="480"/>
-              <w:ind w:left="100" w:right="100" w:firstLine="0" w:firstLineChars="0"/>
-            </w:pPr>
-            <w:r>
-              <w:rPr>
-                <w:rFonts w:ascii="Times New Roman" w:hAnsi="Times New Roman" w:eastAsia="Times New Roman" w:cs="Times New Roman"/>
-                <w:i w:val="false"/>
-                <w:b w:val="false"/>
-                <w:u w:val="none"/>
-                <w:sz w:val="24"/>
-                <w:szCs w:val="24"/>
-                <w:color w:val="000000"/>
-              </w:rPr>
-              <w:t xml:space="preserve">0.03</w:t>
+              <w:t xml:space="preserve">1.21</w:t>
+            </w:r>
+          </w:p>
+        </w:tc>
+        <w:tc>
+          <w:tcPr>
+            <w:tcBorders>
+              <w:bottom w:val="none" w:sz="0" w:space="0" w:color="000000"/>
+              <w:top w:val="none" w:sz="0" w:space="0" w:color="000000"/>
+              <w:left w:val="none" w:sz="0" w:space="0" w:color="000000"/>
+              <w:right w:val="none" w:sz="0" w:space="0" w:color="000000"/>
+            </w:tcBorders>
+            <w:shd w:val="clear" w:color="auto" w:fill="FFFFFF"/>
+            <w:tcMar>
+              <w:top w:w="0" w:type="dxa"/>
+              <w:bottom w:w="0" w:type="dxa"/>
+              <w:left w:w="0" w:type="dxa"/>
+              <w:right w:w="0" w:type="dxa"/>
+            </w:tcMar>
+            <w:vAlign w:val="center"/>
+          </w:tcPr>
+          <w:p>
+            <w:pPr>
+              <w:pStyle w:val="Normal"/>
+              <w:jc w:val="center"/>
+              <w:pBdr>
+                <w:bottom w:val="none" w:sz="0" w:space="0" w:color="000000"/>
+                <w:top w:val="none" w:sz="0" w:space="0" w:color="000000"/>
+                <w:left w:val="none" w:sz="0" w:space="0" w:color="000000"/>
+                <w:right w:val="none" w:sz="0" w:space="0" w:color="000000"/>
+              </w:pBdr>
+              <w:spacing w:after="100" w:before="100" w:line="480"/>
+              <w:ind w:left="100" w:right="100" w:firstLine="0" w:firstLineChars="0"/>
+            </w:pPr>
+            <w:r>
+              <w:rPr>
+                <w:rFonts w:ascii="Times New Roman" w:hAnsi="Times New Roman" w:eastAsia="Times New Roman" w:cs="Times New Roman"/>
+                <w:i w:val="false"/>
+                <w:b w:val="false"/>
+                <w:u w:val="none"/>
+                <w:sz w:val="24"/>
+                <w:szCs w:val="24"/>
+                <w:color w:val="000000"/>
+              </w:rPr>
+              <w:t xml:space="preserve">0.04</w:t>
             </w:r>
           </w:p>
         </w:tc>
@@ -6390,7 +6390,7 @@
                 <w:szCs w:val="24"/>
                 <w:color w:val="000000"/>
               </w:rPr>
-              <w:t xml:space="preserve">3.91</w:t>
+              <w:t xml:space="preserve">3.76</w:t>
             </w:r>
           </w:p>
         </w:tc>
@@ -6748,7 +6748,7 @@
                 <w:szCs w:val="24"/>
                 <w:color w:val="000000"/>
               </w:rPr>
-              <w:t xml:space="preserve">4.14</w:t>
+              <w:t xml:space="preserve">3.98</w:t>
             </w:r>
           </w:p>
         </w:tc>

</xml_diff>